<commit_message>
izmenjeno na osnovu implementacije
</commit_message>
<xml_diff>
--- a/dokumentacija/faza2/ssu/ulazakRegistrovani.docx
+++ b/dokumentacija/faza2/ssu/ulazakRegistrovani.docx
@@ -1,6 +1,6 @@
 
 <file path=word/document.xml><?xml version="1.0" encoding="utf-8"?>
-<w:document xmlns:wpc="http://schemas.microsoft.com/office/word/2010/wordprocessingCanvas" xmlns:cx="http://schemas.microsoft.com/office/drawing/2014/chartex" xmlns:cx1="http://schemas.microsoft.com/office/drawing/2015/9/8/chartex" xmlns:cx2="http://schemas.microsoft.com/office/drawing/2015/10/21/chartex" xmlns:cx3="http://schemas.microsoft.com/office/drawing/2016/5/9/chartex" xmlns:cx4="http://schemas.microsoft.com/office/drawing/2016/5/10/chartex" xmlns:cx5="http://schemas.microsoft.com/office/drawing/2016/5/11/chartex" xmlns:cx6="http://schemas.microsoft.com/office/drawing/2016/5/12/chartex" xmlns:cx7="http://schemas.microsoft.com/office/drawing/2016/5/13/chartex" xmlns:cx8="http://schemas.microsoft.com/office/drawing/2016/5/14/chartex" xmlns:mc="http://schemas.openxmlformats.org/markup-compatibility/2006" xmlns:aink="http://schemas.microsoft.com/office/drawing/2016/ink" xmlns:am3d="http://schemas.microsoft.com/office/drawing/2017/model3d" xmlns:o="urn:schemas-microsoft-com:office:office" xmlns:r="http://schemas.openxmlformats.org/officeDocument/2006/relationships" xmlns:m="http://schemas.openxmlformats.org/officeDocument/2006/math" xmlns:v="urn:schemas-microsoft-com:vml" xmlns:wp14="http://schemas.microsoft.com/office/word/2010/wordprocessingDrawing" xmlns:wp="http://schemas.openxmlformats.org/drawingml/2006/wordprocessingDrawing" xmlns:w10="urn:schemas-microsoft-com:office:word" xmlns:w="http://schemas.openxmlformats.org/wordprocessingml/2006/main" xmlns:w14="http://schemas.microsoft.com/office/word/2010/wordml" xmlns:w15="http://schemas.microsoft.com/office/word/2012/wordml" xmlns:w16cid="http://schemas.microsoft.com/office/word/2016/wordml/cid" xmlns:w16se="http://schemas.microsoft.com/office/word/2015/wordml/symex" xmlns:wpg="http://schemas.microsoft.com/office/word/2010/wordprocessingGroup" xmlns:wpi="http://schemas.microsoft.com/office/word/2010/wordprocessingInk" xmlns:wne="http://schemas.microsoft.com/office/word/2006/wordml" xmlns:wps="http://schemas.microsoft.com/office/word/2010/wordprocessingShape" mc:Ignorable="w14 w15 w16se w16cid wp14">
+<w:document xmlns:ve="http://schemas.openxmlformats.org/markup-compatibility/2006" xmlns:o="urn:schemas-microsoft-com:office:office" xmlns:r="http://schemas.openxmlformats.org/officeDocument/2006/relationships" xmlns:m="http://schemas.openxmlformats.org/officeDocument/2006/math" xmlns:v="urn:schemas-microsoft-com:vml" xmlns:wp="http://schemas.openxmlformats.org/drawingml/2006/wordprocessingDrawing" xmlns:w10="urn:schemas-microsoft-com:office:word" xmlns:w="http://schemas.openxmlformats.org/wordprocessingml/2006/main" xmlns:wne="http://schemas.microsoft.com/office/word/2006/wordml">
   <w:body>
     <w:p>
       <w:pPr>
@@ -8,53 +8,12 @@
         <w:ind w:left="426" w:hanging="10"/>
         <w:jc w:val="center"/>
       </w:pPr>
-      <w:proofErr w:type="spellStart"/>
       <w:r>
         <w:rPr>
           <w:rFonts w:ascii="Arial" w:eastAsia="Arial" w:hAnsi="Arial" w:cs="Arial"/>
           <w:sz w:val="24"/>
         </w:rPr>
-        <w:t>Elektrotehnički</w:t>
-      </w:r>
-      <w:proofErr w:type="spellEnd"/>
-      <w:r>
-        <w:rPr>
-          <w:rFonts w:ascii="Arial" w:eastAsia="Arial" w:hAnsi="Arial" w:cs="Arial"/>
-          <w:sz w:val="24"/>
-        </w:rPr>
-        <w:t xml:space="preserve"> </w:t>
-      </w:r>
-      <w:proofErr w:type="spellStart"/>
-      <w:r>
-        <w:rPr>
-          <w:rFonts w:ascii="Arial" w:eastAsia="Arial" w:hAnsi="Arial" w:cs="Arial"/>
-          <w:sz w:val="24"/>
-        </w:rPr>
-        <w:t>fakultet</w:t>
-      </w:r>
-      <w:proofErr w:type="spellEnd"/>
-      <w:r>
-        <w:rPr>
-          <w:rFonts w:ascii="Arial" w:eastAsia="Arial" w:hAnsi="Arial" w:cs="Arial"/>
-          <w:sz w:val="24"/>
-        </w:rPr>
-        <w:t xml:space="preserve"> u </w:t>
-      </w:r>
-      <w:proofErr w:type="spellStart"/>
-      <w:r>
-        <w:rPr>
-          <w:rFonts w:ascii="Arial" w:eastAsia="Arial" w:hAnsi="Arial" w:cs="Arial"/>
-          <w:sz w:val="24"/>
-        </w:rPr>
-        <w:t>Beogradu</w:t>
-      </w:r>
-      <w:proofErr w:type="spellEnd"/>
-      <w:r>
-        <w:rPr>
-          <w:rFonts w:ascii="Arial" w:eastAsia="Arial" w:hAnsi="Arial" w:cs="Arial"/>
-          <w:sz w:val="24"/>
-        </w:rPr>
-        <w:t xml:space="preserve"> </w:t>
+        <w:t>Elektrotehničkifakultet u Beogradu</w:t>
       </w:r>
     </w:p>
     <w:p>
@@ -75,55 +34,7 @@
           <w:rFonts w:ascii="Arial" w:eastAsia="Arial" w:hAnsi="Arial" w:cs="Arial"/>
           <w:sz w:val="24"/>
         </w:rPr>
-        <w:t xml:space="preserve">SI3PSI </w:t>
-      </w:r>
-      <w:proofErr w:type="spellStart"/>
-      <w:r>
-        <w:rPr>
-          <w:rFonts w:ascii="Arial" w:eastAsia="Arial" w:hAnsi="Arial" w:cs="Arial"/>
-          <w:sz w:val="24"/>
-        </w:rPr>
-        <w:t>Principi</w:t>
-      </w:r>
-      <w:proofErr w:type="spellEnd"/>
-      <w:r>
-        <w:rPr>
-          <w:rFonts w:ascii="Arial" w:eastAsia="Arial" w:hAnsi="Arial" w:cs="Arial"/>
-          <w:sz w:val="24"/>
-        </w:rPr>
-        <w:t xml:space="preserve"> </w:t>
-      </w:r>
-      <w:proofErr w:type="spellStart"/>
-      <w:r>
-        <w:rPr>
-          <w:rFonts w:ascii="Arial" w:eastAsia="Arial" w:hAnsi="Arial" w:cs="Arial"/>
-          <w:sz w:val="24"/>
-        </w:rPr>
-        <w:t>Softverskog</w:t>
-      </w:r>
-      <w:proofErr w:type="spellEnd"/>
-      <w:r>
-        <w:rPr>
-          <w:rFonts w:ascii="Arial" w:eastAsia="Arial" w:hAnsi="Arial" w:cs="Arial"/>
-          <w:sz w:val="24"/>
-        </w:rPr>
-        <w:t xml:space="preserve"> </w:t>
-      </w:r>
-      <w:proofErr w:type="spellStart"/>
-      <w:r>
-        <w:rPr>
-          <w:rFonts w:ascii="Arial" w:eastAsia="Arial" w:hAnsi="Arial" w:cs="Arial"/>
-          <w:sz w:val="24"/>
-        </w:rPr>
-        <w:t>Inženjerstva</w:t>
-      </w:r>
-      <w:proofErr w:type="spellEnd"/>
-      <w:r>
-        <w:rPr>
-          <w:rFonts w:ascii="Arial" w:eastAsia="Arial" w:hAnsi="Arial" w:cs="Arial"/>
-          <w:sz w:val="24"/>
-        </w:rPr>
-        <w:t xml:space="preserve"> </w:t>
+        <w:t>SI3PSI PrincipiSoftverskogInženjerstva</w:t>
       </w:r>
     </w:p>
     <w:p>
@@ -243,95 +154,39 @@
           <w:sz w:val="36"/>
         </w:rPr>
       </w:pPr>
-      <w:proofErr w:type="spellStart"/>
       <w:r>
         <w:rPr>
           <w:rFonts w:ascii="Arial" w:eastAsia="Arial" w:hAnsi="Arial" w:cs="Arial"/>
           <w:b/>
           <w:sz w:val="36"/>
         </w:rPr>
-        <w:t>Specifikacija</w:t>
-      </w:r>
-      <w:proofErr w:type="spellEnd"/>
-      <w:r>
+        <w:t>Specifikacijascenarijaupotrebefunkcionalnosti</w:t>
+      </w:r>
+    </w:p>
+    <w:p>
+      <w:pPr>
+        <w:spacing w:after="0" w:line="241" w:lineRule="auto"/>
+        <w:ind w:left="810" w:right="195"/>
+        <w:jc w:val="center"/>
         <w:rPr>
           <w:rFonts w:ascii="Arial" w:eastAsia="Arial" w:hAnsi="Arial" w:cs="Arial"/>
           <w:b/>
           <w:sz w:val="36"/>
         </w:rPr>
-        <w:t xml:space="preserve"> </w:t>
-      </w:r>
-      <w:proofErr w:type="spellStart"/>
+      </w:pPr>
+    </w:p>
+    <w:p>
+      <w:pPr>
+        <w:spacing w:after="0" w:line="241" w:lineRule="auto"/>
+        <w:ind w:left="810" w:right="195"/>
+        <w:jc w:val="center"/>
+      </w:pPr>
       <w:r>
         <w:rPr>
           <w:rFonts w:ascii="Arial" w:eastAsia="Arial" w:hAnsi="Arial" w:cs="Arial"/>
           <w:b/>
           <w:sz w:val="36"/>
         </w:rPr>
-        <w:t>scenarija</w:t>
-      </w:r>
-      <w:proofErr w:type="spellEnd"/>
-      <w:r>
-        <w:rPr>
-          <w:rFonts w:ascii="Arial" w:eastAsia="Arial" w:hAnsi="Arial" w:cs="Arial"/>
-          <w:b/>
-          <w:sz w:val="36"/>
-        </w:rPr>
-        <w:t xml:space="preserve"> </w:t>
-      </w:r>
-      <w:proofErr w:type="spellStart"/>
-      <w:r>
-        <w:rPr>
-          <w:rFonts w:ascii="Arial" w:eastAsia="Arial" w:hAnsi="Arial" w:cs="Arial"/>
-          <w:b/>
-          <w:sz w:val="36"/>
-        </w:rPr>
-        <w:t>upotrebe</w:t>
-      </w:r>
-      <w:proofErr w:type="spellEnd"/>
-      <w:r>
-        <w:rPr>
-          <w:rFonts w:ascii="Arial" w:eastAsia="Arial" w:hAnsi="Arial" w:cs="Arial"/>
-          <w:b/>
-          <w:sz w:val="36"/>
-        </w:rPr>
-        <w:t xml:space="preserve"> </w:t>
-      </w:r>
-      <w:proofErr w:type="spellStart"/>
-      <w:r>
-        <w:rPr>
-          <w:rFonts w:ascii="Arial" w:eastAsia="Arial" w:hAnsi="Arial" w:cs="Arial"/>
-          <w:b/>
-          <w:sz w:val="36"/>
-        </w:rPr>
-        <w:t>funkcionalnosti</w:t>
-      </w:r>
-      <w:proofErr w:type="spellEnd"/>
-    </w:p>
-    <w:p>
-      <w:pPr>
-        <w:spacing w:after="0" w:line="241" w:lineRule="auto"/>
-        <w:ind w:left="810" w:right="195"/>
-        <w:jc w:val="center"/>
-        <w:rPr>
-          <w:rFonts w:ascii="Arial" w:eastAsia="Arial" w:hAnsi="Arial" w:cs="Arial"/>
-          <w:b/>
-          <w:sz w:val="36"/>
-        </w:rPr>
-      </w:pPr>
-    </w:p>
-    <w:p>
-      <w:pPr>
-        <w:spacing w:after="0" w:line="241" w:lineRule="auto"/>
-        <w:ind w:left="810" w:right="195"/>
-        <w:jc w:val="center"/>
-      </w:pPr>
-      <w:r>
-        <w:rPr>
-          <w:rFonts w:ascii="Arial" w:eastAsia="Arial" w:hAnsi="Arial" w:cs="Arial"/>
-          <w:b/>
-          <w:sz w:val="36"/>
-        </w:rPr>
         <w:t>ULAZAK REGISTROVANI</w:t>
       </w:r>
     </w:p>
@@ -354,23 +209,13 @@
         <w:ind w:left="417"/>
         <w:jc w:val="center"/>
       </w:pPr>
-      <w:proofErr w:type="spellStart"/>
       <w:r>
         <w:rPr>
           <w:rFonts w:ascii="Arial" w:eastAsia="Arial" w:hAnsi="Arial" w:cs="Arial"/>
           <w:b/>
           <w:sz w:val="28"/>
         </w:rPr>
-        <w:t>Verzija</w:t>
-      </w:r>
-      <w:proofErr w:type="spellEnd"/>
-      <w:r>
-        <w:rPr>
-          <w:rFonts w:ascii="Arial" w:eastAsia="Arial" w:hAnsi="Arial" w:cs="Arial"/>
-          <w:b/>
-          <w:sz w:val="28"/>
-        </w:rPr>
-        <w:t xml:space="preserve"> 1.</w:t>
+        <w:t>Verzija 1.</w:t>
       </w:r>
       <w:r>
         <w:rPr>
@@ -435,13 +280,13 @@
           <w:left w:w="108" w:type="dxa"/>
           <w:right w:w="115" w:type="dxa"/>
         </w:tblCellMar>
-        <w:tblLook w:val="04A0" w:firstRow="1" w:lastRow="0" w:firstColumn="1" w:lastColumn="0" w:noHBand="0" w:noVBand="1"/>
+        <w:tblLook w:val="04A0"/>
       </w:tblPr>
       <w:tblGrid>
-        <w:gridCol w:w="2304"/>
+        <w:gridCol w:w="2082"/>
         <w:gridCol w:w="1158"/>
-        <w:gridCol w:w="3670"/>
-        <w:gridCol w:w="2374"/>
+        <w:gridCol w:w="4015"/>
+        <w:gridCol w:w="2251"/>
       </w:tblGrid>
       <w:tr>
         <w:trPr>
@@ -536,31 +381,7 @@
                 <w:b/>
                 <w:sz w:val="22"/>
               </w:rPr>
-              <w:t>KRATAK</w:t>
-            </w:r>
-            <w:r>
-              <w:rPr>
-                <w:rFonts w:eastAsia="Times New Roman" w:cs="Times New Roman"/>
-                <w:b/>
-                <w:sz w:val="22"/>
-              </w:rPr>
-              <w:t xml:space="preserve"> </w:t>
-            </w:r>
-            <w:r>
-              <w:rPr>
-                <w:rFonts w:ascii="Arial" w:eastAsia="Times New Roman" w:hAnsi="Arial" w:cs="Arial"/>
-                <w:b/>
-                <w:sz w:val="22"/>
-              </w:rPr>
-              <w:t>OPIS</w:t>
-            </w:r>
-            <w:r>
-              <w:rPr>
-                <w:rFonts w:eastAsia="Times New Roman" w:cs="Times New Roman"/>
-                <w:b/>
-                <w:sz w:val="22"/>
-              </w:rPr>
-              <w:t xml:space="preserve"> </w:t>
+              <w:t>KRATAKOPIS</w:t>
             </w:r>
           </w:p>
         </w:tc>
@@ -720,34 +541,14 @@
                 <w:szCs w:val="24"/>
               </w:rPr>
             </w:pPr>
-            <w:proofErr w:type="spellStart"/>
             <w:r>
               <w:rPr>
                 <w:rFonts w:eastAsia="Times New Roman" w:cs="Times New Roman"/>
                 <w:sz w:val="24"/>
                 <w:szCs w:val="24"/>
               </w:rPr>
-              <w:t>inicijalna</w:t>
-            </w:r>
-            <w:proofErr w:type="spellEnd"/>
-            <w:r>
-              <w:rPr>
-                <w:rFonts w:eastAsia="Times New Roman" w:cs="Times New Roman"/>
-                <w:sz w:val="24"/>
-                <w:szCs w:val="24"/>
-              </w:rPr>
-              <w:t xml:space="preserve"> </w:t>
-            </w:r>
-            <w:proofErr w:type="spellStart"/>
-            <w:r>
-              <w:rPr>
-                <w:rFonts w:eastAsia="Times New Roman" w:cs="Times New Roman"/>
-                <w:sz w:val="24"/>
-                <w:szCs w:val="24"/>
-              </w:rPr>
-              <w:t>verzija</w:t>
-            </w:r>
-            <w:proofErr w:type="spellEnd"/>
+              <w:t>inicijalnaverzija</w:t>
+            </w:r>
           </w:p>
         </w:tc>
         <w:tc>
@@ -776,7 +577,7 @@
                 <w:sz w:val="24"/>
                 <w:szCs w:val="24"/>
               </w:rPr>
-              <w:t>Mirko</w:t>
+              <w:t>MirkoStojano</w:t>
             </w:r>
             <w:r>
               <w:rPr>
@@ -784,34 +585,16 @@
                 <w:sz w:val="24"/>
                 <w:szCs w:val="24"/>
               </w:rPr>
-              <w:t xml:space="preserve"> </w:t>
-            </w:r>
-            <w:proofErr w:type="spellStart"/>
+              <w:t>vi</w:t>
+            </w:r>
             <w:r>
               <w:rPr>
                 <w:rFonts w:cs="Times New Roman"/>
                 <w:sz w:val="24"/>
                 <w:szCs w:val="24"/>
               </w:rPr>
-              <w:t>Stojano</w:t>
-            </w:r>
-            <w:r>
-              <w:rPr>
-                <w:rFonts w:cs="Times New Roman"/>
-                <w:sz w:val="24"/>
-                <w:szCs w:val="24"/>
-              </w:rPr>
-              <w:t>vi</w:t>
-            </w:r>
-            <w:r>
-              <w:rPr>
-                <w:rFonts w:cs="Times New Roman"/>
-                <w:sz w:val="24"/>
-                <w:szCs w:val="24"/>
-              </w:rPr>
               <w:t>ć</w:t>
             </w:r>
-            <w:proofErr w:type="spellEnd"/>
           </w:p>
         </w:tc>
       </w:tr>
@@ -899,7 +682,6 @@
                 <w:szCs w:val="24"/>
               </w:rPr>
             </w:pPr>
-            <w:proofErr w:type="spellStart"/>
             <w:r>
               <w:rPr>
                 <w:rFonts w:cs="Times New Roman"/>
@@ -914,34 +696,33 @@
                 <w:sz w:val="24"/>
                 <w:szCs w:val="24"/>
               </w:rPr>
-              <w:t>me</w:t>
-            </w:r>
-            <w:proofErr w:type="spellEnd"/>
+              <w:t>medugmeta ,,O</w:t>
+            </w:r>
             <w:r>
               <w:rPr>
                 <w:rFonts w:cs="Times New Roman"/>
                 <w:sz w:val="24"/>
                 <w:szCs w:val="24"/>
               </w:rPr>
-              <w:t xml:space="preserve"> </w:t>
-            </w:r>
-            <w:proofErr w:type="spellStart"/>
+              <w:t>ČITAJ KARTICU</w:t>
+            </w:r>
             <w:r>
               <w:rPr>
                 <w:rFonts w:cs="Times New Roman"/>
                 <w:sz w:val="24"/>
                 <w:szCs w:val="24"/>
-              </w:rPr>
-              <w:t>dugmeta</w:t>
-            </w:r>
-            <w:proofErr w:type="spellEnd"/>
+                <w:lang/>
+              </w:rPr>
+              <w:t>“ promenjeno u „E</w:t>
+            </w:r>
             <w:r>
               <w:rPr>
                 <w:rFonts w:cs="Times New Roman"/>
                 <w:sz w:val="24"/>
                 <w:szCs w:val="24"/>
-              </w:rPr>
-              <w:t xml:space="preserve"> ,,O</w:t>
+                <w:lang/>
+              </w:rPr>
+              <w:t>VIDENTIRAJ ULAZAK</w:t>
             </w:r>
             <w:r>
               <w:rPr>
@@ -949,483 +730,7 @@
                 <w:sz w:val="24"/>
                 <w:szCs w:val="24"/>
               </w:rPr>
-              <w:t>ČITAJ KARTICU</w:t>
-            </w:r>
-            <w:r>
-              <w:rPr>
-                <w:rFonts w:cs="Times New Roman"/>
-                <w:sz w:val="24"/>
-                <w:szCs w:val="24"/>
-                <w:lang w:val="sr-Latn-RS"/>
-              </w:rPr>
-              <w:t>“ promenjeno u „E</w:t>
-            </w:r>
-            <w:r>
-              <w:rPr>
-                <w:rFonts w:cs="Times New Roman"/>
-                <w:sz w:val="24"/>
-                <w:szCs w:val="24"/>
-                <w:lang w:val="sr-Latn-RS"/>
-              </w:rPr>
-              <w:t>VIDENTIRAJ ULAZAK</w:t>
-            </w:r>
-            <w:r>
-              <w:rPr>
-                <w:rFonts w:cs="Times New Roman"/>
-                <w:sz w:val="24"/>
-                <w:szCs w:val="24"/>
-              </w:rPr>
-              <w:t xml:space="preserve">”, </w:t>
-            </w:r>
-            <w:proofErr w:type="spellStart"/>
-            <w:r>
-              <w:rPr>
-                <w:rFonts w:cs="Times New Roman"/>
-                <w:sz w:val="24"/>
-                <w:szCs w:val="24"/>
-              </w:rPr>
-              <w:t>takođe</w:t>
-            </w:r>
-            <w:proofErr w:type="spellEnd"/>
-            <w:r>
-              <w:rPr>
-                <w:rFonts w:cs="Times New Roman"/>
-                <w:sz w:val="24"/>
-                <w:szCs w:val="24"/>
-              </w:rPr>
-              <w:t xml:space="preserve"> </w:t>
-            </w:r>
-            <w:proofErr w:type="spellStart"/>
-            <w:r>
-              <w:rPr>
-                <w:rFonts w:cs="Times New Roman"/>
-                <w:sz w:val="24"/>
-                <w:szCs w:val="24"/>
-              </w:rPr>
-              <w:t>promenjen</w:t>
-            </w:r>
-            <w:proofErr w:type="spellEnd"/>
-            <w:r>
-              <w:rPr>
-                <w:rFonts w:cs="Times New Roman"/>
-                <w:sz w:val="24"/>
-                <w:szCs w:val="24"/>
-              </w:rPr>
-              <w:t xml:space="preserve"> </w:t>
-            </w:r>
-            <w:proofErr w:type="spellStart"/>
-            <w:r>
-              <w:rPr>
-                <w:rFonts w:cs="Times New Roman"/>
-                <w:sz w:val="24"/>
-                <w:szCs w:val="24"/>
-              </w:rPr>
-              <w:t>način</w:t>
-            </w:r>
-            <w:proofErr w:type="spellEnd"/>
-            <w:r>
-              <w:rPr>
-                <w:rFonts w:cs="Times New Roman"/>
-                <w:sz w:val="24"/>
-                <w:szCs w:val="24"/>
-              </w:rPr>
-              <w:t xml:space="preserve"> </w:t>
-            </w:r>
-            <w:proofErr w:type="spellStart"/>
-            <w:r>
-              <w:rPr>
-                <w:rFonts w:cs="Times New Roman"/>
-                <w:sz w:val="24"/>
-                <w:szCs w:val="24"/>
-              </w:rPr>
-              <w:t>ulaska</w:t>
-            </w:r>
-            <w:proofErr w:type="spellEnd"/>
-            <w:r>
-              <w:rPr>
-                <w:rFonts w:cs="Times New Roman"/>
-                <w:sz w:val="24"/>
-                <w:szCs w:val="24"/>
-              </w:rPr>
-              <w:t xml:space="preserve"> </w:t>
-            </w:r>
-            <w:proofErr w:type="spellStart"/>
-            <w:r>
-              <w:rPr>
-                <w:rFonts w:cs="Times New Roman"/>
-                <w:sz w:val="24"/>
-                <w:szCs w:val="24"/>
-              </w:rPr>
-              <w:t>tako</w:t>
-            </w:r>
-            <w:proofErr w:type="spellEnd"/>
-            <w:r>
-              <w:rPr>
-                <w:rFonts w:cs="Times New Roman"/>
-                <w:sz w:val="24"/>
-                <w:szCs w:val="24"/>
-              </w:rPr>
-              <w:t xml:space="preserve"> da </w:t>
-            </w:r>
-            <w:proofErr w:type="spellStart"/>
-            <w:r>
-              <w:rPr>
-                <w:rFonts w:cs="Times New Roman"/>
-                <w:sz w:val="24"/>
-                <w:szCs w:val="24"/>
-              </w:rPr>
-              <w:t>ukoliko</w:t>
-            </w:r>
-            <w:proofErr w:type="spellEnd"/>
-            <w:r>
-              <w:rPr>
-                <w:rFonts w:cs="Times New Roman"/>
-                <w:sz w:val="24"/>
-                <w:szCs w:val="24"/>
-              </w:rPr>
-              <w:t xml:space="preserve"> </w:t>
-            </w:r>
-            <w:proofErr w:type="spellStart"/>
-            <w:r>
-              <w:rPr>
-                <w:rFonts w:cs="Times New Roman"/>
-                <w:sz w:val="24"/>
-                <w:szCs w:val="24"/>
-              </w:rPr>
-              <w:t>korisnik</w:t>
-            </w:r>
-            <w:proofErr w:type="spellEnd"/>
-            <w:r>
-              <w:rPr>
-                <w:rFonts w:cs="Times New Roman"/>
-                <w:sz w:val="24"/>
-                <w:szCs w:val="24"/>
-              </w:rPr>
-              <w:t xml:space="preserve"> ne </w:t>
-            </w:r>
-            <w:proofErr w:type="spellStart"/>
-            <w:r>
-              <w:rPr>
-                <w:rFonts w:cs="Times New Roman"/>
-                <w:sz w:val="24"/>
-                <w:szCs w:val="24"/>
-              </w:rPr>
-              <w:t>poseduje</w:t>
-            </w:r>
-            <w:proofErr w:type="spellEnd"/>
-            <w:r>
-              <w:rPr>
-                <w:rFonts w:cs="Times New Roman"/>
-                <w:sz w:val="24"/>
-                <w:szCs w:val="24"/>
-              </w:rPr>
-              <w:t xml:space="preserve"> </w:t>
-            </w:r>
-            <w:proofErr w:type="spellStart"/>
-            <w:r>
-              <w:rPr>
-                <w:rFonts w:cs="Times New Roman"/>
-                <w:sz w:val="24"/>
-                <w:szCs w:val="24"/>
-              </w:rPr>
-              <w:t>važeću</w:t>
-            </w:r>
-            <w:proofErr w:type="spellEnd"/>
-            <w:r>
-              <w:rPr>
-                <w:rFonts w:cs="Times New Roman"/>
-                <w:sz w:val="24"/>
-                <w:szCs w:val="24"/>
-              </w:rPr>
-              <w:t xml:space="preserve"> </w:t>
-            </w:r>
-            <w:proofErr w:type="spellStart"/>
-            <w:r>
-              <w:rPr>
-                <w:rFonts w:cs="Times New Roman"/>
-                <w:sz w:val="24"/>
-                <w:szCs w:val="24"/>
-              </w:rPr>
-              <w:t>karticu</w:t>
-            </w:r>
-            <w:proofErr w:type="spellEnd"/>
-            <w:r>
-              <w:rPr>
-                <w:rFonts w:cs="Times New Roman"/>
-                <w:sz w:val="24"/>
-                <w:szCs w:val="24"/>
-              </w:rPr>
-              <w:t xml:space="preserve"> ne </w:t>
-            </w:r>
-            <w:proofErr w:type="spellStart"/>
-            <w:r>
-              <w:rPr>
-                <w:rFonts w:cs="Times New Roman"/>
-                <w:sz w:val="24"/>
-                <w:szCs w:val="24"/>
-              </w:rPr>
-              <w:t>dobija</w:t>
-            </w:r>
-            <w:proofErr w:type="spellEnd"/>
-            <w:r>
-              <w:rPr>
-                <w:rFonts w:cs="Times New Roman"/>
-                <w:sz w:val="24"/>
-                <w:szCs w:val="24"/>
-              </w:rPr>
-              <w:t xml:space="preserve"> </w:t>
-            </w:r>
-            <w:proofErr w:type="spellStart"/>
-            <w:r>
-              <w:rPr>
-                <w:rFonts w:cs="Times New Roman"/>
-                <w:sz w:val="24"/>
-                <w:szCs w:val="24"/>
-              </w:rPr>
-              <w:t>zabranu</w:t>
-            </w:r>
-            <w:proofErr w:type="spellEnd"/>
-            <w:r>
-              <w:rPr>
-                <w:rFonts w:cs="Times New Roman"/>
-                <w:sz w:val="24"/>
-                <w:szCs w:val="24"/>
-              </w:rPr>
-              <w:t xml:space="preserve"> </w:t>
-            </w:r>
-            <w:proofErr w:type="spellStart"/>
-            <w:r>
-              <w:rPr>
-                <w:rFonts w:cs="Times New Roman"/>
-                <w:sz w:val="24"/>
-                <w:szCs w:val="24"/>
-              </w:rPr>
-              <w:t>ulaska</w:t>
-            </w:r>
-            <w:proofErr w:type="spellEnd"/>
-            <w:r>
-              <w:rPr>
-                <w:rFonts w:cs="Times New Roman"/>
-                <w:sz w:val="24"/>
-                <w:szCs w:val="24"/>
-              </w:rPr>
-              <w:t xml:space="preserve">, </w:t>
-            </w:r>
-            <w:proofErr w:type="spellStart"/>
-            <w:r>
-              <w:rPr>
-                <w:rFonts w:cs="Times New Roman"/>
-                <w:sz w:val="24"/>
-                <w:szCs w:val="24"/>
-              </w:rPr>
-              <w:t>već</w:t>
-            </w:r>
-            <w:proofErr w:type="spellEnd"/>
-            <w:r>
-              <w:rPr>
-                <w:rFonts w:cs="Times New Roman"/>
-                <w:sz w:val="24"/>
-                <w:szCs w:val="24"/>
-              </w:rPr>
-              <w:t xml:space="preserve"> </w:t>
-            </w:r>
-            <w:proofErr w:type="spellStart"/>
-            <w:r>
-              <w:rPr>
-                <w:rFonts w:cs="Times New Roman"/>
-                <w:sz w:val="24"/>
-                <w:szCs w:val="24"/>
-              </w:rPr>
-              <w:t>može</w:t>
-            </w:r>
-            <w:proofErr w:type="spellEnd"/>
-            <w:r>
-              <w:rPr>
-                <w:rFonts w:cs="Times New Roman"/>
-                <w:sz w:val="24"/>
-                <w:szCs w:val="24"/>
-              </w:rPr>
-              <w:t xml:space="preserve"> da </w:t>
-            </w:r>
-            <w:proofErr w:type="spellStart"/>
-            <w:r>
-              <w:rPr>
-                <w:rFonts w:cs="Times New Roman"/>
-                <w:sz w:val="24"/>
-                <w:szCs w:val="24"/>
-              </w:rPr>
-              <w:t>uđe</w:t>
-            </w:r>
-            <w:proofErr w:type="spellEnd"/>
-            <w:r>
-              <w:rPr>
-                <w:rFonts w:cs="Times New Roman"/>
-                <w:sz w:val="24"/>
-                <w:szCs w:val="24"/>
-              </w:rPr>
-              <w:t xml:space="preserve"> </w:t>
-            </w:r>
-            <w:proofErr w:type="spellStart"/>
-            <w:r>
-              <w:rPr>
-                <w:rFonts w:cs="Times New Roman"/>
-                <w:sz w:val="24"/>
-                <w:szCs w:val="24"/>
-              </w:rPr>
-              <w:t>kao</w:t>
-            </w:r>
-            <w:proofErr w:type="spellEnd"/>
-            <w:r>
-              <w:rPr>
-                <w:rFonts w:cs="Times New Roman"/>
-                <w:sz w:val="24"/>
-                <w:szCs w:val="24"/>
-              </w:rPr>
-              <w:t xml:space="preserve"> </w:t>
-            </w:r>
-            <w:proofErr w:type="spellStart"/>
-            <w:r>
-              <w:rPr>
-                <w:rFonts w:cs="Times New Roman"/>
-                <w:sz w:val="24"/>
-                <w:szCs w:val="24"/>
-              </w:rPr>
-              <w:t>gost</w:t>
-            </w:r>
-            <w:proofErr w:type="spellEnd"/>
-            <w:r>
-              <w:rPr>
-                <w:rFonts w:cs="Times New Roman"/>
-                <w:sz w:val="24"/>
-                <w:szCs w:val="24"/>
-              </w:rPr>
-              <w:t xml:space="preserve"> </w:t>
-            </w:r>
-            <w:proofErr w:type="spellStart"/>
-            <w:r>
-              <w:rPr>
-                <w:rFonts w:cs="Times New Roman"/>
-                <w:sz w:val="24"/>
-                <w:szCs w:val="24"/>
-              </w:rPr>
-              <w:t>ili</w:t>
-            </w:r>
-            <w:proofErr w:type="spellEnd"/>
-            <w:r>
-              <w:rPr>
-                <w:rFonts w:cs="Times New Roman"/>
-                <w:sz w:val="24"/>
-                <w:szCs w:val="24"/>
-              </w:rPr>
-              <w:t xml:space="preserve"> da </w:t>
-            </w:r>
-            <w:proofErr w:type="spellStart"/>
-            <w:r>
-              <w:rPr>
-                <w:rFonts w:cs="Times New Roman"/>
-                <w:sz w:val="24"/>
-                <w:szCs w:val="24"/>
-              </w:rPr>
-              <w:t>produži</w:t>
-            </w:r>
-            <w:proofErr w:type="spellEnd"/>
-            <w:r>
-              <w:rPr>
-                <w:rFonts w:cs="Times New Roman"/>
-                <w:sz w:val="24"/>
-                <w:szCs w:val="24"/>
-              </w:rPr>
-              <w:t xml:space="preserve"> </w:t>
-            </w:r>
-            <w:proofErr w:type="spellStart"/>
-            <w:r>
-              <w:rPr>
-                <w:rFonts w:cs="Times New Roman"/>
-                <w:sz w:val="24"/>
-                <w:szCs w:val="24"/>
-              </w:rPr>
-              <w:t>važenje</w:t>
-            </w:r>
-            <w:proofErr w:type="spellEnd"/>
-            <w:r>
-              <w:rPr>
-                <w:rFonts w:cs="Times New Roman"/>
-                <w:sz w:val="24"/>
-                <w:szCs w:val="24"/>
-              </w:rPr>
-              <w:t xml:space="preserve"> </w:t>
-            </w:r>
-            <w:proofErr w:type="spellStart"/>
-            <w:r>
-              <w:rPr>
-                <w:rFonts w:cs="Times New Roman"/>
-                <w:sz w:val="24"/>
-                <w:szCs w:val="24"/>
-              </w:rPr>
-              <w:t>kartice</w:t>
-            </w:r>
-            <w:proofErr w:type="spellEnd"/>
-            <w:r>
-              <w:rPr>
-                <w:rFonts w:cs="Times New Roman"/>
-                <w:sz w:val="24"/>
-                <w:szCs w:val="24"/>
-              </w:rPr>
-              <w:t xml:space="preserve"> </w:t>
-            </w:r>
-            <w:proofErr w:type="spellStart"/>
-            <w:r>
-              <w:rPr>
-                <w:rFonts w:cs="Times New Roman"/>
-                <w:sz w:val="24"/>
-                <w:szCs w:val="24"/>
-              </w:rPr>
-              <w:t>koju</w:t>
-            </w:r>
-            <w:proofErr w:type="spellEnd"/>
-            <w:r>
-              <w:rPr>
-                <w:rFonts w:cs="Times New Roman"/>
-                <w:sz w:val="24"/>
-                <w:szCs w:val="24"/>
-              </w:rPr>
-              <w:t xml:space="preserve"> </w:t>
-            </w:r>
-            <w:proofErr w:type="spellStart"/>
-            <w:r>
-              <w:rPr>
-                <w:rFonts w:cs="Times New Roman"/>
-                <w:sz w:val="24"/>
-                <w:szCs w:val="24"/>
-              </w:rPr>
-              <w:t>već</w:t>
-            </w:r>
-            <w:proofErr w:type="spellEnd"/>
-            <w:r>
-              <w:rPr>
-                <w:rFonts w:cs="Times New Roman"/>
-                <w:sz w:val="24"/>
-                <w:szCs w:val="24"/>
-              </w:rPr>
-              <w:t xml:space="preserve"> </w:t>
-            </w:r>
-            <w:proofErr w:type="spellStart"/>
-            <w:r>
-              <w:rPr>
-                <w:rFonts w:cs="Times New Roman"/>
-                <w:sz w:val="24"/>
-                <w:szCs w:val="24"/>
-              </w:rPr>
-              <w:t>poseduje</w:t>
-            </w:r>
-            <w:proofErr w:type="spellEnd"/>
-            <w:r>
-              <w:rPr>
-                <w:rFonts w:cs="Times New Roman"/>
-                <w:sz w:val="24"/>
-                <w:szCs w:val="24"/>
-              </w:rPr>
-              <w:t>.</w:t>
+              <w:t>”, takođepromenjennačinulaskatako da ukolikokorisnik ne posedujevažećukarticu ne dobijazabranuulaska, većmože da uđekaogostili da produživaženjekarticekojuvećposeduje.</w:t>
             </w:r>
           </w:p>
         </w:tc>
@@ -1447,7 +752,7 @@
                 <w:rFonts w:cs="Times New Roman"/>
                 <w:sz w:val="24"/>
                 <w:szCs w:val="24"/>
-                <w:lang w:val="sr-Latn-RS"/>
+                <w:lang/>
               </w:rPr>
             </w:pPr>
             <w:r>
@@ -1456,7 +761,7 @@
                 <w:sz w:val="24"/>
                 <w:szCs w:val="24"/>
               </w:rPr>
-              <w:t>Mirko</w:t>
+              <w:t>MirkoStojano</w:t>
             </w:r>
             <w:r>
               <w:rPr>
@@ -1464,26 +769,8 @@
                 <w:sz w:val="24"/>
                 <w:szCs w:val="24"/>
               </w:rPr>
-              <w:t xml:space="preserve"> </w:t>
-            </w:r>
-            <w:proofErr w:type="spellStart"/>
-            <w:r>
-              <w:rPr>
-                <w:rFonts w:cs="Times New Roman"/>
-                <w:sz w:val="24"/>
-                <w:szCs w:val="24"/>
-              </w:rPr>
-              <w:t>Stojano</w:t>
-            </w:r>
-            <w:r>
-              <w:rPr>
-                <w:rFonts w:cs="Times New Roman"/>
-                <w:sz w:val="24"/>
-                <w:szCs w:val="24"/>
-              </w:rPr>
               <w:t>vić</w:t>
             </w:r>
-            <w:proofErr w:type="spellEnd"/>
           </w:p>
         </w:tc>
       </w:tr>
@@ -1704,14 +991,6 @@
           <w:sz w:val="36"/>
         </w:rPr>
         <w:t>SADRŽAJ</w:t>
-      </w:r>
-      <w:r>
-        <w:rPr>
-          <w:rFonts w:ascii="Arial" w:eastAsia="Arial" w:hAnsi="Arial" w:cs="Arial"/>
-          <w:b/>
-          <w:sz w:val="36"/>
-        </w:rPr>
-        <w:t xml:space="preserve">  </w:t>
       </w:r>
     </w:p>
     <w:sdt>
@@ -2959,15 +2238,10 @@
         <w:ind w:left="705" w:hanging="720"/>
       </w:pPr>
       <w:bookmarkStart w:id="0" w:name="_Toc36452034"/>
-      <w:proofErr w:type="spellStart"/>
       <w:r>
         <w:t>Uvod</w:t>
       </w:r>
       <w:bookmarkEnd w:id="0"/>
-      <w:proofErr w:type="spellEnd"/>
-      <w:r>
-        <w:t xml:space="preserve"> </w:t>
-      </w:r>
     </w:p>
     <w:p/>
     <w:p>
@@ -2977,101 +2251,30 @@
         <w:ind w:left="705" w:hanging="720"/>
       </w:pPr>
       <w:bookmarkStart w:id="1" w:name="_Toc36452035"/>
-      <w:proofErr w:type="spellStart"/>
       <w:r>
         <w:t>Rezime</w:t>
       </w:r>
       <w:bookmarkEnd w:id="1"/>
-      <w:proofErr w:type="spellEnd"/>
-      <w:r>
-        <w:t xml:space="preserve"> </w:t>
-      </w:r>
     </w:p>
     <w:p>
       <w:pPr>
         <w:spacing w:after="239" w:line="252" w:lineRule="auto"/>
         <w:ind w:left="-5" w:hanging="10"/>
       </w:pPr>
-      <w:proofErr w:type="spellStart"/>
       <w:r>
         <w:rPr>
           <w:rFonts w:eastAsia="Times New Roman" w:cs="Times New Roman"/>
         </w:rPr>
-        <w:t>Definisanje</w:t>
-      </w:r>
-      <w:proofErr w:type="spellEnd"/>
+        <w:t>Definisanjescenarijaupotrebe</w:t>
+      </w:r>
       <w:r>
         <w:rPr>
           <w:rFonts w:eastAsia="Times New Roman" w:cs="Times New Roman"/>
         </w:rPr>
-        <w:t xml:space="preserve"> </w:t>
-      </w:r>
-      <w:proofErr w:type="spellStart"/>
-      <w:r>
-        <w:rPr>
-          <w:rFonts w:eastAsia="Times New Roman" w:cs="Times New Roman"/>
-        </w:rPr>
-        <w:t>scenarija</w:t>
-      </w:r>
-      <w:proofErr w:type="spellEnd"/>
-      <w:r>
-        <w:rPr>
-          <w:rFonts w:eastAsia="Times New Roman" w:cs="Times New Roman"/>
-        </w:rPr>
-        <w:t xml:space="preserve"> </w:t>
-      </w:r>
-      <w:proofErr w:type="spellStart"/>
-      <w:r>
-        <w:rPr>
-          <w:rFonts w:eastAsia="Times New Roman" w:cs="Times New Roman"/>
-        </w:rPr>
-        <w:t>upotrebe</w:t>
-      </w:r>
-      <w:proofErr w:type="spellEnd"/>
-      <w:r>
-        <w:rPr>
-          <w:rFonts w:eastAsia="Times New Roman" w:cs="Times New Roman"/>
-        </w:rPr>
-        <w:t xml:space="preserve"> </w:t>
-      </w:r>
-      <w:proofErr w:type="spellStart"/>
-      <w:r>
-        <w:rPr>
-          <w:rFonts w:eastAsia="Times New Roman" w:cs="Times New Roman"/>
-        </w:rPr>
-        <w:t>funkcionalnosti</w:t>
-      </w:r>
-      <w:proofErr w:type="spellEnd"/>
-      <w:r>
-        <w:rPr>
-          <w:rFonts w:eastAsia="Times New Roman" w:cs="Times New Roman"/>
-        </w:rPr>
-        <w:t xml:space="preserve"> </w:t>
-      </w:r>
-      <w:proofErr w:type="spellStart"/>
-      <w:r>
-        <w:rPr>
-          <w:rFonts w:eastAsia="Times New Roman" w:cs="Times New Roman"/>
-        </w:rPr>
-        <w:t>ulazak</w:t>
-      </w:r>
-      <w:proofErr w:type="spellEnd"/>
-      <w:r>
-        <w:rPr>
-          <w:rFonts w:eastAsia="Times New Roman" w:cs="Times New Roman"/>
-        </w:rPr>
-        <w:t xml:space="preserve"> </w:t>
-      </w:r>
-      <w:proofErr w:type="spellStart"/>
-      <w:r>
-        <w:rPr>
-          <w:rFonts w:eastAsia="Times New Roman" w:cs="Times New Roman"/>
-        </w:rPr>
-        <w:t>registrovani</w:t>
+        <w:t>funkcionalnostiulazakregistrovani</w:t>
       </w:r>
       <w:bookmarkStart w:id="2" w:name="_GoBack"/>
       <w:bookmarkEnd w:id="2"/>
-      <w:proofErr w:type="spellEnd"/>
       <w:r>
         <w:rPr>
           <w:rFonts w:eastAsia="Times New Roman" w:cs="Times New Roman"/>
@@ -3086,304 +2289,21 @@
         <w:ind w:left="705" w:hanging="720"/>
       </w:pPr>
       <w:bookmarkStart w:id="3" w:name="_Toc36452036"/>
-      <w:proofErr w:type="spellStart"/>
-      <w:r>
-        <w:t>Namena</w:t>
-      </w:r>
-      <w:proofErr w:type="spellEnd"/>
-      <w:r>
-        <w:t xml:space="preserve"> </w:t>
-      </w:r>
-      <w:proofErr w:type="spellStart"/>
-      <w:r>
-        <w:t>dokumenta</w:t>
-      </w:r>
-      <w:proofErr w:type="spellEnd"/>
-      <w:r>
-        <w:t xml:space="preserve"> </w:t>
-      </w:r>
-      <w:proofErr w:type="spellStart"/>
-      <w:r>
-        <w:t>i</w:t>
-      </w:r>
-      <w:proofErr w:type="spellEnd"/>
-      <w:r>
-        <w:t xml:space="preserve"> </w:t>
-      </w:r>
-      <w:proofErr w:type="spellStart"/>
-      <w:r>
-        <w:t>ciljne</w:t>
-      </w:r>
-      <w:proofErr w:type="spellEnd"/>
-      <w:r>
-        <w:t xml:space="preserve"> </w:t>
-      </w:r>
-      <w:proofErr w:type="spellStart"/>
-      <w:r>
-        <w:t>grupe</w:t>
+      <w:r>
+        <w:t>Namenadokumentaiciljnegrupe</w:t>
       </w:r>
       <w:bookmarkEnd w:id="3"/>
-      <w:proofErr w:type="spellEnd"/>
-      <w:r>
-        <w:t xml:space="preserve"> </w:t>
-      </w:r>
     </w:p>
     <w:p>
       <w:pPr>
         <w:spacing w:after="240" w:line="252" w:lineRule="auto"/>
         <w:ind w:left="-5" w:hanging="10"/>
       </w:pPr>
-      <w:proofErr w:type="spellStart"/>
       <w:r>
         <w:rPr>
           <w:rFonts w:eastAsia="Times New Roman" w:cs="Times New Roman"/>
         </w:rPr>
-        <w:t>Dokument</w:t>
-      </w:r>
-      <w:proofErr w:type="spellEnd"/>
-      <w:r>
-        <w:rPr>
-          <w:rFonts w:eastAsia="Times New Roman" w:cs="Times New Roman"/>
-        </w:rPr>
-        <w:t xml:space="preserve"> </w:t>
-      </w:r>
-      <w:proofErr w:type="spellStart"/>
-      <w:r>
-        <w:rPr>
-          <w:rFonts w:eastAsia="Times New Roman" w:cs="Times New Roman"/>
-        </w:rPr>
-        <w:t>će</w:t>
-      </w:r>
-      <w:proofErr w:type="spellEnd"/>
-      <w:r>
-        <w:rPr>
-          <w:rFonts w:eastAsia="Times New Roman" w:cs="Times New Roman"/>
-        </w:rPr>
-        <w:t xml:space="preserve"> </w:t>
-      </w:r>
-      <w:proofErr w:type="spellStart"/>
-      <w:r>
-        <w:rPr>
-          <w:rFonts w:eastAsia="Times New Roman" w:cs="Times New Roman"/>
-        </w:rPr>
-        <w:t>koristiti</w:t>
-      </w:r>
-      <w:proofErr w:type="spellEnd"/>
-      <w:r>
-        <w:rPr>
-          <w:rFonts w:eastAsia="Times New Roman" w:cs="Times New Roman"/>
-        </w:rPr>
-        <w:t xml:space="preserve"> </w:t>
-      </w:r>
-      <w:proofErr w:type="spellStart"/>
-      <w:r>
-        <w:rPr>
-          <w:rFonts w:eastAsia="Times New Roman" w:cs="Times New Roman"/>
-        </w:rPr>
-        <w:t>svi</w:t>
-      </w:r>
-      <w:proofErr w:type="spellEnd"/>
-      <w:r>
-        <w:rPr>
-          <w:rFonts w:eastAsia="Times New Roman" w:cs="Times New Roman"/>
-        </w:rPr>
-        <w:t xml:space="preserve"> </w:t>
-      </w:r>
-      <w:proofErr w:type="spellStart"/>
-      <w:r>
-        <w:rPr>
-          <w:rFonts w:eastAsia="Times New Roman" w:cs="Times New Roman"/>
-        </w:rPr>
-        <w:t>članovi</w:t>
-      </w:r>
-      <w:proofErr w:type="spellEnd"/>
-      <w:r>
-        <w:rPr>
-          <w:rFonts w:eastAsia="Times New Roman" w:cs="Times New Roman"/>
-        </w:rPr>
-        <w:t xml:space="preserve"> </w:t>
-      </w:r>
-      <w:proofErr w:type="spellStart"/>
-      <w:r>
-        <w:rPr>
-          <w:rFonts w:eastAsia="Times New Roman" w:cs="Times New Roman"/>
-        </w:rPr>
-        <w:t>projektnog</w:t>
-      </w:r>
-      <w:proofErr w:type="spellEnd"/>
-      <w:r>
-        <w:rPr>
-          <w:rFonts w:eastAsia="Times New Roman" w:cs="Times New Roman"/>
-        </w:rPr>
-        <w:t xml:space="preserve"> </w:t>
-      </w:r>
-      <w:proofErr w:type="spellStart"/>
-      <w:r>
-        <w:rPr>
-          <w:rFonts w:eastAsia="Times New Roman" w:cs="Times New Roman"/>
-        </w:rPr>
-        <w:t>tima</w:t>
-      </w:r>
-      <w:proofErr w:type="spellEnd"/>
-      <w:r>
-        <w:rPr>
-          <w:rFonts w:eastAsia="Times New Roman" w:cs="Times New Roman"/>
-        </w:rPr>
-        <w:t xml:space="preserve"> u </w:t>
-      </w:r>
-      <w:proofErr w:type="spellStart"/>
-      <w:r>
-        <w:rPr>
-          <w:rFonts w:eastAsia="Times New Roman" w:cs="Times New Roman"/>
-        </w:rPr>
-        <w:t>razvoju</w:t>
-      </w:r>
-      <w:proofErr w:type="spellEnd"/>
-      <w:r>
-        <w:rPr>
-          <w:rFonts w:eastAsia="Times New Roman" w:cs="Times New Roman"/>
-        </w:rPr>
-        <w:t xml:space="preserve"> </w:t>
-      </w:r>
-      <w:proofErr w:type="spellStart"/>
-      <w:r>
-        <w:rPr>
-          <w:rFonts w:eastAsia="Times New Roman" w:cs="Times New Roman"/>
-        </w:rPr>
-        <w:t>projekta</w:t>
-      </w:r>
-      <w:proofErr w:type="spellEnd"/>
-      <w:r>
-        <w:rPr>
-          <w:rFonts w:eastAsia="Times New Roman" w:cs="Times New Roman"/>
-        </w:rPr>
-        <w:t xml:space="preserve"> </w:t>
-      </w:r>
-      <w:proofErr w:type="spellStart"/>
-      <w:r>
-        <w:rPr>
-          <w:rFonts w:eastAsia="Times New Roman" w:cs="Times New Roman"/>
-        </w:rPr>
-        <w:t>i</w:t>
-      </w:r>
-      <w:proofErr w:type="spellEnd"/>
-      <w:r>
-        <w:rPr>
-          <w:rFonts w:eastAsia="Times New Roman" w:cs="Times New Roman"/>
-        </w:rPr>
-        <w:t xml:space="preserve"> </w:t>
-      </w:r>
-      <w:proofErr w:type="spellStart"/>
-      <w:r>
-        <w:rPr>
-          <w:rFonts w:eastAsia="Times New Roman" w:cs="Times New Roman"/>
-        </w:rPr>
-        <w:t>testiranju</w:t>
-      </w:r>
-      <w:proofErr w:type="spellEnd"/>
-      <w:r>
-        <w:rPr>
-          <w:rFonts w:eastAsia="Times New Roman" w:cs="Times New Roman"/>
-        </w:rPr>
-        <w:t xml:space="preserve"> a </w:t>
-      </w:r>
-      <w:proofErr w:type="spellStart"/>
-      <w:r>
-        <w:rPr>
-          <w:rFonts w:eastAsia="Times New Roman" w:cs="Times New Roman"/>
-        </w:rPr>
-        <w:t>može</w:t>
-      </w:r>
-      <w:proofErr w:type="spellEnd"/>
-      <w:r>
-        <w:rPr>
-          <w:rFonts w:eastAsia="Times New Roman" w:cs="Times New Roman"/>
-        </w:rPr>
-        <w:t xml:space="preserve"> se </w:t>
-      </w:r>
-      <w:proofErr w:type="spellStart"/>
-      <w:r>
-        <w:rPr>
-          <w:rFonts w:eastAsia="Times New Roman" w:cs="Times New Roman"/>
-        </w:rPr>
-        <w:t>koristiti</w:t>
-      </w:r>
-      <w:proofErr w:type="spellEnd"/>
-      <w:r>
-        <w:rPr>
-          <w:rFonts w:eastAsia="Times New Roman" w:cs="Times New Roman"/>
-        </w:rPr>
-        <w:t xml:space="preserve"> </w:t>
-      </w:r>
-      <w:proofErr w:type="spellStart"/>
-      <w:r>
-        <w:rPr>
-          <w:rFonts w:eastAsia="Times New Roman" w:cs="Times New Roman"/>
-        </w:rPr>
-        <w:t>i</w:t>
-      </w:r>
-      <w:proofErr w:type="spellEnd"/>
-      <w:r>
-        <w:rPr>
-          <w:rFonts w:eastAsia="Times New Roman" w:cs="Times New Roman"/>
-        </w:rPr>
-        <w:t xml:space="preserve"> </w:t>
-      </w:r>
-      <w:proofErr w:type="spellStart"/>
-      <w:r>
-        <w:rPr>
-          <w:rFonts w:eastAsia="Times New Roman" w:cs="Times New Roman"/>
-        </w:rPr>
-        <w:t>pri</w:t>
-      </w:r>
-      <w:proofErr w:type="spellEnd"/>
-      <w:r>
-        <w:rPr>
-          <w:rFonts w:eastAsia="Times New Roman" w:cs="Times New Roman"/>
-        </w:rPr>
-        <w:t xml:space="preserve"> </w:t>
-      </w:r>
-      <w:proofErr w:type="spellStart"/>
-      <w:r>
-        <w:rPr>
-          <w:rFonts w:eastAsia="Times New Roman" w:cs="Times New Roman"/>
-        </w:rPr>
-        <w:t>pisanju</w:t>
-      </w:r>
-      <w:proofErr w:type="spellEnd"/>
-      <w:r>
-        <w:rPr>
-          <w:rFonts w:eastAsia="Times New Roman" w:cs="Times New Roman"/>
-        </w:rPr>
-        <w:t xml:space="preserve"> </w:t>
-      </w:r>
-      <w:proofErr w:type="spellStart"/>
-      <w:r>
-        <w:rPr>
-          <w:rFonts w:eastAsia="Times New Roman" w:cs="Times New Roman"/>
-        </w:rPr>
-        <w:t>uputstva</w:t>
-      </w:r>
-      <w:proofErr w:type="spellEnd"/>
-      <w:r>
-        <w:rPr>
-          <w:rFonts w:eastAsia="Times New Roman" w:cs="Times New Roman"/>
-        </w:rPr>
-        <w:t xml:space="preserve"> za </w:t>
-      </w:r>
-      <w:proofErr w:type="spellStart"/>
-      <w:r>
-        <w:rPr>
-          <w:rFonts w:eastAsia="Times New Roman" w:cs="Times New Roman"/>
-        </w:rPr>
-        <w:t>upotrebu</w:t>
-      </w:r>
-      <w:proofErr w:type="spellEnd"/>
-      <w:r>
-        <w:rPr>
-          <w:rFonts w:eastAsia="Times New Roman" w:cs="Times New Roman"/>
-        </w:rPr>
-        <w:t xml:space="preserve">. </w:t>
+        <w:t xml:space="preserve">Dokumentćekoristitisvičlanoviprojektnogtima u razvojuprojektaitestiranju a može se koristitiipripisanjuuputstva za upotrebu. </w:t>
       </w:r>
     </w:p>
     <w:p>
@@ -3397,9 +2317,6 @@
         <w:t>Reference</w:t>
       </w:r>
       <w:bookmarkEnd w:id="4"/>
-      <w:r>
-        <w:t xml:space="preserve"> </w:t>
-      </w:r>
     </w:p>
     <w:p>
       <w:pPr>
@@ -3410,33 +2327,11 @@
         <w:spacing w:after="3" w:line="252" w:lineRule="auto"/>
         <w:ind w:hanging="360"/>
       </w:pPr>
-      <w:proofErr w:type="spellStart"/>
       <w:r>
         <w:rPr>
           <w:rFonts w:eastAsia="Times New Roman" w:cs="Times New Roman"/>
         </w:rPr>
-        <w:t>Projektni</w:t>
-      </w:r>
-      <w:proofErr w:type="spellEnd"/>
-      <w:r>
-        <w:rPr>
-          <w:rFonts w:eastAsia="Times New Roman" w:cs="Times New Roman"/>
-        </w:rPr>
-        <w:t xml:space="preserve"> </w:t>
-      </w:r>
-      <w:proofErr w:type="spellStart"/>
-      <w:r>
-        <w:rPr>
-          <w:rFonts w:eastAsia="Times New Roman" w:cs="Times New Roman"/>
-        </w:rPr>
-        <w:t>zadatak</w:t>
-      </w:r>
-      <w:proofErr w:type="spellEnd"/>
-      <w:r>
-        <w:rPr>
-          <w:rFonts w:eastAsia="Times New Roman" w:cs="Times New Roman"/>
-        </w:rPr>
-        <w:t xml:space="preserve"> </w:t>
+        <w:t>Projektnizadatak</w:t>
       </w:r>
     </w:p>
     <w:p>
@@ -3448,89 +2343,11 @@
         <w:spacing w:after="3" w:line="252" w:lineRule="auto"/>
         <w:ind w:hanging="360"/>
       </w:pPr>
-      <w:proofErr w:type="spellStart"/>
       <w:r>
         <w:rPr>
           <w:rFonts w:eastAsia="Times New Roman" w:cs="Times New Roman"/>
         </w:rPr>
-        <w:t>Uputstvo</w:t>
-      </w:r>
-      <w:proofErr w:type="spellEnd"/>
-      <w:r>
-        <w:rPr>
-          <w:rFonts w:eastAsia="Times New Roman" w:cs="Times New Roman"/>
-        </w:rPr>
-        <w:t xml:space="preserve"> za </w:t>
-      </w:r>
-      <w:proofErr w:type="spellStart"/>
-      <w:r>
-        <w:rPr>
-          <w:rFonts w:eastAsia="Times New Roman" w:cs="Times New Roman"/>
-        </w:rPr>
-        <w:t>pisanje</w:t>
-      </w:r>
-      <w:proofErr w:type="spellEnd"/>
-      <w:r>
-        <w:rPr>
-          <w:rFonts w:eastAsia="Times New Roman" w:cs="Times New Roman"/>
-        </w:rPr>
-        <w:t xml:space="preserve"> </w:t>
-      </w:r>
-      <w:proofErr w:type="spellStart"/>
-      <w:r>
-        <w:rPr>
-          <w:rFonts w:eastAsia="Times New Roman" w:cs="Times New Roman"/>
-        </w:rPr>
-        <w:t>specifikacije</w:t>
-      </w:r>
-      <w:proofErr w:type="spellEnd"/>
-      <w:r>
-        <w:rPr>
-          <w:rFonts w:eastAsia="Times New Roman" w:cs="Times New Roman"/>
-        </w:rPr>
-        <w:t xml:space="preserve"> </w:t>
-      </w:r>
-      <w:proofErr w:type="spellStart"/>
-      <w:r>
-        <w:rPr>
-          <w:rFonts w:eastAsia="Times New Roman" w:cs="Times New Roman"/>
-        </w:rPr>
-        <w:t>scenarija</w:t>
-      </w:r>
-      <w:proofErr w:type="spellEnd"/>
-      <w:r>
-        <w:rPr>
-          <w:rFonts w:eastAsia="Times New Roman" w:cs="Times New Roman"/>
-        </w:rPr>
-        <w:t xml:space="preserve"> </w:t>
-      </w:r>
-      <w:proofErr w:type="spellStart"/>
-      <w:r>
-        <w:rPr>
-          <w:rFonts w:eastAsia="Times New Roman" w:cs="Times New Roman"/>
-        </w:rPr>
-        <w:t>upotrebe</w:t>
-      </w:r>
-      <w:proofErr w:type="spellEnd"/>
-      <w:r>
-        <w:rPr>
-          <w:rFonts w:eastAsia="Times New Roman" w:cs="Times New Roman"/>
-        </w:rPr>
-        <w:t xml:space="preserve"> </w:t>
-      </w:r>
-      <w:proofErr w:type="spellStart"/>
-      <w:r>
-        <w:rPr>
-          <w:rFonts w:eastAsia="Times New Roman" w:cs="Times New Roman"/>
-        </w:rPr>
-        <w:t>funkcionalnosti</w:t>
-      </w:r>
-      <w:proofErr w:type="spellEnd"/>
-      <w:r>
-        <w:rPr>
-          <w:rFonts w:eastAsia="Times New Roman" w:cs="Times New Roman"/>
-        </w:rPr>
-        <w:t xml:space="preserve">  </w:t>
+        <w:t>Uputstvo za pisanjespecifikacijescenarijaupotrebefunkcionalnosti</w:t>
       </w:r>
     </w:p>
     <w:p>
@@ -3580,13 +2397,8 @@
         <w:t xml:space="preserve">Scenario </w:t>
       </w:r>
       <w:bookmarkEnd w:id="5"/>
-      <w:proofErr w:type="spellStart"/>
-      <w:r>
-        <w:t>funkcionalnosti</w:t>
-      </w:r>
-      <w:proofErr w:type="spellEnd"/>
-      <w:r>
-        <w:t xml:space="preserve"> ULAZAK REGISTROVANI</w:t>
+      <w:r>
+        <w:t>funkcionalnosti ULAZAK REGISTROVANI</w:t>
       </w:r>
     </w:p>
     <w:p>
@@ -3604,29 +2416,13 @@
         </w:rPr>
       </w:pPr>
       <w:bookmarkStart w:id="6" w:name="_Toc36452039"/>
-      <w:proofErr w:type="spellStart"/>
       <w:r>
         <w:rPr>
           <w:u w:val="single" w:color="000000"/>
         </w:rPr>
-        <w:t>Kratak</w:t>
-      </w:r>
-      <w:proofErr w:type="spellEnd"/>
-      <w:r>
-        <w:rPr>
-          <w:u w:val="single" w:color="000000"/>
-        </w:rPr>
-        <w:t xml:space="preserve"> </w:t>
-      </w:r>
-      <w:proofErr w:type="spellStart"/>
-      <w:r>
-        <w:rPr>
-          <w:u w:val="single" w:color="000000"/>
-        </w:rPr>
-        <w:t>opis</w:t>
+        <w:t>Kratakopis</w:t>
       </w:r>
       <w:bookmarkEnd w:id="6"/>
-      <w:proofErr w:type="spellEnd"/>
     </w:p>
     <w:p>
       <w:pPr>
@@ -3636,249 +2432,101 @@
           <w:rFonts w:eastAsia="Times New Roman" w:cs="Times New Roman"/>
         </w:rPr>
       </w:pPr>
-      <w:proofErr w:type="spellStart"/>
       <w:r>
         <w:rPr>
           <w:rFonts w:eastAsia="Times New Roman" w:cs="Times New Roman"/>
         </w:rPr>
-        <w:t>Ovaj</w:t>
-      </w:r>
-      <w:proofErr w:type="spellEnd"/>
+        <w:t>Ovaj scenario se</w:t>
+      </w:r>
       <w:r>
         <w:rPr>
           <w:rFonts w:eastAsia="Times New Roman" w:cs="Times New Roman"/>
         </w:rPr>
-        <w:t xml:space="preserve"> scenario se</w:t>
+        <w:t>doga</w:t>
       </w:r>
       <w:r>
         <w:rPr>
           <w:rFonts w:eastAsia="Times New Roman" w:cs="Times New Roman"/>
         </w:rPr>
-        <w:t xml:space="preserve"> </w:t>
-      </w:r>
-      <w:proofErr w:type="spellStart"/>
+        <w:t>đ</w:t>
+      </w:r>
       <w:r>
         <w:rPr>
           <w:rFonts w:eastAsia="Times New Roman" w:cs="Times New Roman"/>
         </w:rPr>
-        <w:t>doga</w:t>
+        <w:t>a</w:t>
       </w:r>
       <w:r>
         <w:rPr>
           <w:rFonts w:eastAsia="Times New Roman" w:cs="Times New Roman"/>
         </w:rPr>
-        <w:t>đ</w:t>
+        <w:t>ukoliko</w:t>
       </w:r>
       <w:r>
         <w:rPr>
           <w:rFonts w:eastAsia="Times New Roman" w:cs="Times New Roman"/>
         </w:rPr>
-        <w:t>a</w:t>
-      </w:r>
-      <w:proofErr w:type="spellEnd"/>
+        <w:t>operat</w:t>
+      </w:r>
       <w:r>
         <w:rPr>
           <w:rFonts w:eastAsia="Times New Roman" w:cs="Times New Roman"/>
         </w:rPr>
-        <w:t xml:space="preserve"> </w:t>
-      </w:r>
-      <w:proofErr w:type="spellStart"/>
+        <w:t>e</w:t>
+      </w:r>
       <w:r>
         <w:rPr>
           <w:rFonts w:eastAsia="Times New Roman" w:cs="Times New Roman"/>
         </w:rPr>
-        <w:t>ukoliko</w:t>
-      </w:r>
-      <w:proofErr w:type="spellEnd"/>
+        <w:t>rželi da evidentiraulazak</w:t>
+      </w:r>
       <w:r>
         <w:rPr>
           <w:rFonts w:eastAsia="Times New Roman" w:cs="Times New Roman"/>
         </w:rPr>
-        <w:t xml:space="preserve"> </w:t>
-      </w:r>
-      <w:proofErr w:type="spellStart"/>
+        <w:t>registrovanogkorisnika</w:t>
+      </w:r>
       <w:r>
         <w:rPr>
           <w:rFonts w:eastAsia="Times New Roman" w:cs="Times New Roman"/>
         </w:rPr>
-        <w:t>operat</w:t>
+        <w:t xml:space="preserve"> u garažu</w:t>
       </w:r>
       <w:r>
         <w:rPr>
           <w:rFonts w:eastAsia="Times New Roman" w:cs="Times New Roman"/>
         </w:rPr>
-        <w:t>e</w:t>
+        <w:t>. Potrebno</w:t>
       </w:r>
       <w:r>
         <w:rPr>
           <w:rFonts w:eastAsia="Times New Roman" w:cs="Times New Roman"/>
         </w:rPr>
-        <w:t>r</w:t>
-      </w:r>
-      <w:proofErr w:type="spellEnd"/>
+        <w:t xml:space="preserve">je da </w:t>
+      </w:r>
       <w:r>
         <w:rPr>
           <w:rFonts w:eastAsia="Times New Roman" w:cs="Times New Roman"/>
         </w:rPr>
-        <w:t xml:space="preserve"> </w:t>
-      </w:r>
-      <w:proofErr w:type="spellStart"/>
+        <w:t>operater</w:t>
+      </w:r>
       <w:r>
         <w:rPr>
           <w:rFonts w:eastAsia="Times New Roman" w:cs="Times New Roman"/>
         </w:rPr>
-        <w:t>želi</w:t>
-      </w:r>
-      <w:proofErr w:type="spellEnd"/>
+        <w:t>une</w:t>
+      </w:r>
       <w:r>
         <w:rPr>
           <w:rFonts w:eastAsia="Times New Roman" w:cs="Times New Roman"/>
         </w:rPr>
-        <w:t xml:space="preserve"> da </w:t>
-      </w:r>
-      <w:proofErr w:type="spellStart"/>
+        <w:t>se</w:t>
+      </w:r>
       <w:r>
         <w:rPr>
           <w:rFonts w:eastAsia="Times New Roman" w:cs="Times New Roman"/>
         </w:rPr>
-        <w:t>evidentira</w:t>
-      </w:r>
-      <w:proofErr w:type="spellEnd"/>
-      <w:r>
-        <w:rPr>
-          <w:rFonts w:eastAsia="Times New Roman" w:cs="Times New Roman"/>
-        </w:rPr>
-        <w:t xml:space="preserve"> </w:t>
-      </w:r>
-      <w:proofErr w:type="spellStart"/>
-      <w:r>
-        <w:rPr>
-          <w:rFonts w:eastAsia="Times New Roman" w:cs="Times New Roman"/>
-        </w:rPr>
-        <w:t>ulazak</w:t>
-      </w:r>
-      <w:proofErr w:type="spellEnd"/>
-      <w:r>
-        <w:rPr>
-          <w:rFonts w:eastAsia="Times New Roman" w:cs="Times New Roman"/>
-        </w:rPr>
-        <w:t xml:space="preserve"> </w:t>
-      </w:r>
-      <w:proofErr w:type="spellStart"/>
-      <w:r>
-        <w:rPr>
-          <w:rFonts w:eastAsia="Times New Roman" w:cs="Times New Roman"/>
-        </w:rPr>
-        <w:t>registrovanog</w:t>
-      </w:r>
-      <w:proofErr w:type="spellEnd"/>
-      <w:r>
-        <w:rPr>
-          <w:rFonts w:eastAsia="Times New Roman" w:cs="Times New Roman"/>
-        </w:rPr>
-        <w:t xml:space="preserve"> </w:t>
-      </w:r>
-      <w:proofErr w:type="spellStart"/>
-      <w:r>
-        <w:rPr>
-          <w:rFonts w:eastAsia="Times New Roman" w:cs="Times New Roman"/>
-        </w:rPr>
-        <w:t>korisnika</w:t>
-      </w:r>
-      <w:proofErr w:type="spellEnd"/>
-      <w:r>
-        <w:rPr>
-          <w:rFonts w:eastAsia="Times New Roman" w:cs="Times New Roman"/>
-        </w:rPr>
-        <w:t xml:space="preserve"> u </w:t>
-      </w:r>
-      <w:proofErr w:type="spellStart"/>
-      <w:r>
-        <w:rPr>
-          <w:rFonts w:eastAsia="Times New Roman" w:cs="Times New Roman"/>
-        </w:rPr>
-        <w:t>garažu</w:t>
-      </w:r>
-      <w:proofErr w:type="spellEnd"/>
-      <w:r>
-        <w:rPr>
-          <w:rFonts w:eastAsia="Times New Roman" w:cs="Times New Roman"/>
-        </w:rPr>
-        <w:t xml:space="preserve">. </w:t>
-      </w:r>
-      <w:proofErr w:type="spellStart"/>
-      <w:r>
-        <w:rPr>
-          <w:rFonts w:eastAsia="Times New Roman" w:cs="Times New Roman"/>
-        </w:rPr>
-        <w:t>Potrebno</w:t>
-      </w:r>
-      <w:proofErr w:type="spellEnd"/>
-      <w:r>
-        <w:rPr>
-          <w:rFonts w:eastAsia="Times New Roman" w:cs="Times New Roman"/>
-        </w:rPr>
-        <w:t xml:space="preserve"> </w:t>
-      </w:r>
-      <w:r>
-        <w:rPr>
-          <w:rFonts w:eastAsia="Times New Roman" w:cs="Times New Roman"/>
-        </w:rPr>
-        <w:t xml:space="preserve">je da </w:t>
-      </w:r>
-      <w:proofErr w:type="spellStart"/>
-      <w:r>
-        <w:rPr>
-          <w:rFonts w:eastAsia="Times New Roman" w:cs="Times New Roman"/>
-        </w:rPr>
-        <w:t>operater</w:t>
-      </w:r>
-      <w:proofErr w:type="spellEnd"/>
-      <w:r>
-        <w:rPr>
-          <w:rFonts w:eastAsia="Times New Roman" w:cs="Times New Roman"/>
-        </w:rPr>
-        <w:t xml:space="preserve"> </w:t>
-      </w:r>
-      <w:proofErr w:type="spellStart"/>
-      <w:r>
-        <w:rPr>
-          <w:rFonts w:eastAsia="Times New Roman" w:cs="Times New Roman"/>
-        </w:rPr>
-        <w:t>une</w:t>
-      </w:r>
-      <w:r>
-        <w:rPr>
-          <w:rFonts w:eastAsia="Times New Roman" w:cs="Times New Roman"/>
-        </w:rPr>
-        <w:t>se</w:t>
-      </w:r>
-      <w:proofErr w:type="spellEnd"/>
-      <w:r>
-        <w:rPr>
-          <w:rFonts w:eastAsia="Times New Roman" w:cs="Times New Roman"/>
-        </w:rPr>
-        <w:t xml:space="preserve"> </w:t>
-      </w:r>
-      <w:r>
-        <w:rPr>
-          <w:rFonts w:eastAsia="Times New Roman" w:cs="Times New Roman"/>
-        </w:rPr>
-        <w:t xml:space="preserve">ID </w:t>
-      </w:r>
-      <w:proofErr w:type="spellStart"/>
-      <w:r>
-        <w:rPr>
-          <w:rFonts w:eastAsia="Times New Roman" w:cs="Times New Roman"/>
-        </w:rPr>
-        <w:t>kartice</w:t>
-      </w:r>
-      <w:proofErr w:type="spellEnd"/>
-      <w:r>
-        <w:rPr>
-          <w:rFonts w:eastAsia="Times New Roman" w:cs="Times New Roman"/>
-        </w:rPr>
-        <w:t>.</w:t>
+        <w:t>ID kartice.</w:t>
       </w:r>
     </w:p>
     <w:p>
@@ -3901,29 +2549,21 @@
         <w:rPr>
           <w:u w:val="single" w:color="000000"/>
         </w:rPr>
-        <w:t xml:space="preserve">Tok </w:t>
-      </w:r>
-      <w:proofErr w:type="spellStart"/>
+        <w:t>Tok doga</w:t>
+      </w:r>
       <w:r>
         <w:rPr>
           <w:u w:val="single" w:color="000000"/>
         </w:rPr>
-        <w:t>doga</w:t>
+        <w:t>đ</w:t>
       </w:r>
       <w:r>
         <w:rPr>
           <w:u w:val="single" w:color="000000"/>
         </w:rPr>
-        <w:t>đ</w:t>
-      </w:r>
-      <w:r>
-        <w:rPr>
-          <w:u w:val="single" w:color="000000"/>
-        </w:rPr>
         <w:t>aja</w:t>
       </w:r>
       <w:bookmarkEnd w:id="7"/>
-      <w:proofErr w:type="spellEnd"/>
     </w:p>
     <w:p>
       <w:pPr>
@@ -3934,49 +2574,25 @@
         </w:rPr>
       </w:pPr>
       <w:bookmarkStart w:id="8" w:name="_Toc36452041"/>
-      <w:proofErr w:type="spellStart"/>
       <w:r>
         <w:rPr>
           <w:i/>
         </w:rPr>
         <w:t>Operater</w:t>
       </w:r>
-      <w:proofErr w:type="spellEnd"/>
       <w:r>
         <w:rPr>
           <w:i/>
         </w:rPr>
-        <w:t xml:space="preserve"> </w:t>
-      </w:r>
-      <w:proofErr w:type="spellStart"/>
+        <w:t>unosi</w:t>
+      </w:r>
       <w:r>
         <w:rPr>
           <w:i/>
         </w:rPr>
-        <w:t>unosi</w:t>
-      </w:r>
-      <w:proofErr w:type="spellEnd"/>
-      <w:r>
-        <w:rPr>
-          <w:i/>
-        </w:rPr>
-        <w:t xml:space="preserve"> </w:t>
-      </w:r>
-      <w:r>
-        <w:rPr>
-          <w:i/>
-        </w:rPr>
-        <w:t xml:space="preserve">ID </w:t>
-      </w:r>
-      <w:proofErr w:type="spellStart"/>
-      <w:r>
-        <w:rPr>
-          <w:i/>
-        </w:rPr>
-        <w:t>kartice</w:t>
+        <w:t>ID kartice</w:t>
       </w:r>
       <w:bookmarkEnd w:id="8"/>
-      <w:proofErr w:type="spellEnd"/>
     </w:p>
     <w:p>
       <w:pPr>
@@ -3985,17 +2601,10 @@
           <w:szCs w:val="20"/>
         </w:rPr>
       </w:pPr>
-      <w:r>
-        <w:t xml:space="preserve">       </w:t>
-      </w:r>
-      <w:r>
-        <w:t xml:space="preserve">  </w:t>
-      </w:r>
       <w:bookmarkStart w:id="9" w:name="_Toc3394823"/>
       <w:r>
         <w:tab/>
       </w:r>
-      <w:proofErr w:type="spellStart"/>
       <w:r>
         <w:rPr>
           <w:rFonts w:cs="Times New Roman"/>
@@ -4003,504 +2612,118 @@
         </w:rPr>
         <w:t>Operater</w:t>
       </w:r>
-      <w:proofErr w:type="spellEnd"/>
       <w:r>
         <w:rPr>
           <w:rFonts w:cs="Times New Roman"/>
           <w:szCs w:val="20"/>
         </w:rPr>
-        <w:t xml:space="preserve"> </w:t>
-      </w:r>
-      <w:proofErr w:type="spellStart"/>
+        <w:t>unosi</w:t>
+      </w:r>
       <w:r>
         <w:rPr>
           <w:rFonts w:cs="Times New Roman"/>
           <w:szCs w:val="20"/>
         </w:rPr>
-        <w:t>unosi</w:t>
-      </w:r>
-      <w:proofErr w:type="spellEnd"/>
+        <w:t>ID kartice</w:t>
+      </w:r>
       <w:r>
         <w:rPr>
           <w:rFonts w:cs="Times New Roman"/>
           <w:szCs w:val="20"/>
         </w:rPr>
-        <w:t xml:space="preserve"> </w:t>
-      </w:r>
-      <w:r>
+        <w:t xml:space="preserve"> u odgovarajuće polje.</w:t>
+      </w:r>
+      <w:bookmarkEnd w:id="9"/>
+    </w:p>
+    <w:p>
+      <w:pPr>
+        <w:ind w:left="720"/>
+        <w:rPr>
+          <w:rFonts w:eastAsia="Times New Roman" w:cs="Times New Roman"/>
+        </w:rPr>
+      </w:pPr>
+    </w:p>
+    <w:p>
+      <w:pPr>
+        <w:pStyle w:val="Heading3"/>
+        <w:rPr>
+          <w:i/>
+          <w:iCs/>
+        </w:rPr>
+      </w:pPr>
+      <w:bookmarkStart w:id="10" w:name="_Toc36452042"/>
+      <w:r>
+        <w:rPr>
+          <w:i/>
+          <w:iCs/>
+        </w:rPr>
+        <w:t>Uspešnoevidentiranjeulaska</w:t>
+      </w:r>
+      <w:r>
+        <w:rPr>
+          <w:i/>
+          <w:iCs/>
+        </w:rPr>
+        <w:t>registrovanogkorisnika</w:t>
+      </w:r>
+      <w:bookmarkEnd w:id="10"/>
+    </w:p>
+    <w:p>
+      <w:pPr>
+        <w:ind w:firstLine="720"/>
         <w:rPr>
           <w:rFonts w:cs="Times New Roman"/>
           <w:szCs w:val="20"/>
         </w:rPr>
-        <w:t xml:space="preserve">ID </w:t>
-      </w:r>
-      <w:proofErr w:type="spellStart"/>
+      </w:pPr>
       <w:r>
         <w:rPr>
           <w:rFonts w:cs="Times New Roman"/>
           <w:szCs w:val="20"/>
         </w:rPr>
-        <w:t>kartice</w:t>
-      </w:r>
-      <w:proofErr w:type="spellEnd"/>
+        <w:t>Operaterklikomnadugme “</w:t>
+      </w:r>
       <w:r>
         <w:rPr>
           <w:rFonts w:cs="Times New Roman"/>
           <w:szCs w:val="20"/>
         </w:rPr>
-        <w:t xml:space="preserve"> u </w:t>
-      </w:r>
-      <w:proofErr w:type="spellStart"/>
+        <w:t>EVIDENTIRAJ ULAZAK</w:t>
+      </w:r>
       <w:r>
         <w:rPr>
           <w:rFonts w:cs="Times New Roman"/>
           <w:szCs w:val="20"/>
         </w:rPr>
-        <w:t>odgovarajuće</w:t>
-      </w:r>
-      <w:proofErr w:type="spellEnd"/>
+        <w:t>” uspešno</w:t>
+      </w:r>
       <w:r>
         <w:rPr>
           <w:rFonts w:cs="Times New Roman"/>
           <w:szCs w:val="20"/>
         </w:rPr>
-        <w:t xml:space="preserve"> polje.</w:t>
-      </w:r>
-      <w:bookmarkEnd w:id="9"/>
-    </w:p>
-    <w:p>
-      <w:pPr>
-        <w:ind w:left="720"/>
-        <w:rPr>
-          <w:rFonts w:eastAsia="Times New Roman" w:cs="Times New Roman"/>
-        </w:rPr>
-      </w:pPr>
-    </w:p>
-    <w:p>
-      <w:pPr>
-        <w:pStyle w:val="Heading3"/>
-        <w:rPr>
-          <w:i/>
-          <w:iCs/>
-        </w:rPr>
-      </w:pPr>
-      <w:bookmarkStart w:id="10" w:name="_Toc36452042"/>
-      <w:proofErr w:type="spellStart"/>
-      <w:r>
-        <w:rPr>
-          <w:i/>
-          <w:iCs/>
-        </w:rPr>
-        <w:t>Uspešno</w:t>
-      </w:r>
-      <w:proofErr w:type="spellEnd"/>
-      <w:r>
-        <w:rPr>
-          <w:i/>
-          <w:iCs/>
-        </w:rPr>
-        <w:t xml:space="preserve"> </w:t>
-      </w:r>
-      <w:proofErr w:type="spellStart"/>
-      <w:r>
-        <w:rPr>
-          <w:i/>
-          <w:iCs/>
-        </w:rPr>
-        <w:t>evidentiranje</w:t>
-      </w:r>
-      <w:proofErr w:type="spellEnd"/>
-      <w:r>
-        <w:rPr>
-          <w:i/>
-          <w:iCs/>
-        </w:rPr>
-        <w:t xml:space="preserve"> </w:t>
-      </w:r>
-      <w:proofErr w:type="spellStart"/>
-      <w:r>
-        <w:rPr>
-          <w:i/>
-          <w:iCs/>
-        </w:rPr>
-        <w:t>ulaska</w:t>
-      </w:r>
-      <w:proofErr w:type="spellEnd"/>
-      <w:r>
-        <w:rPr>
-          <w:i/>
-          <w:iCs/>
-        </w:rPr>
-        <w:t xml:space="preserve"> </w:t>
-      </w:r>
-      <w:proofErr w:type="spellStart"/>
-      <w:r>
-        <w:rPr>
-          <w:i/>
-          <w:iCs/>
-        </w:rPr>
-        <w:t>registrovanog</w:t>
-      </w:r>
-      <w:proofErr w:type="spellEnd"/>
-      <w:r>
-        <w:rPr>
-          <w:i/>
-          <w:iCs/>
-        </w:rPr>
-        <w:t xml:space="preserve"> </w:t>
-      </w:r>
-      <w:proofErr w:type="spellStart"/>
-      <w:r>
-        <w:rPr>
-          <w:i/>
-          <w:iCs/>
-        </w:rPr>
-        <w:t>korisnika</w:t>
-      </w:r>
-      <w:bookmarkEnd w:id="10"/>
-      <w:proofErr w:type="spellEnd"/>
-    </w:p>
-    <w:p>
-      <w:pPr>
-        <w:ind w:firstLine="720"/>
+        <w:t>očitavapodatke o korisnikuistatusunjegovekartice</w:t>
+      </w:r>
+      <w:r>
         <w:rPr>
           <w:rFonts w:cs="Times New Roman"/>
           <w:szCs w:val="20"/>
         </w:rPr>
-      </w:pPr>
-      <w:proofErr w:type="spellStart"/>
+        <w:t xml:space="preserve">, </w:t>
+      </w:r>
       <w:r>
         <w:rPr>
           <w:rFonts w:cs="Times New Roman"/>
           <w:szCs w:val="20"/>
         </w:rPr>
-        <w:t>Operater</w:t>
-      </w:r>
-      <w:proofErr w:type="spellEnd"/>
+        <w:t>odobravakorisnikuulazak u garažu</w:t>
+      </w:r>
       <w:r>
         <w:rPr>
           <w:rFonts w:cs="Times New Roman"/>
           <w:szCs w:val="20"/>
         </w:rPr>
-        <w:t xml:space="preserve"> </w:t>
-      </w:r>
-      <w:proofErr w:type="spellStart"/>
-      <w:r>
-        <w:rPr>
-          <w:rFonts w:cs="Times New Roman"/>
-          <w:szCs w:val="20"/>
-        </w:rPr>
-        <w:t>klikom</w:t>
-      </w:r>
-      <w:proofErr w:type="spellEnd"/>
-      <w:r>
-        <w:rPr>
-          <w:rFonts w:cs="Times New Roman"/>
-          <w:szCs w:val="20"/>
-        </w:rPr>
-        <w:t xml:space="preserve"> </w:t>
-      </w:r>
-      <w:proofErr w:type="spellStart"/>
-      <w:r>
-        <w:rPr>
-          <w:rFonts w:cs="Times New Roman"/>
-          <w:szCs w:val="20"/>
-        </w:rPr>
-        <w:t>na</w:t>
-      </w:r>
-      <w:proofErr w:type="spellEnd"/>
-      <w:r>
-        <w:rPr>
-          <w:rFonts w:cs="Times New Roman"/>
-          <w:szCs w:val="20"/>
-        </w:rPr>
-        <w:t xml:space="preserve"> </w:t>
-      </w:r>
-      <w:proofErr w:type="spellStart"/>
-      <w:r>
-        <w:rPr>
-          <w:rFonts w:cs="Times New Roman"/>
-          <w:szCs w:val="20"/>
-        </w:rPr>
-        <w:t>dugme</w:t>
-      </w:r>
-      <w:proofErr w:type="spellEnd"/>
-      <w:r>
-        <w:rPr>
-          <w:rFonts w:cs="Times New Roman"/>
-          <w:szCs w:val="20"/>
-        </w:rPr>
-        <w:t xml:space="preserve"> “</w:t>
-      </w:r>
-      <w:r>
-        <w:rPr>
-          <w:rFonts w:cs="Times New Roman"/>
-          <w:szCs w:val="20"/>
-        </w:rPr>
-        <w:t>EVIDENTIRAJ ULAZAK</w:t>
-      </w:r>
-      <w:r>
-        <w:rPr>
-          <w:rFonts w:cs="Times New Roman"/>
-          <w:szCs w:val="20"/>
-        </w:rPr>
-        <w:t xml:space="preserve">” </w:t>
-      </w:r>
-      <w:proofErr w:type="spellStart"/>
-      <w:r>
-        <w:rPr>
-          <w:rFonts w:cs="Times New Roman"/>
-          <w:szCs w:val="20"/>
-        </w:rPr>
-        <w:t>uspešno</w:t>
-      </w:r>
-      <w:proofErr w:type="spellEnd"/>
-      <w:r>
-        <w:rPr>
-          <w:rFonts w:cs="Times New Roman"/>
-          <w:szCs w:val="20"/>
-        </w:rPr>
-        <w:t xml:space="preserve"> </w:t>
-      </w:r>
-      <w:proofErr w:type="spellStart"/>
-      <w:r>
-        <w:rPr>
-          <w:rFonts w:cs="Times New Roman"/>
-          <w:szCs w:val="20"/>
-        </w:rPr>
-        <w:t>očitava</w:t>
-      </w:r>
-      <w:proofErr w:type="spellEnd"/>
-      <w:r>
-        <w:rPr>
-          <w:rFonts w:cs="Times New Roman"/>
-          <w:szCs w:val="20"/>
-        </w:rPr>
-        <w:t xml:space="preserve"> </w:t>
-      </w:r>
-      <w:proofErr w:type="spellStart"/>
-      <w:r>
-        <w:rPr>
-          <w:rFonts w:cs="Times New Roman"/>
-          <w:szCs w:val="20"/>
-        </w:rPr>
-        <w:t>podatke</w:t>
-      </w:r>
-      <w:proofErr w:type="spellEnd"/>
-      <w:r>
-        <w:rPr>
-          <w:rFonts w:cs="Times New Roman"/>
-          <w:szCs w:val="20"/>
-        </w:rPr>
-        <w:t xml:space="preserve"> o </w:t>
-      </w:r>
-      <w:proofErr w:type="spellStart"/>
-      <w:r>
-        <w:rPr>
-          <w:rFonts w:cs="Times New Roman"/>
-          <w:szCs w:val="20"/>
-        </w:rPr>
-        <w:t>korisniku</w:t>
-      </w:r>
-      <w:proofErr w:type="spellEnd"/>
-      <w:r>
-        <w:rPr>
-          <w:rFonts w:cs="Times New Roman"/>
-          <w:szCs w:val="20"/>
-        </w:rPr>
-        <w:t xml:space="preserve"> </w:t>
-      </w:r>
-      <w:proofErr w:type="spellStart"/>
-      <w:r>
-        <w:rPr>
-          <w:rFonts w:cs="Times New Roman"/>
-          <w:szCs w:val="20"/>
-        </w:rPr>
-        <w:t>i</w:t>
-      </w:r>
-      <w:proofErr w:type="spellEnd"/>
-      <w:r>
-        <w:rPr>
-          <w:rFonts w:cs="Times New Roman"/>
-          <w:szCs w:val="20"/>
-        </w:rPr>
-        <w:t xml:space="preserve"> </w:t>
-      </w:r>
-      <w:proofErr w:type="spellStart"/>
-      <w:r>
-        <w:rPr>
-          <w:rFonts w:cs="Times New Roman"/>
-          <w:szCs w:val="20"/>
-        </w:rPr>
-        <w:t>statusu</w:t>
-      </w:r>
-      <w:proofErr w:type="spellEnd"/>
-      <w:r>
-        <w:rPr>
-          <w:rFonts w:cs="Times New Roman"/>
-          <w:szCs w:val="20"/>
-        </w:rPr>
-        <w:t xml:space="preserve"> </w:t>
-      </w:r>
-      <w:proofErr w:type="spellStart"/>
-      <w:r>
-        <w:rPr>
-          <w:rFonts w:cs="Times New Roman"/>
-          <w:szCs w:val="20"/>
-        </w:rPr>
-        <w:t>njegove</w:t>
-      </w:r>
-      <w:proofErr w:type="spellEnd"/>
-      <w:r>
-        <w:rPr>
-          <w:rFonts w:cs="Times New Roman"/>
-          <w:szCs w:val="20"/>
-        </w:rPr>
-        <w:t xml:space="preserve"> </w:t>
-      </w:r>
-      <w:proofErr w:type="spellStart"/>
-      <w:r>
-        <w:rPr>
-          <w:rFonts w:cs="Times New Roman"/>
-          <w:szCs w:val="20"/>
-        </w:rPr>
-        <w:t>kartice</w:t>
-      </w:r>
-      <w:proofErr w:type="spellEnd"/>
-      <w:r>
-        <w:rPr>
-          <w:rFonts w:cs="Times New Roman"/>
-          <w:szCs w:val="20"/>
-        </w:rPr>
-        <w:t xml:space="preserve">, </w:t>
-      </w:r>
-      <w:proofErr w:type="spellStart"/>
-      <w:r>
-        <w:rPr>
-          <w:rFonts w:cs="Times New Roman"/>
-          <w:szCs w:val="20"/>
-        </w:rPr>
-        <w:t>odobrava</w:t>
-      </w:r>
-      <w:proofErr w:type="spellEnd"/>
-      <w:r>
-        <w:rPr>
-          <w:rFonts w:cs="Times New Roman"/>
-          <w:szCs w:val="20"/>
-        </w:rPr>
-        <w:t xml:space="preserve"> </w:t>
-      </w:r>
-      <w:proofErr w:type="spellStart"/>
-      <w:r>
-        <w:rPr>
-          <w:rFonts w:cs="Times New Roman"/>
-          <w:szCs w:val="20"/>
-        </w:rPr>
-        <w:t>korisniku</w:t>
-      </w:r>
-      <w:proofErr w:type="spellEnd"/>
-      <w:r>
-        <w:rPr>
-          <w:rFonts w:cs="Times New Roman"/>
-          <w:szCs w:val="20"/>
-        </w:rPr>
-        <w:t xml:space="preserve"> </w:t>
-      </w:r>
-      <w:proofErr w:type="spellStart"/>
-      <w:r>
-        <w:rPr>
-          <w:rFonts w:cs="Times New Roman"/>
-          <w:szCs w:val="20"/>
-        </w:rPr>
-        <w:t>ulazak</w:t>
-      </w:r>
-      <w:proofErr w:type="spellEnd"/>
-      <w:r>
-        <w:rPr>
-          <w:rFonts w:cs="Times New Roman"/>
-          <w:szCs w:val="20"/>
-        </w:rPr>
-        <w:t xml:space="preserve"> u </w:t>
-      </w:r>
-      <w:proofErr w:type="spellStart"/>
-      <w:r>
-        <w:rPr>
-          <w:rFonts w:cs="Times New Roman"/>
-          <w:szCs w:val="20"/>
-        </w:rPr>
-        <w:t>garažu</w:t>
-      </w:r>
-      <w:proofErr w:type="spellEnd"/>
-      <w:r>
-        <w:rPr>
-          <w:rFonts w:cs="Times New Roman"/>
-          <w:szCs w:val="20"/>
-        </w:rPr>
-        <w:t xml:space="preserve"> </w:t>
-      </w:r>
-      <w:proofErr w:type="spellStart"/>
-      <w:r>
-        <w:rPr>
-          <w:rFonts w:cs="Times New Roman"/>
-          <w:szCs w:val="20"/>
-        </w:rPr>
-        <w:t>i</w:t>
-      </w:r>
-      <w:proofErr w:type="spellEnd"/>
-      <w:r>
-        <w:rPr>
-          <w:rFonts w:cs="Times New Roman"/>
-          <w:szCs w:val="20"/>
-        </w:rPr>
-        <w:t xml:space="preserve"> </w:t>
-      </w:r>
-      <w:proofErr w:type="spellStart"/>
-      <w:r>
-        <w:rPr>
-          <w:rFonts w:cs="Times New Roman"/>
-          <w:szCs w:val="20"/>
-        </w:rPr>
-        <w:t>evidentira</w:t>
-      </w:r>
-      <w:proofErr w:type="spellEnd"/>
-      <w:r>
-        <w:rPr>
-          <w:rFonts w:cs="Times New Roman"/>
-          <w:szCs w:val="20"/>
-        </w:rPr>
-        <w:t xml:space="preserve"> </w:t>
-      </w:r>
-      <w:proofErr w:type="spellStart"/>
-      <w:r>
-        <w:rPr>
-          <w:rFonts w:cs="Times New Roman"/>
-          <w:szCs w:val="20"/>
-        </w:rPr>
-        <w:t>ulazak</w:t>
-      </w:r>
-      <w:proofErr w:type="spellEnd"/>
-      <w:r>
-        <w:rPr>
-          <w:rFonts w:cs="Times New Roman"/>
-          <w:szCs w:val="20"/>
-        </w:rPr>
-        <w:t xml:space="preserve"> u </w:t>
-      </w:r>
-      <w:proofErr w:type="spellStart"/>
-      <w:r>
-        <w:rPr>
-          <w:rFonts w:cs="Times New Roman"/>
-          <w:szCs w:val="20"/>
-        </w:rPr>
-        <w:t>bazi</w:t>
-      </w:r>
-      <w:proofErr w:type="spellEnd"/>
-      <w:r>
-        <w:rPr>
-          <w:rFonts w:cs="Times New Roman"/>
-          <w:szCs w:val="20"/>
-        </w:rPr>
-        <w:t>.</w:t>
+        <w:t>ievidentiraulazak u bazi.</w:t>
       </w:r>
     </w:p>
     <w:p>
@@ -4521,7 +2744,6 @@
         </w:rPr>
       </w:pPr>
       <w:bookmarkStart w:id="11" w:name="_Toc36452043"/>
-      <w:proofErr w:type="spellStart"/>
       <w:r>
         <w:rPr>
           <w:i/>
@@ -4538,80 +2760,15 @@
         <w:rPr>
           <w:i/>
         </w:rPr>
-        <w:t>ke</w:t>
-      </w:r>
-      <w:proofErr w:type="spellEnd"/>
+        <w:t>kepri</w:t>
+      </w:r>
       <w:r>
         <w:rPr>
           <w:i/>
         </w:rPr>
-        <w:t xml:space="preserve"> </w:t>
-      </w:r>
-      <w:proofErr w:type="spellStart"/>
-      <w:r>
-        <w:rPr>
-          <w:i/>
-        </w:rPr>
-        <w:t>pri</w:t>
-      </w:r>
-      <w:proofErr w:type="spellEnd"/>
-      <w:r>
-        <w:rPr>
-          <w:i/>
-        </w:rPr>
-        <w:t xml:space="preserve"> </w:t>
-      </w:r>
-      <w:proofErr w:type="spellStart"/>
-      <w:r>
-        <w:rPr>
-          <w:i/>
-        </w:rPr>
-        <w:t>ulasku</w:t>
-      </w:r>
-      <w:proofErr w:type="spellEnd"/>
-      <w:r>
-        <w:rPr>
-          <w:i/>
-        </w:rPr>
-        <w:t xml:space="preserve"> </w:t>
-      </w:r>
-      <w:proofErr w:type="spellStart"/>
-      <w:r>
-        <w:rPr>
-          <w:i/>
-        </w:rPr>
-        <w:t>registrovanog</w:t>
-      </w:r>
-      <w:proofErr w:type="spellEnd"/>
-      <w:r>
-        <w:rPr>
-          <w:i/>
-        </w:rPr>
-        <w:t xml:space="preserve"> </w:t>
-      </w:r>
-      <w:proofErr w:type="spellStart"/>
-      <w:r>
-        <w:rPr>
-          <w:i/>
-        </w:rPr>
-        <w:t>korisnika</w:t>
-      </w:r>
-      <w:proofErr w:type="spellEnd"/>
-      <w:r>
-        <w:rPr>
-          <w:i/>
-        </w:rPr>
-        <w:t xml:space="preserve"> u </w:t>
-      </w:r>
-      <w:proofErr w:type="spellStart"/>
-      <w:r>
-        <w:rPr>
-          <w:i/>
-        </w:rPr>
-        <w:t>garažu</w:t>
+        <w:t>ulaskuregistrovanogkorisnika u garažu</w:t>
       </w:r>
       <w:bookmarkEnd w:id="11"/>
-      <w:proofErr w:type="spellEnd"/>
     </w:p>
     <w:p>
       <w:pPr>
@@ -4621,134 +2778,40 @@
         </w:rPr>
       </w:pPr>
       <w:r>
-        <w:t xml:space="preserve">         </w:t>
-      </w:r>
-      <w:proofErr w:type="spellStart"/>
-      <w:r>
         <w:rPr>
           <w:rFonts w:cs="Times New Roman"/>
           <w:szCs w:val="20"/>
         </w:rPr>
-        <w:t>Nakon</w:t>
-      </w:r>
-      <w:proofErr w:type="spellEnd"/>
+        <w:t>Nakonpritiskadugmeta</w:t>
+      </w:r>
       <w:r>
         <w:rPr>
           <w:rFonts w:cs="Times New Roman"/>
           <w:szCs w:val="20"/>
         </w:rPr>
-        <w:t xml:space="preserve"> </w:t>
-      </w:r>
-      <w:proofErr w:type="spellStart"/>
+        <w:t>“</w:t>
+      </w:r>
       <w:r>
         <w:rPr>
           <w:rFonts w:cs="Times New Roman"/>
           <w:szCs w:val="20"/>
         </w:rPr>
-        <w:t>pritiska</w:t>
-      </w:r>
-      <w:proofErr w:type="spellEnd"/>
+        <w:t>EVIDENTIRAJ ULAZAK</w:t>
+      </w:r>
       <w:r>
         <w:rPr>
           <w:rFonts w:cs="Times New Roman"/>
           <w:szCs w:val="20"/>
         </w:rPr>
-        <w:t xml:space="preserve"> </w:t>
-      </w:r>
-      <w:proofErr w:type="spellStart"/>
+        <w:t xml:space="preserve">”  </w:t>
+      </w:r>
       <w:r>
         <w:rPr>
           <w:rFonts w:cs="Times New Roman"/>
           <w:szCs w:val="20"/>
         </w:rPr>
-        <w:t>dugmeta</w:t>
-      </w:r>
-      <w:proofErr w:type="spellEnd"/>
-      <w:r>
-        <w:rPr>
-          <w:rFonts w:cs="Times New Roman"/>
-          <w:szCs w:val="20"/>
-        </w:rPr>
-        <w:t xml:space="preserve"> </w:t>
-      </w:r>
-      <w:r>
-        <w:rPr>
-          <w:rFonts w:cs="Times New Roman"/>
-          <w:szCs w:val="20"/>
-        </w:rPr>
-        <w:t>“</w:t>
-      </w:r>
-      <w:r>
-        <w:rPr>
-          <w:rFonts w:cs="Times New Roman"/>
-          <w:szCs w:val="20"/>
-        </w:rPr>
-        <w:t>EVIDENTIRAJ ULAZAK</w:t>
-      </w:r>
-      <w:r>
-        <w:rPr>
-          <w:rFonts w:cs="Times New Roman"/>
-          <w:szCs w:val="20"/>
-        </w:rPr>
-        <w:t xml:space="preserve">”  </w:t>
-      </w:r>
-      <w:proofErr w:type="spellStart"/>
-      <w:r>
-        <w:rPr>
-          <w:rFonts w:cs="Times New Roman"/>
-          <w:szCs w:val="20"/>
-        </w:rPr>
-        <w:t>mogu</w:t>
-      </w:r>
-      <w:proofErr w:type="spellEnd"/>
-      <w:r>
-        <w:rPr>
-          <w:rFonts w:cs="Times New Roman"/>
-          <w:szCs w:val="20"/>
-        </w:rPr>
-        <w:t xml:space="preserve"> se </w:t>
-      </w:r>
-      <w:proofErr w:type="spellStart"/>
-      <w:r>
-        <w:rPr>
-          <w:rFonts w:cs="Times New Roman"/>
-          <w:szCs w:val="20"/>
-        </w:rPr>
-        <w:t>dogoditi</w:t>
-      </w:r>
-      <w:proofErr w:type="spellEnd"/>
-      <w:r>
-        <w:rPr>
-          <w:rFonts w:cs="Times New Roman"/>
-          <w:szCs w:val="20"/>
-        </w:rPr>
-        <w:t xml:space="preserve"> </w:t>
-      </w:r>
-      <w:proofErr w:type="spellStart"/>
-      <w:r>
-        <w:rPr>
-          <w:rFonts w:cs="Times New Roman"/>
-          <w:szCs w:val="20"/>
-        </w:rPr>
-        <w:t>sledeće</w:t>
-      </w:r>
-      <w:proofErr w:type="spellEnd"/>
-      <w:r>
-        <w:rPr>
-          <w:rFonts w:cs="Times New Roman"/>
-          <w:szCs w:val="20"/>
-        </w:rPr>
-        <w:t xml:space="preserve"> </w:t>
-      </w:r>
-      <w:proofErr w:type="spellStart"/>
-      <w:r>
-        <w:rPr>
-          <w:rFonts w:cs="Times New Roman"/>
-          <w:szCs w:val="20"/>
-        </w:rPr>
-        <w:t>greške</w:t>
-      </w:r>
-      <w:proofErr w:type="spellEnd"/>
+        <w:t>mogu se dogoditisledećegreške</w:t>
+      </w:r>
       <w:r>
         <w:rPr>
           <w:rFonts w:cs="Times New Roman"/>
@@ -4769,172 +2832,60 @@
           <w:rFonts w:eastAsia="Times New Roman" w:cs="Times New Roman"/>
         </w:rPr>
       </w:pPr>
-      <w:proofErr w:type="spellStart"/>
       <w:r>
         <w:rPr>
           <w:rFonts w:eastAsia="Times New Roman" w:cs="Times New Roman"/>
         </w:rPr>
         <w:t>Ukoliko</w:t>
       </w:r>
-      <w:proofErr w:type="spellEnd"/>
       <w:r>
         <w:rPr>
           <w:rFonts w:eastAsia="Times New Roman" w:cs="Times New Roman"/>
         </w:rPr>
-        <w:t xml:space="preserve"> </w:t>
-      </w:r>
-      <w:proofErr w:type="spellStart"/>
+        <w:t>karticasaunetim ID-</w:t>
+      </w:r>
       <w:r>
         <w:rPr>
           <w:rFonts w:eastAsia="Times New Roman" w:cs="Times New Roman"/>
         </w:rPr>
-        <w:t>kartica</w:t>
-      </w:r>
-      <w:proofErr w:type="spellEnd"/>
+        <w:t>j</w:t>
+      </w:r>
       <w:r>
         <w:rPr>
           <w:rFonts w:eastAsia="Times New Roman" w:cs="Times New Roman"/>
         </w:rPr>
-        <w:t xml:space="preserve"> </w:t>
-      </w:r>
-      <w:proofErr w:type="spellStart"/>
+        <w:t>em ne postoji u bazi</w:t>
+      </w:r>
       <w:r>
         <w:rPr>
           <w:rFonts w:eastAsia="Times New Roman" w:cs="Times New Roman"/>
         </w:rPr>
-        <w:t>sa</w:t>
-      </w:r>
-      <w:proofErr w:type="spellEnd"/>
+        <w:t xml:space="preserve">, </w:t>
+      </w:r>
       <w:r>
         <w:rPr>
           <w:rFonts w:eastAsia="Times New Roman" w:cs="Times New Roman"/>
         </w:rPr>
-        <w:t xml:space="preserve"> </w:t>
-      </w:r>
-      <w:proofErr w:type="spellStart"/>
+        <w:t>operater</w:t>
+      </w:r>
       <w:r>
         <w:rPr>
           <w:rFonts w:eastAsia="Times New Roman" w:cs="Times New Roman"/>
         </w:rPr>
-        <w:t>unetim</w:t>
-      </w:r>
-      <w:proofErr w:type="spellEnd"/>
+        <w:t>dobijaporuku o greš</w:t>
+      </w:r>
       <w:r>
         <w:rPr>
           <w:rFonts w:eastAsia="Times New Roman" w:cs="Times New Roman"/>
         </w:rPr>
-        <w:t xml:space="preserve"> ID-</w:t>
-      </w:r>
-      <w:proofErr w:type="spellStart"/>
+        <w:t>c</w:t>
+      </w:r>
       <w:r>
         <w:rPr>
           <w:rFonts w:eastAsia="Times New Roman" w:cs="Times New Roman"/>
         </w:rPr>
-        <w:t>j</w:t>
-      </w:r>
-      <w:r>
-        <w:rPr>
-          <w:rFonts w:eastAsia="Times New Roman" w:cs="Times New Roman"/>
-        </w:rPr>
-        <w:t>em</w:t>
-      </w:r>
-      <w:proofErr w:type="spellEnd"/>
-      <w:r>
-        <w:rPr>
-          <w:rFonts w:eastAsia="Times New Roman" w:cs="Times New Roman"/>
-        </w:rPr>
-        <w:t xml:space="preserve"> ne </w:t>
-      </w:r>
-      <w:proofErr w:type="spellStart"/>
-      <w:r>
-        <w:rPr>
-          <w:rFonts w:eastAsia="Times New Roman" w:cs="Times New Roman"/>
-        </w:rPr>
-        <w:t>postoji</w:t>
-      </w:r>
-      <w:proofErr w:type="spellEnd"/>
-      <w:r>
-        <w:rPr>
-          <w:rFonts w:eastAsia="Times New Roman" w:cs="Times New Roman"/>
-        </w:rPr>
-        <w:t xml:space="preserve"> u </w:t>
-      </w:r>
-      <w:proofErr w:type="spellStart"/>
-      <w:r>
-        <w:rPr>
-          <w:rFonts w:eastAsia="Times New Roman" w:cs="Times New Roman"/>
-        </w:rPr>
-        <w:t>bazi</w:t>
-      </w:r>
-      <w:proofErr w:type="spellEnd"/>
-      <w:r>
-        <w:rPr>
-          <w:rFonts w:eastAsia="Times New Roman" w:cs="Times New Roman"/>
-        </w:rPr>
-        <w:t xml:space="preserve">, </w:t>
-      </w:r>
-      <w:proofErr w:type="spellStart"/>
-      <w:r>
-        <w:rPr>
-          <w:rFonts w:eastAsia="Times New Roman" w:cs="Times New Roman"/>
-        </w:rPr>
-        <w:t>operater</w:t>
-      </w:r>
-      <w:proofErr w:type="spellEnd"/>
-      <w:r>
-        <w:rPr>
-          <w:rFonts w:eastAsia="Times New Roman" w:cs="Times New Roman"/>
-        </w:rPr>
-        <w:t xml:space="preserve"> </w:t>
-      </w:r>
-      <w:proofErr w:type="spellStart"/>
-      <w:r>
-        <w:rPr>
-          <w:rFonts w:eastAsia="Times New Roman" w:cs="Times New Roman"/>
-        </w:rPr>
-        <w:t>dobija</w:t>
-      </w:r>
-      <w:proofErr w:type="spellEnd"/>
-      <w:r>
-        <w:rPr>
-          <w:rFonts w:eastAsia="Times New Roman" w:cs="Times New Roman"/>
-        </w:rPr>
-        <w:t xml:space="preserve"> </w:t>
-      </w:r>
-      <w:proofErr w:type="spellStart"/>
-      <w:r>
-        <w:rPr>
-          <w:rFonts w:eastAsia="Times New Roman" w:cs="Times New Roman"/>
-        </w:rPr>
-        <w:t>poruku</w:t>
-      </w:r>
-      <w:proofErr w:type="spellEnd"/>
-      <w:r>
-        <w:rPr>
-          <w:rFonts w:eastAsia="Times New Roman" w:cs="Times New Roman"/>
-        </w:rPr>
-        <w:t xml:space="preserve"> o </w:t>
-      </w:r>
-      <w:proofErr w:type="spellStart"/>
-      <w:r>
-        <w:rPr>
-          <w:rFonts w:eastAsia="Times New Roman" w:cs="Times New Roman"/>
-        </w:rPr>
-        <w:t>greš</w:t>
-      </w:r>
-      <w:r>
-        <w:rPr>
-          <w:rFonts w:eastAsia="Times New Roman" w:cs="Times New Roman"/>
-        </w:rPr>
-        <w:t>c</w:t>
-      </w:r>
-      <w:r>
-        <w:rPr>
-          <w:rFonts w:eastAsia="Times New Roman" w:cs="Times New Roman"/>
-        </w:rPr>
         <w:t>i</w:t>
       </w:r>
-      <w:proofErr w:type="spellEnd"/>
       <w:r>
         <w:rPr>
           <w:rFonts w:eastAsia="Times New Roman" w:cs="Times New Roman"/>
@@ -4954,522 +2905,47 @@
           <w:rFonts w:eastAsia="Times New Roman" w:cs="Times New Roman"/>
         </w:rPr>
       </w:pPr>
-      <w:proofErr w:type="spellStart"/>
       <w:r>
         <w:rPr>
           <w:rFonts w:eastAsia="Times New Roman" w:cs="Times New Roman"/>
         </w:rPr>
         <w:t>Ukoliko</w:t>
       </w:r>
-      <w:proofErr w:type="spellEnd"/>
       <w:r>
         <w:rPr>
           <w:rFonts w:eastAsia="Times New Roman" w:cs="Times New Roman"/>
         </w:rPr>
-        <w:t xml:space="preserve"> </w:t>
+        <w:t>ID</w:t>
       </w:r>
       <w:r>
         <w:rPr>
           <w:rFonts w:eastAsia="Times New Roman" w:cs="Times New Roman"/>
         </w:rPr>
-        <w:t xml:space="preserve">status </w:t>
-      </w:r>
-      <w:proofErr w:type="spellStart"/>
+        <w:t xml:space="preserve">nijeunet, </w:t>
+      </w:r>
       <w:r>
         <w:rPr>
           <w:rFonts w:eastAsia="Times New Roman" w:cs="Times New Roman"/>
         </w:rPr>
-        <w:t>kartice</w:t>
-      </w:r>
-      <w:proofErr w:type="spellEnd"/>
+        <w:t>operater</w:t>
+      </w:r>
       <w:r>
         <w:rPr>
           <w:rFonts w:eastAsia="Times New Roman" w:cs="Times New Roman"/>
         </w:rPr>
-        <w:t xml:space="preserve"> </w:t>
-      </w:r>
-      <w:proofErr w:type="spellStart"/>
+        <w:t>dobijaporuku o greš</w:t>
+      </w:r>
       <w:r>
         <w:rPr>
           <w:rFonts w:eastAsia="Times New Roman" w:cs="Times New Roman"/>
         </w:rPr>
-        <w:t>nije</w:t>
-      </w:r>
-      <w:proofErr w:type="spellEnd"/>
+        <w:t>c</w:t>
+      </w:r>
       <w:r>
         <w:rPr>
           <w:rFonts w:eastAsia="Times New Roman" w:cs="Times New Roman"/>
         </w:rPr>
-        <w:t xml:space="preserve"> </w:t>
-      </w:r>
-      <w:proofErr w:type="spellStart"/>
-      <w:r>
-        <w:rPr>
-          <w:rFonts w:eastAsia="Times New Roman" w:cs="Times New Roman"/>
-        </w:rPr>
-        <w:t>važeći</w:t>
-      </w:r>
-      <w:proofErr w:type="spellEnd"/>
-      <w:r>
-        <w:rPr>
-          <w:rFonts w:eastAsia="Times New Roman" w:cs="Times New Roman"/>
-        </w:rPr>
-        <w:t xml:space="preserve">, </w:t>
-      </w:r>
-      <w:proofErr w:type="spellStart"/>
-      <w:r>
-        <w:rPr>
-          <w:rFonts w:eastAsia="Times New Roman" w:cs="Times New Roman"/>
-        </w:rPr>
-        <w:t>korisnku</w:t>
-      </w:r>
-      <w:proofErr w:type="spellEnd"/>
-      <w:r>
-        <w:rPr>
-          <w:rFonts w:eastAsia="Times New Roman" w:cs="Times New Roman"/>
-        </w:rPr>
-        <w:t xml:space="preserve"> se ne </w:t>
-      </w:r>
-      <w:proofErr w:type="spellStart"/>
-      <w:r>
-        <w:rPr>
-          <w:rFonts w:eastAsia="Times New Roman" w:cs="Times New Roman"/>
-        </w:rPr>
-        <w:t>odobrava</w:t>
-      </w:r>
-      <w:proofErr w:type="spellEnd"/>
-      <w:r>
-        <w:rPr>
-          <w:rFonts w:eastAsia="Times New Roman" w:cs="Times New Roman"/>
-        </w:rPr>
-        <w:t xml:space="preserve"> </w:t>
-      </w:r>
-      <w:proofErr w:type="spellStart"/>
-      <w:r>
-        <w:rPr>
-          <w:rFonts w:eastAsia="Times New Roman" w:cs="Times New Roman"/>
-        </w:rPr>
-        <w:t>ulazak</w:t>
-      </w:r>
-      <w:proofErr w:type="spellEnd"/>
-      <w:r>
-        <w:rPr>
-          <w:rFonts w:eastAsia="Times New Roman" w:cs="Times New Roman"/>
-        </w:rPr>
-        <w:t xml:space="preserve"> u </w:t>
-      </w:r>
-      <w:proofErr w:type="spellStart"/>
-      <w:r>
-        <w:rPr>
-          <w:rFonts w:eastAsia="Times New Roman" w:cs="Times New Roman"/>
-        </w:rPr>
-        <w:t>garažu</w:t>
-      </w:r>
-      <w:proofErr w:type="spellEnd"/>
-      <w:r>
-        <w:rPr>
-          <w:rFonts w:eastAsia="Times New Roman" w:cs="Times New Roman"/>
-        </w:rPr>
-        <w:t>.</w:t>
-      </w:r>
-    </w:p>
-    <w:p>
-      <w:pPr>
-        <w:pStyle w:val="ListParagraph"/>
-        <w:numPr>
-          <w:ilvl w:val="1"/>
-          <w:numId w:val="7"/>
-        </w:numPr>
-        <w:spacing w:after="0"/>
-        <w:rPr>
-          <w:rFonts w:eastAsia="Times New Roman" w:cs="Times New Roman"/>
-        </w:rPr>
-      </w:pPr>
-      <w:proofErr w:type="spellStart"/>
-      <w:r>
-        <w:rPr>
-          <w:rFonts w:eastAsia="Times New Roman" w:cs="Times New Roman"/>
-        </w:rPr>
-        <w:t>Korisnik</w:t>
-      </w:r>
-      <w:proofErr w:type="spellEnd"/>
-      <w:r>
-        <w:rPr>
-          <w:rFonts w:eastAsia="Times New Roman" w:cs="Times New Roman"/>
-        </w:rPr>
-        <w:t xml:space="preserve"> </w:t>
-      </w:r>
-      <w:proofErr w:type="spellStart"/>
-      <w:r>
-        <w:rPr>
-          <w:rFonts w:eastAsia="Times New Roman" w:cs="Times New Roman"/>
-        </w:rPr>
-        <w:t>može</w:t>
-      </w:r>
-      <w:proofErr w:type="spellEnd"/>
-      <w:r>
-        <w:rPr>
-          <w:rFonts w:eastAsia="Times New Roman" w:cs="Times New Roman"/>
-        </w:rPr>
-        <w:t xml:space="preserve"> u tom </w:t>
-      </w:r>
-      <w:proofErr w:type="spellStart"/>
-      <w:r>
-        <w:rPr>
-          <w:rFonts w:eastAsia="Times New Roman" w:cs="Times New Roman"/>
-        </w:rPr>
-        <w:t>trenutku</w:t>
-      </w:r>
-      <w:proofErr w:type="spellEnd"/>
-      <w:r>
-        <w:rPr>
-          <w:rFonts w:eastAsia="Times New Roman" w:cs="Times New Roman"/>
-        </w:rPr>
-        <w:t xml:space="preserve"> da </w:t>
-      </w:r>
-      <w:proofErr w:type="spellStart"/>
-      <w:r>
-        <w:rPr>
-          <w:rFonts w:eastAsia="Times New Roman" w:cs="Times New Roman"/>
-        </w:rPr>
-        <w:t>izvrši</w:t>
-      </w:r>
-      <w:proofErr w:type="spellEnd"/>
-      <w:r>
-        <w:rPr>
-          <w:rFonts w:eastAsia="Times New Roman" w:cs="Times New Roman"/>
-        </w:rPr>
-        <w:t xml:space="preserve"> </w:t>
-      </w:r>
-      <w:proofErr w:type="spellStart"/>
-      <w:r>
-        <w:rPr>
-          <w:rFonts w:eastAsia="Times New Roman" w:cs="Times New Roman"/>
-        </w:rPr>
-        <w:t>produžetak</w:t>
-      </w:r>
-      <w:proofErr w:type="spellEnd"/>
-      <w:r>
-        <w:rPr>
-          <w:rFonts w:eastAsia="Times New Roman" w:cs="Times New Roman"/>
-        </w:rPr>
-        <w:t xml:space="preserve"> </w:t>
-      </w:r>
-      <w:proofErr w:type="spellStart"/>
-      <w:r>
-        <w:rPr>
-          <w:rFonts w:eastAsia="Times New Roman" w:cs="Times New Roman"/>
-        </w:rPr>
-        <w:t>važenja</w:t>
-      </w:r>
-      <w:proofErr w:type="spellEnd"/>
-      <w:r>
-        <w:rPr>
-          <w:rFonts w:eastAsia="Times New Roman" w:cs="Times New Roman"/>
-        </w:rPr>
-        <w:t xml:space="preserve"> </w:t>
-      </w:r>
-      <w:proofErr w:type="spellStart"/>
-      <w:r>
-        <w:rPr>
-          <w:rFonts w:eastAsia="Times New Roman" w:cs="Times New Roman"/>
-        </w:rPr>
-        <w:t>kartice</w:t>
-      </w:r>
-      <w:proofErr w:type="spellEnd"/>
-      <w:r>
-        <w:rPr>
-          <w:rFonts w:eastAsia="Times New Roman" w:cs="Times New Roman"/>
-        </w:rPr>
-        <w:t xml:space="preserve"> </w:t>
-      </w:r>
-      <w:proofErr w:type="spellStart"/>
-      <w:r>
-        <w:rPr>
-          <w:rFonts w:eastAsia="Times New Roman" w:cs="Times New Roman"/>
-        </w:rPr>
-        <w:t>i</w:t>
-      </w:r>
-      <w:proofErr w:type="spellEnd"/>
-      <w:r>
-        <w:rPr>
-          <w:rFonts w:eastAsia="Times New Roman" w:cs="Times New Roman"/>
-        </w:rPr>
-        <w:t xml:space="preserve"> </w:t>
-      </w:r>
-      <w:proofErr w:type="spellStart"/>
-      <w:r>
-        <w:rPr>
-          <w:rFonts w:eastAsia="Times New Roman" w:cs="Times New Roman"/>
-        </w:rPr>
-        <w:t>nakon</w:t>
-      </w:r>
-      <w:proofErr w:type="spellEnd"/>
-      <w:r>
-        <w:rPr>
-          <w:rFonts w:eastAsia="Times New Roman" w:cs="Times New Roman"/>
-        </w:rPr>
-        <w:t xml:space="preserve"> toga </w:t>
-      </w:r>
-      <w:proofErr w:type="spellStart"/>
-      <w:r>
-        <w:rPr>
-          <w:rFonts w:eastAsia="Times New Roman" w:cs="Times New Roman"/>
-        </w:rPr>
-        <w:t>uđe</w:t>
-      </w:r>
-      <w:proofErr w:type="spellEnd"/>
-      <w:r>
-        <w:rPr>
-          <w:rFonts w:eastAsia="Times New Roman" w:cs="Times New Roman"/>
-        </w:rPr>
-        <w:t xml:space="preserve"> u </w:t>
-      </w:r>
-      <w:proofErr w:type="spellStart"/>
-      <w:r>
-        <w:rPr>
-          <w:rFonts w:eastAsia="Times New Roman" w:cs="Times New Roman"/>
-        </w:rPr>
-        <w:t>garažu</w:t>
-      </w:r>
-      <w:proofErr w:type="spellEnd"/>
-      <w:r>
-        <w:rPr>
-          <w:rFonts w:eastAsia="Times New Roman" w:cs="Times New Roman"/>
-        </w:rPr>
-        <w:t>.</w:t>
-      </w:r>
-    </w:p>
-    <w:p>
-      <w:pPr>
-        <w:pStyle w:val="ListParagraph"/>
-        <w:numPr>
-          <w:ilvl w:val="1"/>
-          <w:numId w:val="7"/>
-        </w:numPr>
-        <w:spacing w:after="0"/>
-        <w:rPr>
-          <w:rFonts w:eastAsia="Times New Roman" w:cs="Times New Roman"/>
-        </w:rPr>
-      </w:pPr>
-      <w:proofErr w:type="spellStart"/>
-      <w:r>
-        <w:rPr>
-          <w:rFonts w:eastAsia="Times New Roman" w:cs="Times New Roman"/>
-        </w:rPr>
-        <w:t>Korisnik</w:t>
-      </w:r>
-      <w:proofErr w:type="spellEnd"/>
-      <w:r>
-        <w:rPr>
-          <w:rFonts w:eastAsia="Times New Roman" w:cs="Times New Roman"/>
-        </w:rPr>
-        <w:t xml:space="preserve"> </w:t>
-      </w:r>
-      <w:proofErr w:type="spellStart"/>
-      <w:r>
-        <w:rPr>
-          <w:rFonts w:eastAsia="Times New Roman" w:cs="Times New Roman"/>
-        </w:rPr>
-        <w:t>može</w:t>
-      </w:r>
-      <w:proofErr w:type="spellEnd"/>
-      <w:r>
-        <w:rPr>
-          <w:rFonts w:eastAsia="Times New Roman" w:cs="Times New Roman"/>
-        </w:rPr>
-        <w:t xml:space="preserve"> da </w:t>
-      </w:r>
-      <w:proofErr w:type="spellStart"/>
-      <w:r>
-        <w:rPr>
-          <w:rFonts w:eastAsia="Times New Roman" w:cs="Times New Roman"/>
-        </w:rPr>
-        <w:t>uđe</w:t>
-      </w:r>
-      <w:proofErr w:type="spellEnd"/>
-      <w:r>
-        <w:rPr>
-          <w:rFonts w:eastAsia="Times New Roman" w:cs="Times New Roman"/>
-        </w:rPr>
-        <w:t xml:space="preserve"> u </w:t>
-      </w:r>
-      <w:proofErr w:type="spellStart"/>
-      <w:r>
-        <w:rPr>
-          <w:rFonts w:eastAsia="Times New Roman" w:cs="Times New Roman"/>
-        </w:rPr>
-        <w:t>garažu</w:t>
-      </w:r>
-      <w:proofErr w:type="spellEnd"/>
-      <w:r>
-        <w:rPr>
-          <w:rFonts w:eastAsia="Times New Roman" w:cs="Times New Roman"/>
-        </w:rPr>
-        <w:t xml:space="preserve"> </w:t>
-      </w:r>
-      <w:proofErr w:type="spellStart"/>
-      <w:r>
-        <w:rPr>
-          <w:rFonts w:eastAsia="Times New Roman" w:cs="Times New Roman"/>
-        </w:rPr>
-        <w:t>kao</w:t>
-      </w:r>
-      <w:proofErr w:type="spellEnd"/>
-      <w:r>
-        <w:rPr>
-          <w:rFonts w:eastAsia="Times New Roman" w:cs="Times New Roman"/>
-        </w:rPr>
-        <w:t xml:space="preserve"> </w:t>
-      </w:r>
-      <w:proofErr w:type="spellStart"/>
-      <w:r>
-        <w:rPr>
-          <w:rFonts w:eastAsia="Times New Roman" w:cs="Times New Roman"/>
-        </w:rPr>
-        <w:t>gost</w:t>
-      </w:r>
-      <w:proofErr w:type="spellEnd"/>
-      <w:r>
-        <w:rPr>
-          <w:rFonts w:eastAsia="Times New Roman" w:cs="Times New Roman"/>
-        </w:rPr>
-        <w:t>.</w:t>
-      </w:r>
-    </w:p>
-    <w:p>
-      <w:pPr>
-        <w:pStyle w:val="ListParagraph"/>
-        <w:numPr>
-          <w:ilvl w:val="0"/>
-          <w:numId w:val="7"/>
-        </w:numPr>
-        <w:spacing w:after="0"/>
-        <w:rPr>
-          <w:rFonts w:eastAsia="Times New Roman" w:cs="Times New Roman"/>
-        </w:rPr>
-      </w:pPr>
-      <w:proofErr w:type="spellStart"/>
-      <w:r>
-        <w:rPr>
-          <w:rFonts w:eastAsia="Times New Roman" w:cs="Times New Roman"/>
-        </w:rPr>
-        <w:t>Ukoliko</w:t>
-      </w:r>
-      <w:proofErr w:type="spellEnd"/>
-      <w:r>
-        <w:rPr>
-          <w:rFonts w:eastAsia="Times New Roman" w:cs="Times New Roman"/>
-        </w:rPr>
-        <w:t xml:space="preserve"> </w:t>
-      </w:r>
-      <w:r>
-        <w:rPr>
-          <w:rFonts w:eastAsia="Times New Roman" w:cs="Times New Roman"/>
-        </w:rPr>
-        <w:t>ID</w:t>
-      </w:r>
-      <w:r>
-        <w:rPr>
-          <w:rFonts w:eastAsia="Times New Roman" w:cs="Times New Roman"/>
-        </w:rPr>
-        <w:t xml:space="preserve"> </w:t>
-      </w:r>
-      <w:proofErr w:type="spellStart"/>
-      <w:r>
-        <w:rPr>
-          <w:rFonts w:eastAsia="Times New Roman" w:cs="Times New Roman"/>
-        </w:rPr>
-        <w:t>nije</w:t>
-      </w:r>
-      <w:proofErr w:type="spellEnd"/>
-      <w:r>
-        <w:rPr>
-          <w:rFonts w:eastAsia="Times New Roman" w:cs="Times New Roman"/>
-        </w:rPr>
-        <w:t xml:space="preserve"> </w:t>
-      </w:r>
-      <w:proofErr w:type="spellStart"/>
-      <w:r>
-        <w:rPr>
-          <w:rFonts w:eastAsia="Times New Roman" w:cs="Times New Roman"/>
-        </w:rPr>
-        <w:t>unet</w:t>
-      </w:r>
-      <w:proofErr w:type="spellEnd"/>
-      <w:r>
-        <w:rPr>
-          <w:rFonts w:eastAsia="Times New Roman" w:cs="Times New Roman"/>
-        </w:rPr>
-        <w:t xml:space="preserve">, </w:t>
-      </w:r>
-      <w:proofErr w:type="spellStart"/>
-      <w:r>
-        <w:rPr>
-          <w:rFonts w:eastAsia="Times New Roman" w:cs="Times New Roman"/>
-        </w:rPr>
-        <w:t>operater</w:t>
-      </w:r>
-      <w:proofErr w:type="spellEnd"/>
-      <w:r>
-        <w:rPr>
-          <w:rFonts w:eastAsia="Times New Roman" w:cs="Times New Roman"/>
-        </w:rPr>
-        <w:t xml:space="preserve"> </w:t>
-      </w:r>
-      <w:proofErr w:type="spellStart"/>
-      <w:r>
-        <w:rPr>
-          <w:rFonts w:eastAsia="Times New Roman" w:cs="Times New Roman"/>
-        </w:rPr>
-        <w:t>dobija</w:t>
-      </w:r>
-      <w:proofErr w:type="spellEnd"/>
-      <w:r>
-        <w:rPr>
-          <w:rFonts w:eastAsia="Times New Roman" w:cs="Times New Roman"/>
-        </w:rPr>
-        <w:t xml:space="preserve"> </w:t>
-      </w:r>
-      <w:proofErr w:type="spellStart"/>
-      <w:r>
-        <w:rPr>
-          <w:rFonts w:eastAsia="Times New Roman" w:cs="Times New Roman"/>
-        </w:rPr>
-        <w:t>poruku</w:t>
-      </w:r>
-      <w:proofErr w:type="spellEnd"/>
-      <w:r>
-        <w:rPr>
-          <w:rFonts w:eastAsia="Times New Roman" w:cs="Times New Roman"/>
-        </w:rPr>
-        <w:t xml:space="preserve"> o </w:t>
-      </w:r>
-      <w:proofErr w:type="spellStart"/>
-      <w:r>
-        <w:rPr>
-          <w:rFonts w:eastAsia="Times New Roman" w:cs="Times New Roman"/>
-        </w:rPr>
-        <w:t>greš</w:t>
-      </w:r>
-      <w:r>
-        <w:rPr>
-          <w:rFonts w:eastAsia="Times New Roman" w:cs="Times New Roman"/>
-        </w:rPr>
-        <w:t>c</w:t>
-      </w:r>
-      <w:r>
-        <w:rPr>
-          <w:rFonts w:eastAsia="Times New Roman" w:cs="Times New Roman"/>
-        </w:rPr>
-        <w:t>i</w:t>
-      </w:r>
-      <w:proofErr w:type="spellEnd"/>
-      <w:r>
-        <w:rPr>
-          <w:rFonts w:eastAsia="Times New Roman" w:cs="Times New Roman"/>
-        </w:rPr>
-        <w:t>.</w:t>
+        <w:t>i.</w:t>
       </w:r>
     </w:p>
     <w:p>
@@ -5484,23 +2960,11 @@
         <w:ind w:left="705" w:hanging="720"/>
       </w:pPr>
       <w:bookmarkStart w:id="12" w:name="_Toc36452044"/>
-      <w:proofErr w:type="spellStart"/>
-      <w:r>
-        <w:t>Posebni</w:t>
-      </w:r>
-      <w:proofErr w:type="spellEnd"/>
-      <w:r>
-        <w:t xml:space="preserve"> </w:t>
-      </w:r>
-      <w:proofErr w:type="spellStart"/>
-      <w:r>
-        <w:t>zahtevi</w:t>
+      <w:r>
+        <w:lastRenderedPageBreak/>
+        <w:t>Posebnizahtevi</w:t>
       </w:r>
       <w:bookmarkEnd w:id="12"/>
-      <w:proofErr w:type="spellEnd"/>
-      <w:r>
-        <w:t xml:space="preserve"> </w:t>
-      </w:r>
     </w:p>
     <w:p>
       <w:pPr>
@@ -5511,19 +2975,11 @@
           <w:rFonts w:cs="Times New Roman"/>
         </w:rPr>
       </w:pPr>
-      <w:proofErr w:type="spellStart"/>
       <w:r>
         <w:rPr>
           <w:rFonts w:eastAsia="Arial" w:cs="Times New Roman"/>
         </w:rPr>
-        <w:t>Nema</w:t>
-      </w:r>
-      <w:proofErr w:type="spellEnd"/>
-      <w:r>
-        <w:rPr>
-          <w:rFonts w:eastAsia="Arial" w:cs="Times New Roman"/>
-        </w:rPr>
-        <w:t>.</w:t>
+        <w:t>Nema.</w:t>
       </w:r>
     </w:p>
     <w:p>
@@ -5533,15 +2989,10 @@
         <w:ind w:left="705" w:hanging="720"/>
       </w:pPr>
       <w:bookmarkStart w:id="13" w:name="_Toc36452045"/>
-      <w:proofErr w:type="spellStart"/>
       <w:r>
         <w:t>Preduslovi</w:t>
       </w:r>
       <w:bookmarkEnd w:id="13"/>
-      <w:proofErr w:type="spellEnd"/>
-      <w:r>
-        <w:t xml:space="preserve">  </w:t>
-      </w:r>
     </w:p>
     <w:p>
       <w:pPr>
@@ -5553,7 +3004,6 @@
           <w:szCs w:val="20"/>
         </w:rPr>
       </w:pPr>
-      <w:proofErr w:type="spellStart"/>
       <w:r>
         <w:rPr>
           <w:rFonts w:cs="Times New Roman"/>
@@ -5568,51 +3018,14 @@
           <w:color w:val="auto"/>
           <w:szCs w:val="20"/>
         </w:rPr>
-        <w:t>orisnik</w:t>
-      </w:r>
-      <w:proofErr w:type="spellEnd"/>
+        <w:t>orisnikposedujekarticu</w:t>
+      </w:r>
       <w:r>
         <w:rPr>
           <w:rFonts w:cs="Times New Roman"/>
           <w:color w:val="auto"/>
           <w:szCs w:val="20"/>
         </w:rPr>
-        <w:t xml:space="preserve"> </w:t>
-      </w:r>
-      <w:proofErr w:type="spellStart"/>
-      <w:r>
-        <w:rPr>
-          <w:rFonts w:cs="Times New Roman"/>
-          <w:color w:val="auto"/>
-          <w:szCs w:val="20"/>
-        </w:rPr>
-        <w:t>poseduje</w:t>
-      </w:r>
-      <w:proofErr w:type="spellEnd"/>
-      <w:r>
-        <w:rPr>
-          <w:rFonts w:cs="Times New Roman"/>
-          <w:color w:val="auto"/>
-          <w:szCs w:val="20"/>
-        </w:rPr>
-        <w:t xml:space="preserve"> </w:t>
-      </w:r>
-      <w:proofErr w:type="spellStart"/>
-      <w:r>
-        <w:rPr>
-          <w:rFonts w:cs="Times New Roman"/>
-          <w:color w:val="auto"/>
-          <w:szCs w:val="20"/>
-        </w:rPr>
-        <w:t>karticu</w:t>
-      </w:r>
-      <w:proofErr w:type="spellEnd"/>
-      <w:r>
-        <w:rPr>
-          <w:rFonts w:cs="Times New Roman"/>
-          <w:color w:val="auto"/>
-          <w:szCs w:val="20"/>
-        </w:rPr>
         <w:t>.</w:t>
       </w:r>
     </w:p>
@@ -5623,15 +3036,10 @@
         <w:ind w:left="705" w:hanging="720"/>
       </w:pPr>
       <w:bookmarkStart w:id="14" w:name="_Toc36452046"/>
-      <w:proofErr w:type="spellStart"/>
       <w:r>
         <w:t>Posledice</w:t>
       </w:r>
       <w:bookmarkEnd w:id="14"/>
-      <w:proofErr w:type="spellEnd"/>
-      <w:r>
-        <w:t xml:space="preserve"> </w:t>
-      </w:r>
     </w:p>
     <w:p>
       <w:pPr>
@@ -5642,271 +3050,13 @@
           <w:szCs w:val="20"/>
         </w:rPr>
       </w:pPr>
-      <w:proofErr w:type="spellStart"/>
       <w:r>
         <w:rPr>
           <w:rFonts w:cs="Times New Roman"/>
           <w:szCs w:val="20"/>
         </w:rPr>
-        <w:t>Korisniku</w:t>
-      </w:r>
-      <w:proofErr w:type="spellEnd"/>
-      <w:r>
-        <w:rPr>
-          <w:rFonts w:cs="Times New Roman"/>
-          <w:szCs w:val="20"/>
-        </w:rPr>
-        <w:t xml:space="preserve"> je </w:t>
-      </w:r>
-      <w:proofErr w:type="spellStart"/>
-      <w:r>
-        <w:rPr>
-          <w:rFonts w:cs="Times New Roman"/>
-          <w:szCs w:val="20"/>
-        </w:rPr>
-        <w:t>odobren</w:t>
-      </w:r>
-      <w:proofErr w:type="spellEnd"/>
-      <w:r>
-        <w:rPr>
-          <w:rFonts w:cs="Times New Roman"/>
-          <w:szCs w:val="20"/>
-        </w:rPr>
-        <w:t xml:space="preserve"> </w:t>
-      </w:r>
-      <w:proofErr w:type="spellStart"/>
-      <w:r>
-        <w:rPr>
-          <w:rFonts w:cs="Times New Roman"/>
-          <w:szCs w:val="20"/>
-        </w:rPr>
-        <w:t>ulazak</w:t>
-      </w:r>
-      <w:proofErr w:type="spellEnd"/>
-      <w:r>
-        <w:rPr>
-          <w:rFonts w:cs="Times New Roman"/>
-          <w:szCs w:val="20"/>
-        </w:rPr>
-        <w:t xml:space="preserve"> u </w:t>
-      </w:r>
-      <w:proofErr w:type="spellStart"/>
-      <w:r>
-        <w:rPr>
-          <w:rFonts w:cs="Times New Roman"/>
-          <w:szCs w:val="20"/>
-        </w:rPr>
-        <w:t>garažu</w:t>
-      </w:r>
-      <w:proofErr w:type="spellEnd"/>
-      <w:r>
-        <w:rPr>
-          <w:rFonts w:cs="Times New Roman"/>
-          <w:szCs w:val="20"/>
-        </w:rPr>
-        <w:t xml:space="preserve"> </w:t>
-      </w:r>
-      <w:proofErr w:type="spellStart"/>
-      <w:r>
-        <w:rPr>
-          <w:rFonts w:cs="Times New Roman"/>
-          <w:szCs w:val="20"/>
-        </w:rPr>
-        <w:t>sa</w:t>
-      </w:r>
-      <w:proofErr w:type="spellEnd"/>
-      <w:r>
-        <w:rPr>
-          <w:rFonts w:cs="Times New Roman"/>
-          <w:szCs w:val="20"/>
-        </w:rPr>
-        <w:t xml:space="preserve"> </w:t>
-      </w:r>
-      <w:proofErr w:type="spellStart"/>
-      <w:r>
-        <w:rPr>
-          <w:rFonts w:cs="Times New Roman"/>
-          <w:szCs w:val="20"/>
-        </w:rPr>
-        <w:t>važećom</w:t>
-      </w:r>
-      <w:proofErr w:type="spellEnd"/>
-      <w:r>
-        <w:rPr>
-          <w:rFonts w:cs="Times New Roman"/>
-          <w:szCs w:val="20"/>
-        </w:rPr>
-        <w:t xml:space="preserve"> </w:t>
-      </w:r>
-      <w:proofErr w:type="spellStart"/>
-      <w:r>
-        <w:rPr>
-          <w:rFonts w:cs="Times New Roman"/>
-          <w:szCs w:val="20"/>
-        </w:rPr>
-        <w:t>karticom</w:t>
-      </w:r>
-      <w:proofErr w:type="spellEnd"/>
-      <w:r>
-        <w:rPr>
-          <w:rFonts w:cs="Times New Roman"/>
-          <w:szCs w:val="20"/>
-        </w:rPr>
-        <w:t xml:space="preserve"> </w:t>
-      </w:r>
-      <w:proofErr w:type="spellStart"/>
-      <w:r>
-        <w:rPr>
-          <w:rFonts w:cs="Times New Roman"/>
-          <w:szCs w:val="20"/>
-        </w:rPr>
-        <w:t>ili</w:t>
-      </w:r>
-      <w:proofErr w:type="spellEnd"/>
-      <w:r>
-        <w:rPr>
-          <w:rFonts w:cs="Times New Roman"/>
-          <w:szCs w:val="20"/>
-        </w:rPr>
-        <w:t xml:space="preserve"> </w:t>
-      </w:r>
-      <w:proofErr w:type="spellStart"/>
-      <w:r>
-        <w:rPr>
-          <w:rFonts w:cs="Times New Roman"/>
-          <w:szCs w:val="20"/>
-        </w:rPr>
-        <w:t>sa</w:t>
-      </w:r>
-      <w:proofErr w:type="spellEnd"/>
-      <w:r>
-        <w:rPr>
-          <w:rFonts w:cs="Times New Roman"/>
-          <w:szCs w:val="20"/>
-        </w:rPr>
-        <w:t xml:space="preserve"> </w:t>
-      </w:r>
-      <w:proofErr w:type="spellStart"/>
-      <w:r>
-        <w:rPr>
-          <w:rFonts w:cs="Times New Roman"/>
-          <w:szCs w:val="20"/>
-        </w:rPr>
-        <w:t>karticom</w:t>
-      </w:r>
-      <w:proofErr w:type="spellEnd"/>
-      <w:r>
-        <w:rPr>
-          <w:rFonts w:cs="Times New Roman"/>
-          <w:szCs w:val="20"/>
-        </w:rPr>
-        <w:t xml:space="preserve"> za </w:t>
-      </w:r>
-      <w:proofErr w:type="spellStart"/>
-      <w:r>
-        <w:rPr>
-          <w:rFonts w:cs="Times New Roman"/>
-          <w:szCs w:val="20"/>
-        </w:rPr>
-        <w:t>goste</w:t>
-      </w:r>
-      <w:proofErr w:type="spellEnd"/>
-      <w:r>
-        <w:rPr>
-          <w:rFonts w:cs="Times New Roman"/>
-          <w:szCs w:val="20"/>
-        </w:rPr>
-        <w:t xml:space="preserve"> </w:t>
-      </w:r>
-      <w:proofErr w:type="spellStart"/>
-      <w:r>
-        <w:rPr>
-          <w:rFonts w:cs="Times New Roman"/>
-          <w:szCs w:val="20"/>
-        </w:rPr>
-        <w:t>ukoliko</w:t>
-      </w:r>
-      <w:proofErr w:type="spellEnd"/>
-      <w:r>
-        <w:rPr>
-          <w:rFonts w:cs="Times New Roman"/>
-          <w:szCs w:val="20"/>
-        </w:rPr>
-        <w:t xml:space="preserve"> </w:t>
-      </w:r>
-      <w:proofErr w:type="spellStart"/>
-      <w:r>
-        <w:rPr>
-          <w:rFonts w:cs="Times New Roman"/>
-          <w:szCs w:val="20"/>
-        </w:rPr>
-        <w:t>nije</w:t>
-      </w:r>
-      <w:proofErr w:type="spellEnd"/>
-      <w:r>
-        <w:rPr>
-          <w:rFonts w:cs="Times New Roman"/>
-          <w:szCs w:val="20"/>
-        </w:rPr>
-        <w:t xml:space="preserve"> </w:t>
-      </w:r>
-      <w:proofErr w:type="spellStart"/>
-      <w:r>
-        <w:rPr>
-          <w:rFonts w:cs="Times New Roman"/>
-          <w:szCs w:val="20"/>
-        </w:rPr>
-        <w:t>izvršio</w:t>
-      </w:r>
-      <w:proofErr w:type="spellEnd"/>
-      <w:r>
-        <w:rPr>
-          <w:rFonts w:cs="Times New Roman"/>
-          <w:szCs w:val="20"/>
-        </w:rPr>
-        <w:t xml:space="preserve"> </w:t>
-      </w:r>
-      <w:proofErr w:type="spellStart"/>
-      <w:r>
-        <w:rPr>
-          <w:rFonts w:cs="Times New Roman"/>
-          <w:szCs w:val="20"/>
-        </w:rPr>
-        <w:t>produženje</w:t>
-      </w:r>
-      <w:proofErr w:type="spellEnd"/>
-      <w:r>
-        <w:rPr>
-          <w:rFonts w:cs="Times New Roman"/>
-          <w:szCs w:val="20"/>
-        </w:rPr>
-        <w:t xml:space="preserve"> </w:t>
-      </w:r>
-      <w:proofErr w:type="spellStart"/>
-      <w:r>
-        <w:rPr>
-          <w:rFonts w:cs="Times New Roman"/>
-          <w:szCs w:val="20"/>
-        </w:rPr>
-        <w:t>važenja</w:t>
-      </w:r>
-      <w:proofErr w:type="spellEnd"/>
-      <w:r>
-        <w:rPr>
-          <w:rFonts w:cs="Times New Roman"/>
-          <w:szCs w:val="20"/>
-        </w:rPr>
-        <w:t xml:space="preserve"> </w:t>
-      </w:r>
-      <w:proofErr w:type="spellStart"/>
-      <w:r>
-        <w:rPr>
-          <w:rFonts w:cs="Times New Roman"/>
-          <w:szCs w:val="20"/>
-        </w:rPr>
-        <w:t>kartice</w:t>
-      </w:r>
-      <w:proofErr w:type="spellEnd"/>
+        <w:t>Korisniku je odobrenulazak u garažu</w:t>
+      </w:r>
       <w:r>
         <w:rPr>
           <w:rFonts w:cs="Times New Roman"/>
@@ -5932,8 +3082,8 @@
 </file>
 
 <file path=word/endnotes.xml><?xml version="1.0" encoding="utf-8"?>
-<w:endnotes xmlns:wpc="http://schemas.microsoft.com/office/word/2010/wordprocessingCanvas" xmlns:cx="http://schemas.microsoft.com/office/drawing/2014/chartex" xmlns:cx1="http://schemas.microsoft.com/office/drawing/2015/9/8/chartex" xmlns:cx2="http://schemas.microsoft.com/office/drawing/2015/10/21/chartex" xmlns:cx3="http://schemas.microsoft.com/office/drawing/2016/5/9/chartex" xmlns:cx4="http://schemas.microsoft.com/office/drawing/2016/5/10/chartex" xmlns:cx5="http://schemas.microsoft.com/office/drawing/2016/5/11/chartex" xmlns:cx6="http://schemas.microsoft.com/office/drawing/2016/5/12/chartex" xmlns:cx7="http://schemas.microsoft.com/office/drawing/2016/5/13/chartex" xmlns:cx8="http://schemas.microsoft.com/office/drawing/2016/5/14/chartex" xmlns:mc="http://schemas.openxmlformats.org/markup-compatibility/2006" xmlns:aink="http://schemas.microsoft.com/office/drawing/2016/ink" xmlns:am3d="http://schemas.microsoft.com/office/drawing/2017/model3d" xmlns:o="urn:schemas-microsoft-com:office:office" xmlns:r="http://schemas.openxmlformats.org/officeDocument/2006/relationships" xmlns:m="http://schemas.openxmlformats.org/officeDocument/2006/math" xmlns:v="urn:schemas-microsoft-com:vml" xmlns:wp14="http://schemas.microsoft.com/office/word/2010/wordprocessingDrawing" xmlns:wp="http://schemas.openxmlformats.org/drawingml/2006/wordprocessingDrawing" xmlns:w10="urn:schemas-microsoft-com:office:word" xmlns:w="http://schemas.openxmlformats.org/wordprocessingml/2006/main" xmlns:w14="http://schemas.microsoft.com/office/word/2010/wordml" xmlns:w15="http://schemas.microsoft.com/office/word/2012/wordml" xmlns:w16cid="http://schemas.microsoft.com/office/word/2016/wordml/cid" xmlns:w16se="http://schemas.microsoft.com/office/word/2015/wordml/symex" xmlns:wpg="http://schemas.microsoft.com/office/word/2010/wordprocessingGroup" xmlns:wpi="http://schemas.microsoft.com/office/word/2010/wordprocessingInk" xmlns:wne="http://schemas.microsoft.com/office/word/2006/wordml" xmlns:wps="http://schemas.microsoft.com/office/word/2010/wordprocessingShape" mc:Ignorable="w14 w15 w16se w16cid wp14">
-  <w:endnote w:type="separator" w:id="-1">
+<w:endnotes xmlns:ve="http://schemas.openxmlformats.org/markup-compatibility/2006" xmlns:o="urn:schemas-microsoft-com:office:office" xmlns:r="http://schemas.openxmlformats.org/officeDocument/2006/relationships" xmlns:m="http://schemas.openxmlformats.org/officeDocument/2006/math" xmlns:v="urn:schemas-microsoft-com:vml" xmlns:wp="http://schemas.openxmlformats.org/drawingml/2006/wordprocessingDrawing" xmlns:w10="urn:schemas-microsoft-com:office:word" xmlns:w="http://schemas.openxmlformats.org/wordprocessingml/2006/main" xmlns:wne="http://schemas.microsoft.com/office/word/2006/wordml">
+  <w:endnote w:type="separator" w:id="0">
     <w:p>
       <w:pPr>
         <w:spacing w:after="0" w:line="240" w:lineRule="auto"/>
@@ -5943,7 +3093,7 @@
       </w:r>
     </w:p>
   </w:endnote>
-  <w:endnote w:type="continuationSeparator" w:id="0">
+  <w:endnote w:type="continuationSeparator" w:id="1">
     <w:p>
       <w:pPr>
         <w:spacing w:after="0" w:line="240" w:lineRule="auto"/>
@@ -5957,7 +3107,7 @@
 </file>
 
 <file path=word/footer1.xml><?xml version="1.0" encoding="utf-8"?>
-<w:ftr xmlns:wpc="http://schemas.microsoft.com/office/word/2010/wordprocessingCanvas" xmlns:cx="http://schemas.microsoft.com/office/drawing/2014/chartex" xmlns:cx1="http://schemas.microsoft.com/office/drawing/2015/9/8/chartex" xmlns:cx2="http://schemas.microsoft.com/office/drawing/2015/10/21/chartex" xmlns:cx3="http://schemas.microsoft.com/office/drawing/2016/5/9/chartex" xmlns:cx4="http://schemas.microsoft.com/office/drawing/2016/5/10/chartex" xmlns:cx5="http://schemas.microsoft.com/office/drawing/2016/5/11/chartex" xmlns:cx6="http://schemas.microsoft.com/office/drawing/2016/5/12/chartex" xmlns:cx7="http://schemas.microsoft.com/office/drawing/2016/5/13/chartex" xmlns:cx8="http://schemas.microsoft.com/office/drawing/2016/5/14/chartex" xmlns:mc="http://schemas.openxmlformats.org/markup-compatibility/2006" xmlns:aink="http://schemas.microsoft.com/office/drawing/2016/ink" xmlns:am3d="http://schemas.microsoft.com/office/drawing/2017/model3d" xmlns:o="urn:schemas-microsoft-com:office:office" xmlns:r="http://schemas.openxmlformats.org/officeDocument/2006/relationships" xmlns:m="http://schemas.openxmlformats.org/officeDocument/2006/math" xmlns:v="urn:schemas-microsoft-com:vml" xmlns:wp14="http://schemas.microsoft.com/office/word/2010/wordprocessingDrawing" xmlns:wp="http://schemas.openxmlformats.org/drawingml/2006/wordprocessingDrawing" xmlns:w10="urn:schemas-microsoft-com:office:word" xmlns:w="http://schemas.openxmlformats.org/wordprocessingml/2006/main" xmlns:w14="http://schemas.microsoft.com/office/word/2010/wordml" xmlns:w15="http://schemas.microsoft.com/office/word/2012/wordml" xmlns:w16cid="http://schemas.microsoft.com/office/word/2016/wordml/cid" xmlns:w16se="http://schemas.microsoft.com/office/word/2015/wordml/symex" xmlns:wpg="http://schemas.microsoft.com/office/word/2010/wordprocessingGroup" xmlns:wpi="http://schemas.microsoft.com/office/word/2010/wordprocessingInk" xmlns:wne="http://schemas.microsoft.com/office/word/2006/wordml" xmlns:wps="http://schemas.microsoft.com/office/word/2010/wordprocessingShape" mc:Ignorable="w14 w15 w16se w16cid wp14">
+<w:ftr xmlns:ve="http://schemas.openxmlformats.org/markup-compatibility/2006" xmlns:o="urn:schemas-microsoft-com:office:office" xmlns:r="http://schemas.openxmlformats.org/officeDocument/2006/relationships" xmlns:m="http://schemas.openxmlformats.org/officeDocument/2006/math" xmlns:v="urn:schemas-microsoft-com:vml" xmlns:wp="http://schemas.openxmlformats.org/drawingml/2006/wordprocessingDrawing" xmlns:w10="urn:schemas-microsoft-com:office:word" xmlns:w="http://schemas.openxmlformats.org/wordprocessingml/2006/main" xmlns:wne="http://schemas.microsoft.com/office/word/2006/wordml">
   <w:p>
     <w:pPr>
       <w:tabs>
@@ -6012,7 +3162,7 @@
 </file>
 
 <file path=word/footer2.xml><?xml version="1.0" encoding="utf-8"?>
-<w:ftr xmlns:wpc="http://schemas.microsoft.com/office/word/2010/wordprocessingCanvas" xmlns:cx="http://schemas.microsoft.com/office/drawing/2014/chartex" xmlns:cx1="http://schemas.microsoft.com/office/drawing/2015/9/8/chartex" xmlns:cx2="http://schemas.microsoft.com/office/drawing/2015/10/21/chartex" xmlns:cx3="http://schemas.microsoft.com/office/drawing/2016/5/9/chartex" xmlns:cx4="http://schemas.microsoft.com/office/drawing/2016/5/10/chartex" xmlns:cx5="http://schemas.microsoft.com/office/drawing/2016/5/11/chartex" xmlns:cx6="http://schemas.microsoft.com/office/drawing/2016/5/12/chartex" xmlns:cx7="http://schemas.microsoft.com/office/drawing/2016/5/13/chartex" xmlns:cx8="http://schemas.microsoft.com/office/drawing/2016/5/14/chartex" xmlns:mc="http://schemas.openxmlformats.org/markup-compatibility/2006" xmlns:aink="http://schemas.microsoft.com/office/drawing/2016/ink" xmlns:am3d="http://schemas.microsoft.com/office/drawing/2017/model3d" xmlns:o="urn:schemas-microsoft-com:office:office" xmlns:r="http://schemas.openxmlformats.org/officeDocument/2006/relationships" xmlns:m="http://schemas.openxmlformats.org/officeDocument/2006/math" xmlns:v="urn:schemas-microsoft-com:vml" xmlns:wp14="http://schemas.microsoft.com/office/word/2010/wordprocessingDrawing" xmlns:wp="http://schemas.openxmlformats.org/drawingml/2006/wordprocessingDrawing" xmlns:w10="urn:schemas-microsoft-com:office:word" xmlns:w="http://schemas.openxmlformats.org/wordprocessingml/2006/main" xmlns:w14="http://schemas.microsoft.com/office/word/2010/wordml" xmlns:w15="http://schemas.microsoft.com/office/word/2012/wordml" xmlns:w16cid="http://schemas.microsoft.com/office/word/2016/wordml/cid" xmlns:w16se="http://schemas.microsoft.com/office/word/2015/wordml/symex" xmlns:wpg="http://schemas.microsoft.com/office/word/2010/wordprocessingGroup" xmlns:wpi="http://schemas.microsoft.com/office/word/2010/wordprocessingInk" xmlns:wne="http://schemas.microsoft.com/office/word/2006/wordml" xmlns:wps="http://schemas.microsoft.com/office/word/2010/wordprocessingShape" mc:Ignorable="w14 w15 w16se w16cid wp14">
+<w:ftr xmlns:ve="http://schemas.openxmlformats.org/markup-compatibility/2006" xmlns:o="urn:schemas-microsoft-com:office:office" xmlns:r="http://schemas.openxmlformats.org/officeDocument/2006/relationships" xmlns:m="http://schemas.openxmlformats.org/officeDocument/2006/math" xmlns:v="urn:schemas-microsoft-com:vml" xmlns:wp="http://schemas.openxmlformats.org/drawingml/2006/wordprocessingDrawing" xmlns:w10="urn:schemas-microsoft-com:office:word" xmlns:w="http://schemas.openxmlformats.org/wordprocessingml/2006/main" xmlns:wne="http://schemas.microsoft.com/office/word/2006/wordml">
   <w:p>
     <w:pPr>
       <w:tabs>
@@ -6055,7 +3205,7 @@
         <w:rFonts w:eastAsia="Times New Roman" w:cs="Times New Roman"/>
         <w:noProof/>
       </w:rPr>
-      <w:t>4</w:t>
+      <w:t>5</w:t>
     </w:r>
     <w:r>
       <w:rPr>
@@ -6068,14 +3218,14 @@
 </file>
 
 <file path=word/footer3.xml><?xml version="1.0" encoding="utf-8"?>
-<w:ftr xmlns:wpc="http://schemas.microsoft.com/office/word/2010/wordprocessingCanvas" xmlns:cx="http://schemas.microsoft.com/office/drawing/2014/chartex" xmlns:cx1="http://schemas.microsoft.com/office/drawing/2015/9/8/chartex" xmlns:cx2="http://schemas.microsoft.com/office/drawing/2015/10/21/chartex" xmlns:cx3="http://schemas.microsoft.com/office/drawing/2016/5/9/chartex" xmlns:cx4="http://schemas.microsoft.com/office/drawing/2016/5/10/chartex" xmlns:cx5="http://schemas.microsoft.com/office/drawing/2016/5/11/chartex" xmlns:cx6="http://schemas.microsoft.com/office/drawing/2016/5/12/chartex" xmlns:cx7="http://schemas.microsoft.com/office/drawing/2016/5/13/chartex" xmlns:cx8="http://schemas.microsoft.com/office/drawing/2016/5/14/chartex" xmlns:mc="http://schemas.openxmlformats.org/markup-compatibility/2006" xmlns:aink="http://schemas.microsoft.com/office/drawing/2016/ink" xmlns:am3d="http://schemas.microsoft.com/office/drawing/2017/model3d" xmlns:o="urn:schemas-microsoft-com:office:office" xmlns:r="http://schemas.openxmlformats.org/officeDocument/2006/relationships" xmlns:m="http://schemas.openxmlformats.org/officeDocument/2006/math" xmlns:v="urn:schemas-microsoft-com:vml" xmlns:wp14="http://schemas.microsoft.com/office/word/2010/wordprocessingDrawing" xmlns:wp="http://schemas.openxmlformats.org/drawingml/2006/wordprocessingDrawing" xmlns:w10="urn:schemas-microsoft-com:office:word" xmlns:w="http://schemas.openxmlformats.org/wordprocessingml/2006/main" xmlns:w14="http://schemas.microsoft.com/office/word/2010/wordml" xmlns:w15="http://schemas.microsoft.com/office/word/2012/wordml" xmlns:w16cid="http://schemas.microsoft.com/office/word/2016/wordml/cid" xmlns:w16se="http://schemas.microsoft.com/office/word/2015/wordml/symex" xmlns:wpg="http://schemas.microsoft.com/office/word/2010/wordprocessingGroup" xmlns:wpi="http://schemas.microsoft.com/office/word/2010/wordprocessingInk" xmlns:wne="http://schemas.microsoft.com/office/word/2006/wordml" xmlns:wps="http://schemas.microsoft.com/office/word/2010/wordprocessingShape" mc:Ignorable="w14 w15 w16se w16cid wp14">
+<w:ftr xmlns:ve="http://schemas.openxmlformats.org/markup-compatibility/2006" xmlns:o="urn:schemas-microsoft-com:office:office" xmlns:r="http://schemas.openxmlformats.org/officeDocument/2006/relationships" xmlns:m="http://schemas.openxmlformats.org/officeDocument/2006/math" xmlns:v="urn:schemas-microsoft-com:vml" xmlns:wp="http://schemas.openxmlformats.org/drawingml/2006/wordprocessingDrawing" xmlns:w10="urn:schemas-microsoft-com:office:word" xmlns:w="http://schemas.openxmlformats.org/wordprocessingml/2006/main" xmlns:wne="http://schemas.microsoft.com/office/word/2006/wordml">
   <w:p/>
 </w:ftr>
 </file>
 
 <file path=word/footnotes.xml><?xml version="1.0" encoding="utf-8"?>
-<w:footnotes xmlns:wpc="http://schemas.microsoft.com/office/word/2010/wordprocessingCanvas" xmlns:cx="http://schemas.microsoft.com/office/drawing/2014/chartex" xmlns:cx1="http://schemas.microsoft.com/office/drawing/2015/9/8/chartex" xmlns:cx2="http://schemas.microsoft.com/office/drawing/2015/10/21/chartex" xmlns:cx3="http://schemas.microsoft.com/office/drawing/2016/5/9/chartex" xmlns:cx4="http://schemas.microsoft.com/office/drawing/2016/5/10/chartex" xmlns:cx5="http://schemas.microsoft.com/office/drawing/2016/5/11/chartex" xmlns:cx6="http://schemas.microsoft.com/office/drawing/2016/5/12/chartex" xmlns:cx7="http://schemas.microsoft.com/office/drawing/2016/5/13/chartex" xmlns:cx8="http://schemas.microsoft.com/office/drawing/2016/5/14/chartex" xmlns:mc="http://schemas.openxmlformats.org/markup-compatibility/2006" xmlns:aink="http://schemas.microsoft.com/office/drawing/2016/ink" xmlns:am3d="http://schemas.microsoft.com/office/drawing/2017/model3d" xmlns:o="urn:schemas-microsoft-com:office:office" xmlns:r="http://schemas.openxmlformats.org/officeDocument/2006/relationships" xmlns:m="http://schemas.openxmlformats.org/officeDocument/2006/math" xmlns:v="urn:schemas-microsoft-com:vml" xmlns:wp14="http://schemas.microsoft.com/office/word/2010/wordprocessingDrawing" xmlns:wp="http://schemas.openxmlformats.org/drawingml/2006/wordprocessingDrawing" xmlns:w10="urn:schemas-microsoft-com:office:word" xmlns:w="http://schemas.openxmlformats.org/wordprocessingml/2006/main" xmlns:w14="http://schemas.microsoft.com/office/word/2010/wordml" xmlns:w15="http://schemas.microsoft.com/office/word/2012/wordml" xmlns:w16cid="http://schemas.microsoft.com/office/word/2016/wordml/cid" xmlns:w16se="http://schemas.microsoft.com/office/word/2015/wordml/symex" xmlns:wpg="http://schemas.microsoft.com/office/word/2010/wordprocessingGroup" xmlns:wpi="http://schemas.microsoft.com/office/word/2010/wordprocessingInk" xmlns:wne="http://schemas.microsoft.com/office/word/2006/wordml" xmlns:wps="http://schemas.microsoft.com/office/word/2010/wordprocessingShape" mc:Ignorable="w14 w15 w16se w16cid wp14">
-  <w:footnote w:type="separator" w:id="-1">
+<w:footnotes xmlns:ve="http://schemas.openxmlformats.org/markup-compatibility/2006" xmlns:o="urn:schemas-microsoft-com:office:office" xmlns:r="http://schemas.openxmlformats.org/officeDocument/2006/relationships" xmlns:m="http://schemas.openxmlformats.org/officeDocument/2006/math" xmlns:v="urn:schemas-microsoft-com:vml" xmlns:wp="http://schemas.openxmlformats.org/drawingml/2006/wordprocessingDrawing" xmlns:w10="urn:schemas-microsoft-com:office:word" xmlns:w="http://schemas.openxmlformats.org/wordprocessingml/2006/main" xmlns:wne="http://schemas.microsoft.com/office/word/2006/wordml">
+  <w:footnote w:type="separator" w:id="0">
     <w:p>
       <w:pPr>
         <w:spacing w:after="0" w:line="240" w:lineRule="auto"/>
@@ -6085,7 +3235,7 @@
       </w:r>
     </w:p>
   </w:footnote>
-  <w:footnote w:type="continuationSeparator" w:id="0">
+  <w:footnote w:type="continuationSeparator" w:id="1">
     <w:p>
       <w:pPr>
         <w:spacing w:after="0" w:line="240" w:lineRule="auto"/>
@@ -6099,7 +3249,7 @@
 </file>
 
 <file path=word/header1.xml><?xml version="1.0" encoding="utf-8"?>
-<w:hdr xmlns:wpc="http://schemas.microsoft.com/office/word/2010/wordprocessingCanvas" xmlns:cx="http://schemas.microsoft.com/office/drawing/2014/chartex" xmlns:cx1="http://schemas.microsoft.com/office/drawing/2015/9/8/chartex" xmlns:cx2="http://schemas.microsoft.com/office/drawing/2015/10/21/chartex" xmlns:cx3="http://schemas.microsoft.com/office/drawing/2016/5/9/chartex" xmlns:cx4="http://schemas.microsoft.com/office/drawing/2016/5/10/chartex" xmlns:cx5="http://schemas.microsoft.com/office/drawing/2016/5/11/chartex" xmlns:cx6="http://schemas.microsoft.com/office/drawing/2016/5/12/chartex" xmlns:cx7="http://schemas.microsoft.com/office/drawing/2016/5/13/chartex" xmlns:cx8="http://schemas.microsoft.com/office/drawing/2016/5/14/chartex" xmlns:mc="http://schemas.openxmlformats.org/markup-compatibility/2006" xmlns:aink="http://schemas.microsoft.com/office/drawing/2016/ink" xmlns:am3d="http://schemas.microsoft.com/office/drawing/2017/model3d" xmlns:o="urn:schemas-microsoft-com:office:office" xmlns:r="http://schemas.openxmlformats.org/officeDocument/2006/relationships" xmlns:m="http://schemas.openxmlformats.org/officeDocument/2006/math" xmlns:v="urn:schemas-microsoft-com:vml" xmlns:wp14="http://schemas.microsoft.com/office/word/2010/wordprocessingDrawing" xmlns:wp="http://schemas.openxmlformats.org/drawingml/2006/wordprocessingDrawing" xmlns:w10="urn:schemas-microsoft-com:office:word" xmlns:w="http://schemas.openxmlformats.org/wordprocessingml/2006/main" xmlns:w14="http://schemas.microsoft.com/office/word/2010/wordml" xmlns:w15="http://schemas.microsoft.com/office/word/2012/wordml" xmlns:w16cid="http://schemas.microsoft.com/office/word/2016/wordml/cid" xmlns:w16se="http://schemas.microsoft.com/office/word/2015/wordml/symex" xmlns:wpg="http://schemas.microsoft.com/office/word/2010/wordprocessingGroup" xmlns:wpi="http://schemas.microsoft.com/office/word/2010/wordprocessingInk" xmlns:wne="http://schemas.microsoft.com/office/word/2006/wordml" xmlns:wps="http://schemas.microsoft.com/office/word/2010/wordprocessingShape" mc:Ignorable="w14 w15 w16se w16cid wp14">
+<w:hdr xmlns:ve="http://schemas.openxmlformats.org/markup-compatibility/2006" xmlns:o="urn:schemas-microsoft-com:office:office" xmlns:r="http://schemas.openxmlformats.org/officeDocument/2006/relationships" xmlns:m="http://schemas.openxmlformats.org/officeDocument/2006/math" xmlns:v="urn:schemas-microsoft-com:vml" xmlns:wp="http://schemas.openxmlformats.org/drawingml/2006/wordprocessingDrawing" xmlns:w10="urn:schemas-microsoft-com:office:word" xmlns:w="http://schemas.openxmlformats.org/wordprocessingml/2006/main" xmlns:wne="http://schemas.microsoft.com/office/word/2006/wordml">
   <w:p>
     <w:pPr>
       <w:tabs>
@@ -6166,7 +3316,7 @@
 </file>
 
 <file path=word/header2.xml><?xml version="1.0" encoding="utf-8"?>
-<w:hdr xmlns:wpc="http://schemas.microsoft.com/office/word/2010/wordprocessingCanvas" xmlns:cx="http://schemas.microsoft.com/office/drawing/2014/chartex" xmlns:cx1="http://schemas.microsoft.com/office/drawing/2015/9/8/chartex" xmlns:cx2="http://schemas.microsoft.com/office/drawing/2015/10/21/chartex" xmlns:cx3="http://schemas.microsoft.com/office/drawing/2016/5/9/chartex" xmlns:cx4="http://schemas.microsoft.com/office/drawing/2016/5/10/chartex" xmlns:cx5="http://schemas.microsoft.com/office/drawing/2016/5/11/chartex" xmlns:cx6="http://schemas.microsoft.com/office/drawing/2016/5/12/chartex" xmlns:cx7="http://schemas.microsoft.com/office/drawing/2016/5/13/chartex" xmlns:cx8="http://schemas.microsoft.com/office/drawing/2016/5/14/chartex" xmlns:mc="http://schemas.openxmlformats.org/markup-compatibility/2006" xmlns:aink="http://schemas.microsoft.com/office/drawing/2016/ink" xmlns:am3d="http://schemas.microsoft.com/office/drawing/2017/model3d" xmlns:o="urn:schemas-microsoft-com:office:office" xmlns:r="http://schemas.openxmlformats.org/officeDocument/2006/relationships" xmlns:m="http://schemas.openxmlformats.org/officeDocument/2006/math" xmlns:v="urn:schemas-microsoft-com:vml" xmlns:wp14="http://schemas.microsoft.com/office/word/2010/wordprocessingDrawing" xmlns:wp="http://schemas.openxmlformats.org/drawingml/2006/wordprocessingDrawing" xmlns:w10="urn:schemas-microsoft-com:office:word" xmlns:w="http://schemas.openxmlformats.org/wordprocessingml/2006/main" xmlns:w14="http://schemas.microsoft.com/office/word/2010/wordml" xmlns:w15="http://schemas.microsoft.com/office/word/2012/wordml" xmlns:w16cid="http://schemas.microsoft.com/office/word/2016/wordml/cid" xmlns:w16se="http://schemas.microsoft.com/office/word/2015/wordml/symex" xmlns:wpg="http://schemas.microsoft.com/office/word/2010/wordprocessingGroup" xmlns:wpi="http://schemas.microsoft.com/office/word/2010/wordprocessingInk" xmlns:wne="http://schemas.microsoft.com/office/word/2006/wordml" xmlns:wps="http://schemas.microsoft.com/office/word/2010/wordprocessingShape" mc:Ignorable="w14 w15 w16se w16cid wp14">
+<w:hdr xmlns:ve="http://schemas.openxmlformats.org/markup-compatibility/2006" xmlns:o="urn:schemas-microsoft-com:office:office" xmlns:r="http://schemas.openxmlformats.org/officeDocument/2006/relationships" xmlns:m="http://schemas.openxmlformats.org/officeDocument/2006/math" xmlns:v="urn:schemas-microsoft-com:vml" xmlns:wp="http://schemas.openxmlformats.org/drawingml/2006/wordprocessingDrawing" xmlns:w10="urn:schemas-microsoft-com:office:word" xmlns:w="http://schemas.openxmlformats.org/wordprocessingml/2006/main" xmlns:wne="http://schemas.microsoft.com/office/word/2006/wordml">
   <w:p>
     <w:pPr>
       <w:tabs>
@@ -6226,7 +3376,7 @@
         <w:rFonts w:eastAsia="Times New Roman" w:cs="Times New Roman"/>
         <w:noProof/>
       </w:rPr>
-      <w:t>4</w:t>
+      <w:t>5</w:t>
     </w:r>
     <w:r>
       <w:rPr>
@@ -6239,14 +3389,14 @@
 </file>
 
 <file path=word/header3.xml><?xml version="1.0" encoding="utf-8"?>
-<w:hdr xmlns:wpc="http://schemas.microsoft.com/office/word/2010/wordprocessingCanvas" xmlns:cx="http://schemas.microsoft.com/office/drawing/2014/chartex" xmlns:cx1="http://schemas.microsoft.com/office/drawing/2015/9/8/chartex" xmlns:cx2="http://schemas.microsoft.com/office/drawing/2015/10/21/chartex" xmlns:cx3="http://schemas.microsoft.com/office/drawing/2016/5/9/chartex" xmlns:cx4="http://schemas.microsoft.com/office/drawing/2016/5/10/chartex" xmlns:cx5="http://schemas.microsoft.com/office/drawing/2016/5/11/chartex" xmlns:cx6="http://schemas.microsoft.com/office/drawing/2016/5/12/chartex" xmlns:cx7="http://schemas.microsoft.com/office/drawing/2016/5/13/chartex" xmlns:cx8="http://schemas.microsoft.com/office/drawing/2016/5/14/chartex" xmlns:mc="http://schemas.openxmlformats.org/markup-compatibility/2006" xmlns:aink="http://schemas.microsoft.com/office/drawing/2016/ink" xmlns:am3d="http://schemas.microsoft.com/office/drawing/2017/model3d" xmlns:o="urn:schemas-microsoft-com:office:office" xmlns:r="http://schemas.openxmlformats.org/officeDocument/2006/relationships" xmlns:m="http://schemas.openxmlformats.org/officeDocument/2006/math" xmlns:v="urn:schemas-microsoft-com:vml" xmlns:wp14="http://schemas.microsoft.com/office/word/2010/wordprocessingDrawing" xmlns:wp="http://schemas.openxmlformats.org/drawingml/2006/wordprocessingDrawing" xmlns:w10="urn:schemas-microsoft-com:office:word" xmlns:w="http://schemas.openxmlformats.org/wordprocessingml/2006/main" xmlns:w14="http://schemas.microsoft.com/office/word/2010/wordml" xmlns:w15="http://schemas.microsoft.com/office/word/2012/wordml" xmlns:w16cid="http://schemas.microsoft.com/office/word/2016/wordml/cid" xmlns:w16se="http://schemas.microsoft.com/office/word/2015/wordml/symex" xmlns:wpg="http://schemas.microsoft.com/office/word/2010/wordprocessingGroup" xmlns:wpi="http://schemas.microsoft.com/office/word/2010/wordprocessingInk" xmlns:wne="http://schemas.microsoft.com/office/word/2006/wordml" xmlns:wps="http://schemas.microsoft.com/office/word/2010/wordprocessingShape" mc:Ignorable="w14 w15 w16se w16cid wp14">
+<w:hdr xmlns:ve="http://schemas.openxmlformats.org/markup-compatibility/2006" xmlns:o="urn:schemas-microsoft-com:office:office" xmlns:r="http://schemas.openxmlformats.org/officeDocument/2006/relationships" xmlns:m="http://schemas.openxmlformats.org/officeDocument/2006/math" xmlns:v="urn:schemas-microsoft-com:vml" xmlns:wp="http://schemas.openxmlformats.org/drawingml/2006/wordprocessingDrawing" xmlns:w10="urn:schemas-microsoft-com:office:word" xmlns:w="http://schemas.openxmlformats.org/wordprocessingml/2006/main" xmlns:wne="http://schemas.microsoft.com/office/word/2006/wordml">
   <w:p/>
 </w:hdr>
 </file>
 
 <file path=word/numbering.xml><?xml version="1.0" encoding="utf-8"?>
-<w:numbering xmlns:wpc="http://schemas.microsoft.com/office/word/2010/wordprocessingCanvas" xmlns:cx="http://schemas.microsoft.com/office/drawing/2014/chartex" xmlns:cx1="http://schemas.microsoft.com/office/drawing/2015/9/8/chartex" xmlns:cx2="http://schemas.microsoft.com/office/drawing/2015/10/21/chartex" xmlns:cx3="http://schemas.microsoft.com/office/drawing/2016/5/9/chartex" xmlns:cx4="http://schemas.microsoft.com/office/drawing/2016/5/10/chartex" xmlns:cx5="http://schemas.microsoft.com/office/drawing/2016/5/11/chartex" xmlns:cx6="http://schemas.microsoft.com/office/drawing/2016/5/12/chartex" xmlns:cx7="http://schemas.microsoft.com/office/drawing/2016/5/13/chartex" xmlns:cx8="http://schemas.microsoft.com/office/drawing/2016/5/14/chartex" xmlns:mc="http://schemas.openxmlformats.org/markup-compatibility/2006" xmlns:aink="http://schemas.microsoft.com/office/drawing/2016/ink" xmlns:am3d="http://schemas.microsoft.com/office/drawing/2017/model3d" xmlns:o="urn:schemas-microsoft-com:office:office" xmlns:r="http://schemas.openxmlformats.org/officeDocument/2006/relationships" xmlns:m="http://schemas.openxmlformats.org/officeDocument/2006/math" xmlns:v="urn:schemas-microsoft-com:vml" xmlns:wp14="http://schemas.microsoft.com/office/word/2010/wordprocessingDrawing" xmlns:wp="http://schemas.openxmlformats.org/drawingml/2006/wordprocessingDrawing" xmlns:w10="urn:schemas-microsoft-com:office:word" xmlns:w="http://schemas.openxmlformats.org/wordprocessingml/2006/main" xmlns:w14="http://schemas.microsoft.com/office/word/2010/wordml" xmlns:w15="http://schemas.microsoft.com/office/word/2012/wordml" xmlns:w16cid="http://schemas.microsoft.com/office/word/2016/wordml/cid" xmlns:w16se="http://schemas.microsoft.com/office/word/2015/wordml/symex" xmlns:wpg="http://schemas.microsoft.com/office/word/2010/wordprocessingGroup" xmlns:wpi="http://schemas.microsoft.com/office/word/2010/wordprocessingInk" xmlns:wne="http://schemas.microsoft.com/office/word/2006/wordml" xmlns:wps="http://schemas.microsoft.com/office/word/2010/wordprocessingShape" mc:Ignorable="w14 w15 w16se w16cid wp14">
-  <w:abstractNum w:abstractNumId="0" w15:restartNumberingAfterBreak="0">
+<w:numbering xmlns:ve="http://schemas.openxmlformats.org/markup-compatibility/2006" xmlns:o="urn:schemas-microsoft-com:office:office" xmlns:r="http://schemas.openxmlformats.org/officeDocument/2006/relationships" xmlns:m="http://schemas.openxmlformats.org/officeDocument/2006/math" xmlns:v="urn:schemas-microsoft-com:vml" xmlns:wp="http://schemas.openxmlformats.org/drawingml/2006/wordprocessingDrawing" xmlns:w10="urn:schemas-microsoft-com:office:word" xmlns:w="http://schemas.openxmlformats.org/wordprocessingml/2006/main" xmlns:wne="http://schemas.microsoft.com/office/word/2006/wordml">
+  <w:abstractNum w:abstractNumId="0">
     <w:nsid w:val="0C6524D8"/>
     <w:multiLevelType w:val="hybridMultilevel"/>
     <w:tmpl w:val="40D6DCE8"/>
@@ -6458,7 +3608,7 @@
       </w:rPr>
     </w:lvl>
   </w:abstractNum>
-  <w:abstractNum w:abstractNumId="1" w15:restartNumberingAfterBreak="0">
+  <w:abstractNum w:abstractNumId="1">
     <w:nsid w:val="26AA7E13"/>
     <w:multiLevelType w:val="hybridMultilevel"/>
     <w:tmpl w:val="C172CBF4"/>
@@ -6670,7 +3820,7 @@
       </w:rPr>
     </w:lvl>
   </w:abstractNum>
-  <w:abstractNum w:abstractNumId="2" w15:restartNumberingAfterBreak="0">
+  <w:abstractNum w:abstractNumId="2">
     <w:nsid w:val="324D7B54"/>
     <w:multiLevelType w:val="hybridMultilevel"/>
     <w:tmpl w:val="43A80BAA"/>
@@ -6882,7 +4032,7 @@
       </w:rPr>
     </w:lvl>
   </w:abstractNum>
-  <w:abstractNum w:abstractNumId="3" w15:restartNumberingAfterBreak="0">
+  <w:abstractNum w:abstractNumId="3">
     <w:nsid w:val="56DB5650"/>
     <w:multiLevelType w:val="hybridMultilevel"/>
     <w:tmpl w:val="FBE40D5E"/>
@@ -7094,7 +4244,7 @@
       </w:rPr>
     </w:lvl>
   </w:abstractNum>
-  <w:abstractNum w:abstractNumId="4" w15:restartNumberingAfterBreak="0">
+  <w:abstractNum w:abstractNumId="4">
     <w:nsid w:val="5F341AA8"/>
     <w:multiLevelType w:val="hybridMultilevel"/>
     <w:tmpl w:val="CA14DF4C"/>
@@ -7306,7 +4456,7 @@
       </w:rPr>
     </w:lvl>
   </w:abstractNum>
-  <w:abstractNum w:abstractNumId="5" w15:restartNumberingAfterBreak="0">
+  <w:abstractNum w:abstractNumId="5">
     <w:nsid w:val="6B055FB3"/>
     <w:multiLevelType w:val="multilevel"/>
     <w:tmpl w:val="3054869E"/>
@@ -7530,7 +4680,7 @@
       </w:rPr>
     </w:lvl>
   </w:abstractNum>
-  <w:abstractNum w:abstractNumId="6" w15:restartNumberingAfterBreak="0">
+  <w:abstractNum w:abstractNumId="6">
     <w:nsid w:val="726726B7"/>
     <w:multiLevelType w:val="hybridMultilevel"/>
     <w:tmpl w:val="0B7273A6"/>
@@ -7644,7 +4794,7 @@
 </file>
 
 <file path=word/styles.xml><?xml version="1.0" encoding="utf-8"?>
-<w:styles xmlns:mc="http://schemas.openxmlformats.org/markup-compatibility/2006" xmlns:r="http://schemas.openxmlformats.org/officeDocument/2006/relationships" xmlns:w="http://schemas.openxmlformats.org/wordprocessingml/2006/main" xmlns:w14="http://schemas.microsoft.com/office/word/2010/wordml" xmlns:w15="http://schemas.microsoft.com/office/word/2012/wordml" xmlns:w16cid="http://schemas.microsoft.com/office/word/2016/wordml/cid" xmlns:w16se="http://schemas.microsoft.com/office/word/2015/wordml/symex" mc:Ignorable="w14 w15 w16se w16cid">
+<w:styles xmlns:r="http://schemas.openxmlformats.org/officeDocument/2006/relationships" xmlns:w="http://schemas.openxmlformats.org/wordprocessingml/2006/main">
   <w:docDefaults>
     <w:rPrDefault>
       <w:rPr>
@@ -7660,384 +4810,144 @@
       </w:pPr>
     </w:pPrDefault>
   </w:docDefaults>
-  <w:latentStyles w:defLockedState="0" w:defUIPriority="99" w:defSemiHidden="0" w:defUnhideWhenUsed="0" w:defQFormat="0" w:count="377">
-    <w:lsdException w:name="Normal" w:uiPriority="0" w:qFormat="1"/>
-    <w:lsdException w:name="heading 1" w:uiPriority="9" w:qFormat="1"/>
-    <w:lsdException w:name="heading 2" w:semiHidden="1" w:uiPriority="9" w:unhideWhenUsed="1" w:qFormat="1"/>
-    <w:lsdException w:name="heading 3" w:semiHidden="1" w:uiPriority="9" w:unhideWhenUsed="1" w:qFormat="1"/>
-    <w:lsdException w:name="heading 4" w:semiHidden="1" w:uiPriority="9" w:unhideWhenUsed="1" w:qFormat="1"/>
-    <w:lsdException w:name="heading 5" w:semiHidden="1" w:uiPriority="9" w:unhideWhenUsed="1" w:qFormat="1"/>
-    <w:lsdException w:name="heading 6" w:semiHidden="1" w:uiPriority="9" w:unhideWhenUsed="1" w:qFormat="1"/>
-    <w:lsdException w:name="heading 7" w:semiHidden="1" w:uiPriority="9" w:unhideWhenUsed="1" w:qFormat="1"/>
-    <w:lsdException w:name="heading 8" w:semiHidden="1" w:uiPriority="9" w:unhideWhenUsed="1" w:qFormat="1"/>
-    <w:lsdException w:name="heading 9" w:semiHidden="1" w:uiPriority="9" w:unhideWhenUsed="1" w:qFormat="1"/>
-    <w:lsdException w:name="index 1" w:semiHidden="1" w:unhideWhenUsed="1"/>
-    <w:lsdException w:name="index 2" w:semiHidden="1" w:unhideWhenUsed="1"/>
-    <w:lsdException w:name="index 3" w:semiHidden="1" w:unhideWhenUsed="1"/>
-    <w:lsdException w:name="index 4" w:semiHidden="1" w:unhideWhenUsed="1"/>
-    <w:lsdException w:name="index 5" w:semiHidden="1" w:unhideWhenUsed="1"/>
-    <w:lsdException w:name="index 6" w:semiHidden="1" w:unhideWhenUsed="1"/>
-    <w:lsdException w:name="index 7" w:semiHidden="1" w:unhideWhenUsed="1"/>
-    <w:lsdException w:name="index 8" w:semiHidden="1" w:unhideWhenUsed="1"/>
-    <w:lsdException w:name="index 9" w:semiHidden="1" w:unhideWhenUsed="1"/>
-    <w:lsdException w:name="toc 1" w:semiHidden="1" w:uiPriority="39" w:unhideWhenUsed="1"/>
-    <w:lsdException w:name="toc 2" w:semiHidden="1" w:uiPriority="39" w:unhideWhenUsed="1"/>
-    <w:lsdException w:name="toc 3" w:semiHidden="1" w:uiPriority="39" w:unhideWhenUsed="1"/>
-    <w:lsdException w:name="toc 4" w:semiHidden="1" w:uiPriority="39" w:unhideWhenUsed="1"/>
-    <w:lsdException w:name="toc 5" w:semiHidden="1" w:uiPriority="39" w:unhideWhenUsed="1"/>
-    <w:lsdException w:name="toc 6" w:semiHidden="1" w:uiPriority="39" w:unhideWhenUsed="1"/>
-    <w:lsdException w:name="toc 7" w:semiHidden="1" w:uiPriority="39" w:unhideWhenUsed="1"/>
-    <w:lsdException w:name="toc 8" w:semiHidden="1" w:uiPriority="39" w:unhideWhenUsed="1"/>
-    <w:lsdException w:name="toc 9" w:semiHidden="1" w:uiPriority="39" w:unhideWhenUsed="1"/>
-    <w:lsdException w:name="Normal Indent" w:semiHidden="1" w:unhideWhenUsed="1"/>
-    <w:lsdException w:name="footnote text" w:semiHidden="1" w:unhideWhenUsed="1"/>
-    <w:lsdException w:name="annotation text" w:semiHidden="1" w:unhideWhenUsed="1"/>
-    <w:lsdException w:name="header" w:semiHidden="1" w:unhideWhenUsed="1"/>
-    <w:lsdException w:name="footer" w:semiHidden="1" w:unhideWhenUsed="1"/>
-    <w:lsdException w:name="index heading" w:semiHidden="1" w:unhideWhenUsed="1"/>
-    <w:lsdException w:name="caption" w:semiHidden="1" w:uiPriority="35" w:unhideWhenUsed="1" w:qFormat="1"/>
-    <w:lsdException w:name="table of figures" w:semiHidden="1" w:unhideWhenUsed="1"/>
-    <w:lsdException w:name="envelope address" w:semiHidden="1" w:unhideWhenUsed="1"/>
-    <w:lsdException w:name="envelope return" w:semiHidden="1" w:unhideWhenUsed="1"/>
-    <w:lsdException w:name="footnote reference" w:semiHidden="1" w:unhideWhenUsed="1"/>
-    <w:lsdException w:name="annotation reference" w:semiHidden="1" w:unhideWhenUsed="1"/>
-    <w:lsdException w:name="line number" w:semiHidden="1" w:unhideWhenUsed="1"/>
-    <w:lsdException w:name="page number" w:semiHidden="1" w:unhideWhenUsed="1"/>
-    <w:lsdException w:name="endnote reference" w:semiHidden="1" w:unhideWhenUsed="1"/>
-    <w:lsdException w:name="endnote text" w:semiHidden="1" w:unhideWhenUsed="1"/>
-    <w:lsdException w:name="table of authorities" w:semiHidden="1" w:unhideWhenUsed="1"/>
-    <w:lsdException w:name="macro" w:semiHidden="1" w:unhideWhenUsed="1"/>
-    <w:lsdException w:name="toa heading" w:semiHidden="1" w:unhideWhenUsed="1"/>
-    <w:lsdException w:name="List" w:semiHidden="1" w:unhideWhenUsed="1"/>
-    <w:lsdException w:name="List Bullet" w:semiHidden="1" w:unhideWhenUsed="1"/>
-    <w:lsdException w:name="List Number" w:semiHidden="1" w:unhideWhenUsed="1"/>
-    <w:lsdException w:name="List 2" w:semiHidden="1" w:unhideWhenUsed="1"/>
-    <w:lsdException w:name="List 3" w:semiHidden="1" w:unhideWhenUsed="1"/>
-    <w:lsdException w:name="List 4" w:semiHidden="1" w:unhideWhenUsed="1"/>
-    <w:lsdException w:name="List 5" w:semiHidden="1" w:unhideWhenUsed="1"/>
-    <w:lsdException w:name="List Bullet 2" w:semiHidden="1" w:unhideWhenUsed="1"/>
-    <w:lsdException w:name="List Bullet 3" w:semiHidden="1" w:unhideWhenUsed="1"/>
-    <w:lsdException w:name="List Bullet 4" w:semiHidden="1" w:unhideWhenUsed="1"/>
-    <w:lsdException w:name="List Bullet 5" w:semiHidden="1" w:unhideWhenUsed="1"/>
-    <w:lsdException w:name="List Number 2" w:semiHidden="1" w:unhideWhenUsed="1"/>
-    <w:lsdException w:name="List Number 3" w:semiHidden="1" w:unhideWhenUsed="1"/>
-    <w:lsdException w:name="List Number 4" w:semiHidden="1" w:unhideWhenUsed="1"/>
-    <w:lsdException w:name="List Number 5" w:semiHidden="1" w:unhideWhenUsed="1"/>
-    <w:lsdException w:name="Title" w:uiPriority="10" w:qFormat="1"/>
-    <w:lsdException w:name="Closing" w:semiHidden="1" w:unhideWhenUsed="1"/>
-    <w:lsdException w:name="Signature" w:semiHidden="1" w:unhideWhenUsed="1"/>
-    <w:lsdException w:name="Default Paragraph Font" w:semiHidden="1" w:uiPriority="1" w:unhideWhenUsed="1"/>
-    <w:lsdException w:name="Body Text" w:semiHidden="1" w:unhideWhenUsed="1"/>
-    <w:lsdException w:name="Body Text Indent" w:semiHidden="1" w:unhideWhenUsed="1"/>
-    <w:lsdException w:name="List Continue" w:semiHidden="1" w:unhideWhenUsed="1"/>
-    <w:lsdException w:name="List Continue 2" w:semiHidden="1" w:unhideWhenUsed="1"/>
-    <w:lsdException w:name="List Continue 3" w:semiHidden="1" w:unhideWhenUsed="1"/>
-    <w:lsdException w:name="List Continue 4" w:semiHidden="1" w:unhideWhenUsed="1"/>
-    <w:lsdException w:name="List Continue 5" w:semiHidden="1" w:unhideWhenUsed="1"/>
-    <w:lsdException w:name="Message Header" w:semiHidden="1" w:unhideWhenUsed="1"/>
-    <w:lsdException w:name="Subtitle" w:uiPriority="11" w:qFormat="1"/>
-    <w:lsdException w:name="Salutation" w:semiHidden="1" w:unhideWhenUsed="1"/>
-    <w:lsdException w:name="Date" w:semiHidden="1" w:unhideWhenUsed="1"/>
-    <w:lsdException w:name="Body Text First Indent" w:semiHidden="1" w:unhideWhenUsed="1"/>
-    <w:lsdException w:name="Body Text First Indent 2" w:semiHidden="1" w:unhideWhenUsed="1"/>
-    <w:lsdException w:name="Note Heading" w:semiHidden="1" w:unhideWhenUsed="1"/>
-    <w:lsdException w:name="Body Text 2" w:semiHidden="1" w:unhideWhenUsed="1"/>
-    <w:lsdException w:name="Body Text 3" w:semiHidden="1" w:unhideWhenUsed="1"/>
-    <w:lsdException w:name="Body Text Indent 2" w:semiHidden="1" w:unhideWhenUsed="1"/>
-    <w:lsdException w:name="Body Text Indent 3" w:semiHidden="1" w:unhideWhenUsed="1"/>
-    <w:lsdException w:name="Block Text" w:semiHidden="1" w:unhideWhenUsed="1"/>
-    <w:lsdException w:name="Hyperlink" w:semiHidden="1" w:unhideWhenUsed="1"/>
-    <w:lsdException w:name="FollowedHyperlink" w:semiHidden="1" w:unhideWhenUsed="1"/>
-    <w:lsdException w:name="Strong" w:uiPriority="22" w:qFormat="1"/>
-    <w:lsdException w:name="Emphasis" w:uiPriority="20" w:qFormat="1"/>
-    <w:lsdException w:name="Document Map" w:semiHidden="1" w:unhideWhenUsed="1"/>
-    <w:lsdException w:name="Plain Text" w:semiHidden="1" w:unhideWhenUsed="1"/>
-    <w:lsdException w:name="E-mail Signature" w:semiHidden="1" w:unhideWhenUsed="1"/>
-    <w:lsdException w:name="HTML Top of Form" w:semiHidden="1" w:unhideWhenUsed="1"/>
-    <w:lsdException w:name="HTML Bottom of Form" w:semiHidden="1" w:unhideWhenUsed="1"/>
-    <w:lsdException w:name="Normal (Web)" w:semiHidden="1" w:unhideWhenUsed="1"/>
-    <w:lsdException w:name="HTML Acronym" w:semiHidden="1" w:unhideWhenUsed="1"/>
-    <w:lsdException w:name="HTML Address" w:semiHidden="1" w:unhideWhenUsed="1"/>
-    <w:lsdException w:name="HTML Cite" w:semiHidden="1" w:unhideWhenUsed="1"/>
-    <w:lsdException w:name="HTML Code" w:semiHidden="1" w:unhideWhenUsed="1"/>
-    <w:lsdException w:name="HTML Definition" w:semiHidden="1" w:unhideWhenUsed="1"/>
-    <w:lsdException w:name="HTML Keyboard" w:semiHidden="1" w:unhideWhenUsed="1"/>
-    <w:lsdException w:name="HTML Preformatted" w:semiHidden="1" w:unhideWhenUsed="1"/>
-    <w:lsdException w:name="HTML Sample" w:semiHidden="1" w:unhideWhenUsed="1"/>
-    <w:lsdException w:name="HTML Typewriter" w:semiHidden="1" w:unhideWhenUsed="1"/>
-    <w:lsdException w:name="HTML Variable" w:semiHidden="1" w:unhideWhenUsed="1"/>
-    <w:lsdException w:name="Normal Table" w:semiHidden="1" w:unhideWhenUsed="1"/>
-    <w:lsdException w:name="annotation subject" w:semiHidden="1" w:unhideWhenUsed="1"/>
-    <w:lsdException w:name="No List" w:semiHidden="1" w:unhideWhenUsed="1"/>
-    <w:lsdException w:name="Outline List 1" w:semiHidden="1" w:unhideWhenUsed="1"/>
-    <w:lsdException w:name="Outline List 2" w:semiHidden="1" w:unhideWhenUsed="1"/>
-    <w:lsdException w:name="Outline List 3" w:semiHidden="1" w:unhideWhenUsed="1"/>
-    <w:lsdException w:name="Table Simple 1" w:semiHidden="1" w:unhideWhenUsed="1"/>
-    <w:lsdException w:name="Table Simple 2" w:semiHidden="1" w:unhideWhenUsed="1"/>
-    <w:lsdException w:name="Table Simple 3" w:semiHidden="1" w:unhideWhenUsed="1"/>
-    <w:lsdException w:name="Table Classic 1" w:semiHidden="1" w:unhideWhenUsed="1"/>
-    <w:lsdException w:name="Table Classic 2" w:semiHidden="1" w:unhideWhenUsed="1"/>
-    <w:lsdException w:name="Table Classic 3" w:semiHidden="1" w:unhideWhenUsed="1"/>
-    <w:lsdException w:name="Table Classic 4" w:semiHidden="1" w:unhideWhenUsed="1"/>
-    <w:lsdException w:name="Table Colorful 1" w:semiHidden="1" w:unhideWhenUsed="1"/>
-    <w:lsdException w:name="Table Colorful 2" w:semiHidden="1" w:unhideWhenUsed="1"/>
-    <w:lsdException w:name="Table Colorful 3" w:semiHidden="1" w:unhideWhenUsed="1"/>
-    <w:lsdException w:name="Table Columns 1" w:semiHidden="1" w:unhideWhenUsed="1"/>
-    <w:lsdException w:name="Table Columns 2" w:semiHidden="1" w:unhideWhenUsed="1"/>
-    <w:lsdException w:name="Table Columns 3" w:semiHidden="1" w:unhideWhenUsed="1"/>
-    <w:lsdException w:name="Table Columns 4" w:semiHidden="1" w:unhideWhenUsed="1"/>
-    <w:lsdException w:name="Table Columns 5" w:semiHidden="1" w:unhideWhenUsed="1"/>
-    <w:lsdException w:name="Table Grid 1" w:semiHidden="1" w:unhideWhenUsed="1"/>
-    <w:lsdException w:name="Table Grid 2" w:semiHidden="1" w:unhideWhenUsed="1"/>
-    <w:lsdException w:name="Table Grid 3" w:semiHidden="1" w:unhideWhenUsed="1"/>
-    <w:lsdException w:name="Table Grid 4" w:semiHidden="1" w:unhideWhenUsed="1"/>
-    <w:lsdException w:name="Table Grid 5" w:semiHidden="1" w:unhideWhenUsed="1"/>
-    <w:lsdException w:name="Table Grid 6" w:semiHidden="1" w:unhideWhenUsed="1"/>
-    <w:lsdException w:name="Table Grid 7" w:semiHidden="1" w:unhideWhenUsed="1"/>
-    <w:lsdException w:name="Table Grid 8" w:semiHidden="1" w:unhideWhenUsed="1"/>
-    <w:lsdException w:name="Table List 1" w:semiHidden="1" w:unhideWhenUsed="1"/>
-    <w:lsdException w:name="Table List 2" w:semiHidden="1" w:unhideWhenUsed="1"/>
-    <w:lsdException w:name="Table List 3" w:semiHidden="1" w:unhideWhenUsed="1"/>
-    <w:lsdException w:name="Table List 4" w:semiHidden="1" w:unhideWhenUsed="1"/>
-    <w:lsdException w:name="Table List 5" w:semiHidden="1" w:unhideWhenUsed="1"/>
-    <w:lsdException w:name="Table List 6" w:semiHidden="1" w:unhideWhenUsed="1"/>
-    <w:lsdException w:name="Table List 7" w:semiHidden="1" w:unhideWhenUsed="1"/>
-    <w:lsdException w:name="Table List 8" w:semiHidden="1" w:unhideWhenUsed="1"/>
-    <w:lsdException w:name="Table 3D effects 1" w:semiHidden="1" w:unhideWhenUsed="1"/>
-    <w:lsdException w:name="Table 3D effects 2" w:semiHidden="1" w:unhideWhenUsed="1"/>
-    <w:lsdException w:name="Table 3D effects 3" w:semiHidden="1" w:unhideWhenUsed="1"/>
-    <w:lsdException w:name="Table Contemporary" w:semiHidden="1" w:unhideWhenUsed="1"/>
-    <w:lsdException w:name="Table Elegant" w:semiHidden="1" w:unhideWhenUsed="1"/>
-    <w:lsdException w:name="Table Professional" w:semiHidden="1" w:unhideWhenUsed="1"/>
-    <w:lsdException w:name="Table Subtle 1" w:semiHidden="1" w:unhideWhenUsed="1"/>
-    <w:lsdException w:name="Table Subtle 2" w:semiHidden="1" w:unhideWhenUsed="1"/>
-    <w:lsdException w:name="Table Web 1" w:semiHidden="1" w:unhideWhenUsed="1"/>
-    <w:lsdException w:name="Table Web 2" w:semiHidden="1" w:unhideWhenUsed="1"/>
-    <w:lsdException w:name="Table Web 3" w:semiHidden="1" w:unhideWhenUsed="1"/>
-    <w:lsdException w:name="Balloon Text" w:semiHidden="1" w:unhideWhenUsed="1"/>
-    <w:lsdException w:name="Table Grid" w:uiPriority="39"/>
-    <w:lsdException w:name="Table Theme" w:semiHidden="1" w:unhideWhenUsed="1"/>
-    <w:lsdException w:name="Placeholder Text" w:semiHidden="1"/>
-    <w:lsdException w:name="No Spacing" w:uiPriority="1" w:qFormat="1"/>
-    <w:lsdException w:name="Light Shading" w:uiPriority="60"/>
-    <w:lsdException w:name="Light List" w:uiPriority="61"/>
-    <w:lsdException w:name="Light Grid" w:uiPriority="62"/>
-    <w:lsdException w:name="Medium Shading 1" w:uiPriority="63"/>
-    <w:lsdException w:name="Medium Shading 2" w:uiPriority="64"/>
-    <w:lsdException w:name="Medium List 1" w:uiPriority="65"/>
-    <w:lsdException w:name="Medium List 2" w:uiPriority="66"/>
-    <w:lsdException w:name="Medium Grid 1" w:uiPriority="67"/>
-    <w:lsdException w:name="Medium Grid 2" w:uiPriority="68"/>
-    <w:lsdException w:name="Medium Grid 3" w:uiPriority="69"/>
-    <w:lsdException w:name="Dark List" w:uiPriority="70"/>
-    <w:lsdException w:name="Colorful Shading" w:uiPriority="71"/>
-    <w:lsdException w:name="Colorful List" w:uiPriority="72"/>
-    <w:lsdException w:name="Colorful Grid" w:uiPriority="73"/>
-    <w:lsdException w:name="Light Shading Accent 1" w:uiPriority="60"/>
-    <w:lsdException w:name="Light List Accent 1" w:uiPriority="61"/>
-    <w:lsdException w:name="Light Grid Accent 1" w:uiPriority="62"/>
-    <w:lsdException w:name="Medium Shading 1 Accent 1" w:uiPriority="63"/>
-    <w:lsdException w:name="Medium Shading 2 Accent 1" w:uiPriority="64"/>
-    <w:lsdException w:name="Medium List 1 Accent 1" w:uiPriority="65"/>
-    <w:lsdException w:name="Revision" w:semiHidden="1"/>
-    <w:lsdException w:name="List Paragraph" w:uiPriority="34" w:qFormat="1"/>
-    <w:lsdException w:name="Quote" w:uiPriority="29" w:qFormat="1"/>
-    <w:lsdException w:name="Intense Quote" w:uiPriority="30" w:qFormat="1"/>
-    <w:lsdException w:name="Medium List 2 Accent 1" w:uiPriority="66"/>
-    <w:lsdException w:name="Medium Grid 1 Accent 1" w:uiPriority="67"/>
-    <w:lsdException w:name="Medium Grid 2 Accent 1" w:uiPriority="68"/>
-    <w:lsdException w:name="Medium Grid 3 Accent 1" w:uiPriority="69"/>
-    <w:lsdException w:name="Dark List Accent 1" w:uiPriority="70"/>
-    <w:lsdException w:name="Colorful Shading Accent 1" w:uiPriority="71"/>
-    <w:lsdException w:name="Colorful List Accent 1" w:uiPriority="72"/>
-    <w:lsdException w:name="Colorful Grid Accent 1" w:uiPriority="73"/>
-    <w:lsdException w:name="Light Shading Accent 2" w:uiPriority="60"/>
-    <w:lsdException w:name="Light List Accent 2" w:uiPriority="61"/>
-    <w:lsdException w:name="Light Grid Accent 2" w:uiPriority="62"/>
-    <w:lsdException w:name="Medium Shading 1 Accent 2" w:uiPriority="63"/>
-    <w:lsdException w:name="Medium Shading 2 Accent 2" w:uiPriority="64"/>
-    <w:lsdException w:name="Medium List 1 Accent 2" w:uiPriority="65"/>
-    <w:lsdException w:name="Medium List 2 Accent 2" w:uiPriority="66"/>
-    <w:lsdException w:name="Medium Grid 1 Accent 2" w:uiPriority="67"/>
-    <w:lsdException w:name="Medium Grid 2 Accent 2" w:uiPriority="68"/>
-    <w:lsdException w:name="Medium Grid 3 Accent 2" w:uiPriority="69"/>
-    <w:lsdException w:name="Dark List Accent 2" w:uiPriority="70"/>
-    <w:lsdException w:name="Colorful Shading Accent 2" w:uiPriority="71"/>
-    <w:lsdException w:name="Colorful List Accent 2" w:uiPriority="72"/>
-    <w:lsdException w:name="Colorful Grid Accent 2" w:uiPriority="73"/>
-    <w:lsdException w:name="Light Shading Accent 3" w:uiPriority="60"/>
-    <w:lsdException w:name="Light List Accent 3" w:uiPriority="61"/>
-    <w:lsdException w:name="Light Grid Accent 3" w:uiPriority="62"/>
-    <w:lsdException w:name="Medium Shading 1 Accent 3" w:uiPriority="63"/>
-    <w:lsdException w:name="Medium Shading 2 Accent 3" w:uiPriority="64"/>
-    <w:lsdException w:name="Medium List 1 Accent 3" w:uiPriority="65"/>
-    <w:lsdException w:name="Medium List 2 Accent 3" w:uiPriority="66"/>
-    <w:lsdException w:name="Medium Grid 1 Accent 3" w:uiPriority="67"/>
-    <w:lsdException w:name="Medium Grid 2 Accent 3" w:uiPriority="68"/>
-    <w:lsdException w:name="Medium Grid 3 Accent 3" w:uiPriority="69"/>
-    <w:lsdException w:name="Dark List Accent 3" w:uiPriority="70"/>
-    <w:lsdException w:name="Colorful Shading Accent 3" w:uiPriority="71"/>
-    <w:lsdException w:name="Colorful List Accent 3" w:uiPriority="72"/>
-    <w:lsdException w:name="Colorful Grid Accent 3" w:uiPriority="73"/>
-    <w:lsdException w:name="Light Shading Accent 4" w:uiPriority="60"/>
-    <w:lsdException w:name="Light List Accent 4" w:uiPriority="61"/>
-    <w:lsdException w:name="Light Grid Accent 4" w:uiPriority="62"/>
-    <w:lsdException w:name="Medium Shading 1 Accent 4" w:uiPriority="63"/>
-    <w:lsdException w:name="Medium Shading 2 Accent 4" w:uiPriority="64"/>
-    <w:lsdException w:name="Medium List 1 Accent 4" w:uiPriority="65"/>
-    <w:lsdException w:name="Medium List 2 Accent 4" w:uiPriority="66"/>
-    <w:lsdException w:name="Medium Grid 1 Accent 4" w:uiPriority="67"/>
-    <w:lsdException w:name="Medium Grid 2 Accent 4" w:uiPriority="68"/>
-    <w:lsdException w:name="Medium Grid 3 Accent 4" w:uiPriority="69"/>
-    <w:lsdException w:name="Dark List Accent 4" w:uiPriority="70"/>
-    <w:lsdException w:name="Colorful Shading Accent 4" w:uiPriority="71"/>
-    <w:lsdException w:name="Colorful List Accent 4" w:uiPriority="72"/>
-    <w:lsdException w:name="Colorful Grid Accent 4" w:uiPriority="73"/>
-    <w:lsdException w:name="Light Shading Accent 5" w:uiPriority="60"/>
-    <w:lsdException w:name="Light List Accent 5" w:uiPriority="61"/>
-    <w:lsdException w:name="Light Grid Accent 5" w:uiPriority="62"/>
-    <w:lsdException w:name="Medium Shading 1 Accent 5" w:uiPriority="63"/>
-    <w:lsdException w:name="Medium Shading 2 Accent 5" w:uiPriority="64"/>
-    <w:lsdException w:name="Medium List 1 Accent 5" w:uiPriority="65"/>
-    <w:lsdException w:name="Medium List 2 Accent 5" w:uiPriority="66"/>
-    <w:lsdException w:name="Medium Grid 1 Accent 5" w:uiPriority="67"/>
-    <w:lsdException w:name="Medium Grid 2 Accent 5" w:uiPriority="68"/>
-    <w:lsdException w:name="Medium Grid 3 Accent 5" w:uiPriority="69"/>
-    <w:lsdException w:name="Dark List Accent 5" w:uiPriority="70"/>
-    <w:lsdException w:name="Colorful Shading Accent 5" w:uiPriority="71"/>
-    <w:lsdException w:name="Colorful List Accent 5" w:uiPriority="72"/>
-    <w:lsdException w:name="Colorful Grid Accent 5" w:uiPriority="73"/>
-    <w:lsdException w:name="Light Shading Accent 6" w:uiPriority="60"/>
-    <w:lsdException w:name="Light List Accent 6" w:uiPriority="61"/>
-    <w:lsdException w:name="Light Grid Accent 6" w:uiPriority="62"/>
-    <w:lsdException w:name="Medium Shading 1 Accent 6" w:uiPriority="63"/>
-    <w:lsdException w:name="Medium Shading 2 Accent 6" w:uiPriority="64"/>
-    <w:lsdException w:name="Medium List 1 Accent 6" w:uiPriority="65"/>
-    <w:lsdException w:name="Medium List 2 Accent 6" w:uiPriority="66"/>
-    <w:lsdException w:name="Medium Grid 1 Accent 6" w:uiPriority="67"/>
-    <w:lsdException w:name="Medium Grid 2 Accent 6" w:uiPriority="68"/>
-    <w:lsdException w:name="Medium Grid 3 Accent 6" w:uiPriority="69"/>
-    <w:lsdException w:name="Dark List Accent 6" w:uiPriority="70"/>
-    <w:lsdException w:name="Colorful Shading Accent 6" w:uiPriority="71"/>
-    <w:lsdException w:name="Colorful List Accent 6" w:uiPriority="72"/>
-    <w:lsdException w:name="Colorful Grid Accent 6" w:uiPriority="73"/>
-    <w:lsdException w:name="Subtle Emphasis" w:uiPriority="19" w:qFormat="1"/>
-    <w:lsdException w:name="Intense Emphasis" w:uiPriority="21" w:qFormat="1"/>
-    <w:lsdException w:name="Subtle Reference" w:uiPriority="31" w:qFormat="1"/>
-    <w:lsdException w:name="Intense Reference" w:uiPriority="32" w:qFormat="1"/>
-    <w:lsdException w:name="Book Title" w:uiPriority="33" w:qFormat="1"/>
-    <w:lsdException w:name="Bibliography" w:semiHidden="1" w:uiPriority="37" w:unhideWhenUsed="1"/>
-    <w:lsdException w:name="TOC Heading" w:semiHidden="1" w:uiPriority="39" w:unhideWhenUsed="1" w:qFormat="1"/>
-    <w:lsdException w:name="Plain Table 1" w:uiPriority="41"/>
-    <w:lsdException w:name="Plain Table 2" w:uiPriority="42"/>
-    <w:lsdException w:name="Plain Table 3" w:uiPriority="43"/>
-    <w:lsdException w:name="Plain Table 4" w:uiPriority="44"/>
-    <w:lsdException w:name="Plain Table 5" w:uiPriority="45"/>
-    <w:lsdException w:name="Grid Table Light" w:uiPriority="40"/>
-    <w:lsdException w:name="Grid Table 1 Light" w:uiPriority="46"/>
-    <w:lsdException w:name="Grid Table 2" w:uiPriority="47"/>
-    <w:lsdException w:name="Grid Table 3" w:uiPriority="48"/>
-    <w:lsdException w:name="Grid Table 4" w:uiPriority="49"/>
-    <w:lsdException w:name="Grid Table 5 Dark" w:uiPriority="50"/>
-    <w:lsdException w:name="Grid Table 6 Colorful" w:uiPriority="51"/>
-    <w:lsdException w:name="Grid Table 7 Colorful" w:uiPriority="52"/>
-    <w:lsdException w:name="Grid Table 1 Light Accent 1" w:uiPriority="46"/>
-    <w:lsdException w:name="Grid Table 2 Accent 1" w:uiPriority="47"/>
-    <w:lsdException w:name="Grid Table 3 Accent 1" w:uiPriority="48"/>
-    <w:lsdException w:name="Grid Table 4 Accent 1" w:uiPriority="49"/>
-    <w:lsdException w:name="Grid Table 5 Dark Accent 1" w:uiPriority="50"/>
-    <w:lsdException w:name="Grid Table 6 Colorful Accent 1" w:uiPriority="51"/>
-    <w:lsdException w:name="Grid Table 7 Colorful Accent 1" w:uiPriority="52"/>
-    <w:lsdException w:name="Grid Table 1 Light Accent 2" w:uiPriority="46"/>
-    <w:lsdException w:name="Grid Table 2 Accent 2" w:uiPriority="47"/>
-    <w:lsdException w:name="Grid Table 3 Accent 2" w:uiPriority="48"/>
-    <w:lsdException w:name="Grid Table 4 Accent 2" w:uiPriority="49"/>
-    <w:lsdException w:name="Grid Table 5 Dark Accent 2" w:uiPriority="50"/>
-    <w:lsdException w:name="Grid Table 6 Colorful Accent 2" w:uiPriority="51"/>
-    <w:lsdException w:name="Grid Table 7 Colorful Accent 2" w:uiPriority="52"/>
-    <w:lsdException w:name="Grid Table 1 Light Accent 3" w:uiPriority="46"/>
-    <w:lsdException w:name="Grid Table 2 Accent 3" w:uiPriority="47"/>
-    <w:lsdException w:name="Grid Table 3 Accent 3" w:uiPriority="48"/>
-    <w:lsdException w:name="Grid Table 4 Accent 3" w:uiPriority="49"/>
-    <w:lsdException w:name="Grid Table 5 Dark Accent 3" w:uiPriority="50"/>
-    <w:lsdException w:name="Grid Table 6 Colorful Accent 3" w:uiPriority="51"/>
-    <w:lsdException w:name="Grid Table 7 Colorful Accent 3" w:uiPriority="52"/>
-    <w:lsdException w:name="Grid Table 1 Light Accent 4" w:uiPriority="46"/>
-    <w:lsdException w:name="Grid Table 2 Accent 4" w:uiPriority="47"/>
-    <w:lsdException w:name="Grid Table 3 Accent 4" w:uiPriority="48"/>
-    <w:lsdException w:name="Grid Table 4 Accent 4" w:uiPriority="49"/>
-    <w:lsdException w:name="Grid Table 5 Dark Accent 4" w:uiPriority="50"/>
-    <w:lsdException w:name="Grid Table 6 Colorful Accent 4" w:uiPriority="51"/>
-    <w:lsdException w:name="Grid Table 7 Colorful Accent 4" w:uiPriority="52"/>
-    <w:lsdException w:name="Grid Table 1 Light Accent 5" w:uiPriority="46"/>
-    <w:lsdException w:name="Grid Table 2 Accent 5" w:uiPriority="47"/>
-    <w:lsdException w:name="Grid Table 3 Accent 5" w:uiPriority="48"/>
-    <w:lsdException w:name="Grid Table 4 Accent 5" w:uiPriority="49"/>
-    <w:lsdException w:name="Grid Table 5 Dark Accent 5" w:uiPriority="50"/>
-    <w:lsdException w:name="Grid Table 6 Colorful Accent 5" w:uiPriority="51"/>
-    <w:lsdException w:name="Grid Table 7 Colorful Accent 5" w:uiPriority="52"/>
-    <w:lsdException w:name="Grid Table 1 Light Accent 6" w:uiPriority="46"/>
-    <w:lsdException w:name="Grid Table 2 Accent 6" w:uiPriority="47"/>
-    <w:lsdException w:name="Grid Table 3 Accent 6" w:uiPriority="48"/>
-    <w:lsdException w:name="Grid Table 4 Accent 6" w:uiPriority="49"/>
-    <w:lsdException w:name="Grid Table 5 Dark Accent 6" w:uiPriority="50"/>
-    <w:lsdException w:name="Grid Table 6 Colorful Accent 6" w:uiPriority="51"/>
-    <w:lsdException w:name="Grid Table 7 Colorful Accent 6" w:uiPriority="52"/>
-    <w:lsdException w:name="List Table 1 Light" w:uiPriority="46"/>
-    <w:lsdException w:name="List Table 2" w:uiPriority="47"/>
-    <w:lsdException w:name="List Table 3" w:uiPriority="48"/>
-    <w:lsdException w:name="List Table 4" w:uiPriority="49"/>
-    <w:lsdException w:name="List Table 5 Dark" w:uiPriority="50"/>
-    <w:lsdException w:name="List Table 6 Colorful" w:uiPriority="51"/>
-    <w:lsdException w:name="List Table 7 Colorful" w:uiPriority="52"/>
-    <w:lsdException w:name="List Table 1 Light Accent 1" w:uiPriority="46"/>
-    <w:lsdException w:name="List Table 2 Accent 1" w:uiPriority="47"/>
-    <w:lsdException w:name="List Table 3 Accent 1" w:uiPriority="48"/>
-    <w:lsdException w:name="List Table 4 Accent 1" w:uiPriority="49"/>
-    <w:lsdException w:name="List Table 5 Dark Accent 1" w:uiPriority="50"/>
-    <w:lsdException w:name="List Table 6 Colorful Accent 1" w:uiPriority="51"/>
-    <w:lsdException w:name="List Table 7 Colorful Accent 1" w:uiPriority="52"/>
-    <w:lsdException w:name="List Table 1 Light Accent 2" w:uiPriority="46"/>
-    <w:lsdException w:name="List Table 2 Accent 2" w:uiPriority="47"/>
-    <w:lsdException w:name="List Table 3 Accent 2" w:uiPriority="48"/>
-    <w:lsdException w:name="List Table 4 Accent 2" w:uiPriority="49"/>
-    <w:lsdException w:name="List Table 5 Dark Accent 2" w:uiPriority="50"/>
-    <w:lsdException w:name="List Table 6 Colorful Accent 2" w:uiPriority="51"/>
-    <w:lsdException w:name="List Table 7 Colorful Accent 2" w:uiPriority="52"/>
-    <w:lsdException w:name="List Table 1 Light Accent 3" w:uiPriority="46"/>
-    <w:lsdException w:name="List Table 2 Accent 3" w:uiPriority="47"/>
-    <w:lsdException w:name="List Table 3 Accent 3" w:uiPriority="48"/>
-    <w:lsdException w:name="List Table 4 Accent 3" w:uiPriority="49"/>
-    <w:lsdException w:name="List Table 5 Dark Accent 3" w:uiPriority="50"/>
-    <w:lsdException w:name="List Table 6 Colorful Accent 3" w:uiPriority="51"/>
-    <w:lsdException w:name="List Table 7 Colorful Accent 3" w:uiPriority="52"/>
-    <w:lsdException w:name="List Table 1 Light Accent 4" w:uiPriority="46"/>
-    <w:lsdException w:name="List Table 2 Accent 4" w:uiPriority="47"/>
-    <w:lsdException w:name="List Table 3 Accent 4" w:uiPriority="48"/>
-    <w:lsdException w:name="List Table 4 Accent 4" w:uiPriority="49"/>
-    <w:lsdException w:name="List Table 5 Dark Accent 4" w:uiPriority="50"/>
-    <w:lsdException w:name="List Table 6 Colorful Accent 4" w:uiPriority="51"/>
-    <w:lsdException w:name="List Table 7 Colorful Accent 4" w:uiPriority="52"/>
-    <w:lsdException w:name="List Table 1 Light Accent 5" w:uiPriority="46"/>
-    <w:lsdException w:name="List Table 2 Accent 5" w:uiPriority="47"/>
-    <w:lsdException w:name="List Table 3 Accent 5" w:uiPriority="48"/>
-    <w:lsdException w:name="List Table 4 Accent 5" w:uiPriority="49"/>
-    <w:lsdException w:name="List Table 5 Dark Accent 5" w:uiPriority="50"/>
-    <w:lsdException w:name="List Table 6 Colorful Accent 5" w:uiPriority="51"/>
-    <w:lsdException w:name="List Table 7 Colorful Accent 5" w:uiPriority="52"/>
-    <w:lsdException w:name="List Table 1 Light Accent 6" w:uiPriority="46"/>
-    <w:lsdException w:name="List Table 2 Accent 6" w:uiPriority="47"/>
-    <w:lsdException w:name="List Table 3 Accent 6" w:uiPriority="48"/>
-    <w:lsdException w:name="List Table 4 Accent 6" w:uiPriority="49"/>
-    <w:lsdException w:name="List Table 5 Dark Accent 6" w:uiPriority="50"/>
-    <w:lsdException w:name="List Table 6 Colorful Accent 6" w:uiPriority="51"/>
-    <w:lsdException w:name="List Table 7 Colorful Accent 6" w:uiPriority="52"/>
-    <w:lsdException w:name="Mention" w:semiHidden="1" w:unhideWhenUsed="1"/>
-    <w:lsdException w:name="Smart Hyperlink" w:semiHidden="1" w:unhideWhenUsed="1"/>
-    <w:lsdException w:name="Hashtag" w:semiHidden="1" w:unhideWhenUsed="1"/>
-    <w:lsdException w:name="Unresolved Mention" w:semiHidden="1" w:unhideWhenUsed="1"/>
-    <w:lsdException w:name="Smart Link" w:semiHidden="1" w:unhideWhenUsed="1"/>
-    <w:lsdException w:name="Smart Link Error" w:semiHidden="1" w:unhideWhenUsed="1"/>
+  <w:latentStyles w:defLockedState="0" w:defUIPriority="99" w:defSemiHidden="1" w:defUnhideWhenUsed="1" w:defQFormat="0" w:count="267">
+    <w:lsdException w:name="Normal" w:semiHidden="0" w:uiPriority="0" w:unhideWhenUsed="0" w:qFormat="1"/>
+    <w:lsdException w:name="heading 1" w:semiHidden="0" w:uiPriority="9" w:unhideWhenUsed="0" w:qFormat="1"/>
+    <w:lsdException w:name="heading 2" w:uiPriority="9" w:qFormat="1"/>
+    <w:lsdException w:name="heading 3" w:uiPriority="9" w:qFormat="1"/>
+    <w:lsdException w:name="heading 4" w:uiPriority="9" w:qFormat="1"/>
+    <w:lsdException w:name="heading 5" w:uiPriority="9" w:qFormat="1"/>
+    <w:lsdException w:name="heading 6" w:uiPriority="9" w:qFormat="1"/>
+    <w:lsdException w:name="heading 7" w:uiPriority="9" w:qFormat="1"/>
+    <w:lsdException w:name="heading 8" w:uiPriority="9" w:qFormat="1"/>
+    <w:lsdException w:name="heading 9" w:uiPriority="9" w:qFormat="1"/>
+    <w:lsdException w:name="toc 1" w:uiPriority="39"/>
+    <w:lsdException w:name="toc 2" w:uiPriority="39"/>
+    <w:lsdException w:name="toc 3" w:uiPriority="39"/>
+    <w:lsdException w:name="toc 4" w:uiPriority="39"/>
+    <w:lsdException w:name="toc 5" w:uiPriority="39"/>
+    <w:lsdException w:name="toc 6" w:uiPriority="39"/>
+    <w:lsdException w:name="toc 7" w:uiPriority="39"/>
+    <w:lsdException w:name="toc 8" w:uiPriority="39"/>
+    <w:lsdException w:name="toc 9" w:uiPriority="39"/>
+    <w:lsdException w:name="caption" w:uiPriority="35" w:qFormat="1"/>
+    <w:lsdException w:name="Title" w:semiHidden="0" w:uiPriority="10" w:unhideWhenUsed="0" w:qFormat="1"/>
+    <w:lsdException w:name="Default Paragraph Font" w:uiPriority="1"/>
+    <w:lsdException w:name="Subtitle" w:semiHidden="0" w:uiPriority="11" w:unhideWhenUsed="0" w:qFormat="1"/>
+    <w:lsdException w:name="Strong" w:semiHidden="0" w:uiPriority="22" w:unhideWhenUsed="0" w:qFormat="1"/>
+    <w:lsdException w:name="Emphasis" w:semiHidden="0" w:uiPriority="20" w:unhideWhenUsed="0" w:qFormat="1"/>
+    <w:lsdException w:name="Table Grid" w:semiHidden="0" w:uiPriority="39" w:unhideWhenUsed="0"/>
+    <w:lsdException w:name="Placeholder Text" w:unhideWhenUsed="0"/>
+    <w:lsdException w:name="No Spacing" w:semiHidden="0" w:uiPriority="1" w:unhideWhenUsed="0" w:qFormat="1"/>
+    <w:lsdException w:name="Light Shading" w:semiHidden="0" w:uiPriority="60" w:unhideWhenUsed="0"/>
+    <w:lsdException w:name="Light List" w:semiHidden="0" w:uiPriority="61" w:unhideWhenUsed="0"/>
+    <w:lsdException w:name="Light Grid" w:semiHidden="0" w:uiPriority="62" w:unhideWhenUsed="0"/>
+    <w:lsdException w:name="Medium Shading 1" w:semiHidden="0" w:uiPriority="63" w:unhideWhenUsed="0"/>
+    <w:lsdException w:name="Medium Shading 2" w:semiHidden="0" w:uiPriority="64" w:unhideWhenUsed="0"/>
+    <w:lsdException w:name="Medium List 1" w:semiHidden="0" w:uiPriority="65" w:unhideWhenUsed="0"/>
+    <w:lsdException w:name="Medium List 2" w:semiHidden="0" w:uiPriority="66" w:unhideWhenUsed="0"/>
+    <w:lsdException w:name="Medium Grid 1" w:semiHidden="0" w:uiPriority="67" w:unhideWhenUsed="0"/>
+    <w:lsdException w:name="Medium Grid 2" w:semiHidden="0" w:uiPriority="68" w:unhideWhenUsed="0"/>
+    <w:lsdException w:name="Medium Grid 3" w:semiHidden="0" w:uiPriority="69" w:unhideWhenUsed="0"/>
+    <w:lsdException w:name="Dark List" w:semiHidden="0" w:uiPriority="70" w:unhideWhenUsed="0"/>
+    <w:lsdException w:name="Colorful Shading" w:semiHidden="0" w:uiPriority="71" w:unhideWhenUsed="0"/>
+    <w:lsdException w:name="Colorful List" w:semiHidden="0" w:uiPriority="72" w:unhideWhenUsed="0"/>
+    <w:lsdException w:name="Colorful Grid" w:semiHidden="0" w:uiPriority="73" w:unhideWhenUsed="0"/>
+    <w:lsdException w:name="Light Shading Accent 1" w:semiHidden="0" w:uiPriority="60" w:unhideWhenUsed="0"/>
+    <w:lsdException w:name="Light List Accent 1" w:semiHidden="0" w:uiPriority="61" w:unhideWhenUsed="0"/>
+    <w:lsdException w:name="Light Grid Accent 1" w:semiHidden="0" w:uiPriority="62" w:unhideWhenUsed="0"/>
+    <w:lsdException w:name="Medium Shading 1 Accent 1" w:semiHidden="0" w:uiPriority="63" w:unhideWhenUsed="0"/>
+    <w:lsdException w:name="Medium Shading 2 Accent 1" w:semiHidden="0" w:uiPriority="64" w:unhideWhenUsed="0"/>
+    <w:lsdException w:name="Medium List 1 Accent 1" w:semiHidden="0" w:uiPriority="65" w:unhideWhenUsed="0"/>
+    <w:lsdException w:name="Revision" w:unhideWhenUsed="0"/>
+    <w:lsdException w:name="List Paragraph" w:semiHidden="0" w:uiPriority="34" w:unhideWhenUsed="0" w:qFormat="1"/>
+    <w:lsdException w:name="Quote" w:semiHidden="0" w:uiPriority="29" w:unhideWhenUsed="0" w:qFormat="1"/>
+    <w:lsdException w:name="Intense Quote" w:semiHidden="0" w:uiPriority="30" w:unhideWhenUsed="0" w:qFormat="1"/>
+    <w:lsdException w:name="Medium List 2 Accent 1" w:semiHidden="0" w:uiPriority="66" w:unhideWhenUsed="0"/>
+    <w:lsdException w:name="Medium Grid 1 Accent 1" w:semiHidden="0" w:uiPriority="67" w:unhideWhenUsed="0"/>
+    <w:lsdException w:name="Medium Grid 2 Accent 1" w:semiHidden="0" w:uiPriority="68" w:unhideWhenUsed="0"/>
+    <w:lsdException w:name="Medium Grid 3 Accent 1" w:semiHidden="0" w:uiPriority="69" w:unhideWhenUsed="0"/>
+    <w:lsdException w:name="Dark List Accent 1" w:semiHidden="0" w:uiPriority="70" w:unhideWhenUsed="0"/>
+    <w:lsdException w:name="Colorful Shading Accent 1" w:semiHidden="0" w:uiPriority="71" w:unhideWhenUsed="0"/>
+    <w:lsdException w:name="Colorful List Accent 1" w:semiHidden="0" w:uiPriority="72" w:unhideWhenUsed="0"/>
+    <w:lsdException w:name="Colorful Grid Accent 1" w:semiHidden="0" w:uiPriority="73" w:unhideWhenUsed="0"/>
+    <w:lsdException w:name="Light Shading Accent 2" w:semiHidden="0" w:uiPriority="60" w:unhideWhenUsed="0"/>
+    <w:lsdException w:name="Light List Accent 2" w:semiHidden="0" w:uiPriority="61" w:unhideWhenUsed="0"/>
+    <w:lsdException w:name="Light Grid Accent 2" w:semiHidden="0" w:uiPriority="62" w:unhideWhenUsed="0"/>
+    <w:lsdException w:name="Medium Shading 1 Accent 2" w:semiHidden="0" w:uiPriority="63" w:unhideWhenUsed="0"/>
+    <w:lsdException w:name="Medium Shading 2 Accent 2" w:semiHidden="0" w:uiPriority="64" w:unhideWhenUsed="0"/>
+    <w:lsdException w:name="Medium List 1 Accent 2" w:semiHidden="0" w:uiPriority="65" w:unhideWhenUsed="0"/>
+    <w:lsdException w:name="Medium List 2 Accent 2" w:semiHidden="0" w:uiPriority="66" w:unhideWhenUsed="0"/>
+    <w:lsdException w:name="Medium Grid 1 Accent 2" w:semiHidden="0" w:uiPriority="67" w:unhideWhenUsed="0"/>
+    <w:lsdException w:name="Medium Grid 2 Accent 2" w:semiHidden="0" w:uiPriority="68" w:unhideWhenUsed="0"/>
+    <w:lsdException w:name="Medium Grid 3 Accent 2" w:semiHidden="0" w:uiPriority="69" w:unhideWhenUsed="0"/>
+    <w:lsdException w:name="Dark List Accent 2" w:semiHidden="0" w:uiPriority="70" w:unhideWhenUsed="0"/>
+    <w:lsdException w:name="Colorful Shading Accent 2" w:semiHidden="0" w:uiPriority="71" w:unhideWhenUsed="0"/>
+    <w:lsdException w:name="Colorful List Accent 2" w:semiHidden="0" w:uiPriority="72" w:unhideWhenUsed="0"/>
+    <w:lsdException w:name="Colorful Grid Accent 2" w:semiHidden="0" w:uiPriority="73" w:unhideWhenUsed="0"/>
+    <w:lsdException w:name="Light Shading Accent 3" w:semiHidden="0" w:uiPriority="60" w:unhideWhenUsed="0"/>
+    <w:lsdException w:name="Light List Accent 3" w:semiHidden="0" w:uiPriority="61" w:unhideWhenUsed="0"/>
+    <w:lsdException w:name="Light Grid Accent 3" w:semiHidden="0" w:uiPriority="62" w:unhideWhenUsed="0"/>
+    <w:lsdException w:name="Medium Shading 1 Accent 3" w:semiHidden="0" w:uiPriority="63" w:unhideWhenUsed="0"/>
+    <w:lsdException w:name="Medium Shading 2 Accent 3" w:semiHidden="0" w:uiPriority="64" w:unhideWhenUsed="0"/>
+    <w:lsdException w:name="Medium List 1 Accent 3" w:semiHidden="0" w:uiPriority="65" w:unhideWhenUsed="0"/>
+    <w:lsdException w:name="Medium List 2 Accent 3" w:semiHidden="0" w:uiPriority="66" w:unhideWhenUsed="0"/>
+    <w:lsdException w:name="Medium Grid 1 Accent 3" w:semiHidden="0" w:uiPriority="67" w:unhideWhenUsed="0"/>
+    <w:lsdException w:name="Medium Grid 2 Accent 3" w:semiHidden="0" w:uiPriority="68" w:unhideWhenUsed="0"/>
+    <w:lsdException w:name="Medium Grid 3 Accent 3" w:semiHidden="0" w:uiPriority="69" w:unhideWhenUsed="0"/>
+    <w:lsdException w:name="Dark List Accent 3" w:semiHidden="0" w:uiPriority="70" w:unhideWhenUsed="0"/>
+    <w:lsdException w:name="Colorful Shading Accent 3" w:semiHidden="0" w:uiPriority="71" w:unhideWhenUsed="0"/>
+    <w:lsdException w:name="Colorful List Accent 3" w:semiHidden="0" w:uiPriority="72" w:unhideWhenUsed="0"/>
+    <w:lsdException w:name="Colorful Grid Accent 3" w:semiHidden="0" w:uiPriority="73" w:unhideWhenUsed="0"/>
+    <w:lsdException w:name="Light Shading Accent 4" w:semiHidden="0" w:uiPriority="60" w:unhideWhenUsed="0"/>
+    <w:lsdException w:name="Light List Accent 4" w:semiHidden="0" w:uiPriority="61" w:unhideWhenUsed="0"/>
+    <w:lsdException w:name="Light Grid Accent 4" w:semiHidden="0" w:uiPriority="62" w:unhideWhenUsed="0"/>
+    <w:lsdException w:name="Medium Shading 1 Accent 4" w:semiHidden="0" w:uiPriority="63" w:unhideWhenUsed="0"/>
+    <w:lsdException w:name="Medium Shading 2 Accent 4" w:semiHidden="0" w:uiPriority="64" w:unhideWhenUsed="0"/>
+    <w:lsdException w:name="Medium List 1 Accent 4" w:semiHidden="0" w:uiPriority="65" w:unhideWhenUsed="0"/>
+    <w:lsdException w:name="Medium List 2 Accent 4" w:semiHidden="0" w:uiPriority="66" w:unhideWhenUsed="0"/>
+    <w:lsdException w:name="Medium Grid 1 Accent 4" w:semiHidden="0" w:uiPriority="67" w:unhideWhenUsed="0"/>
+    <w:lsdException w:name="Medium Grid 2 Accent 4" w:semiHidden="0" w:uiPriority="68" w:unhideWhenUsed="0"/>
+    <w:lsdException w:name="Medium Grid 3 Accent 4" w:semiHidden="0" w:uiPriority="69" w:unhideWhenUsed="0"/>
+    <w:lsdException w:name="Dark List Accent 4" w:semiHidden="0" w:uiPriority="70" w:unhideWhenUsed="0"/>
+    <w:lsdException w:name="Colorful Shading Accent 4" w:semiHidden="0" w:uiPriority="71" w:unhideWhenUsed="0"/>
+    <w:lsdException w:name="Colorful List Accent 4" w:semiHidden="0" w:uiPriority="72" w:unhideWhenUsed="0"/>
+    <w:lsdException w:name="Colorful Grid Accent 4" w:semiHidden="0" w:uiPriority="73" w:unhideWhenUsed="0"/>
+    <w:lsdException w:name="Light Shading Accent 5" w:semiHidden="0" w:uiPriority="60" w:unhideWhenUsed="0"/>
+    <w:lsdException w:name="Light List Accent 5" w:semiHidden="0" w:uiPriority="61" w:unhideWhenUsed="0"/>
+    <w:lsdException w:name="Light Grid Accent 5" w:semiHidden="0" w:uiPriority="62" w:unhideWhenUsed="0"/>
+    <w:lsdException w:name="Medium Shading 1 Accent 5" w:semiHidden="0" w:uiPriority="63" w:unhideWhenUsed="0"/>
+    <w:lsdException w:name="Medium Shading 2 Accent 5" w:semiHidden="0" w:uiPriority="64" w:unhideWhenUsed="0"/>
+    <w:lsdException w:name="Medium List 1 Accent 5" w:semiHidden="0" w:uiPriority="65" w:unhideWhenUsed="0"/>
+    <w:lsdException w:name="Medium List 2 Accent 5" w:semiHidden="0" w:uiPriority="66" w:unhideWhenUsed="0"/>
+    <w:lsdException w:name="Medium Grid 1 Accent 5" w:semiHidden="0" w:uiPriority="67" w:unhideWhenUsed="0"/>
+    <w:lsdException w:name="Medium Grid 2 Accent 5" w:semiHidden="0" w:uiPriority="68" w:unhideWhenUsed="0"/>
+    <w:lsdException w:name="Medium Grid 3 Accent 5" w:semiHidden="0" w:uiPriority="69" w:unhideWhenUsed="0"/>
+    <w:lsdException w:name="Dark List Accent 5" w:semiHidden="0" w:uiPriority="70" w:unhideWhenUsed="0"/>
+    <w:lsdException w:name="Colorful Shading Accent 5" w:semiHidden="0" w:uiPriority="71" w:unhideWhenUsed="0"/>
+    <w:lsdException w:name="Colorful List Accent 5" w:semiHidden="0" w:uiPriority="72" w:unhideWhenUsed="0"/>
+    <w:lsdException w:name="Colorful Grid Accent 5" w:semiHidden="0" w:uiPriority="73" w:unhideWhenUsed="0"/>
+    <w:lsdException w:name="Light Shading Accent 6" w:semiHidden="0" w:uiPriority="60" w:unhideWhenUsed="0"/>
+    <w:lsdException w:name="Light List Accent 6" w:semiHidden="0" w:uiPriority="61" w:unhideWhenUsed="0"/>
+    <w:lsdException w:name="Light Grid Accent 6" w:semiHidden="0" w:uiPriority="62" w:unhideWhenUsed="0"/>
+    <w:lsdException w:name="Medium Shading 1 Accent 6" w:semiHidden="0" w:uiPriority="63" w:unhideWhenUsed="0"/>
+    <w:lsdException w:name="Medium Shading 2 Accent 6" w:semiHidden="0" w:uiPriority="64" w:unhideWhenUsed="0"/>
+    <w:lsdException w:name="Medium List 1 Accent 6" w:semiHidden="0" w:uiPriority="65" w:unhideWhenUsed="0"/>
+    <w:lsdException w:name="Medium List 2 Accent 6" w:semiHidden="0" w:uiPriority="66" w:unhideWhenUsed="0"/>
+    <w:lsdException w:name="Medium Grid 1 Accent 6" w:semiHidden="0" w:uiPriority="67" w:unhideWhenUsed="0"/>
+    <w:lsdException w:name="Medium Grid 2 Accent 6" w:semiHidden="0" w:uiPriority="68" w:unhideWhenUsed="0"/>
+    <w:lsdException w:name="Medium Grid 3 Accent 6" w:semiHidden="0" w:uiPriority="69" w:unhideWhenUsed="0"/>
+    <w:lsdException w:name="Dark List Accent 6" w:semiHidden="0" w:uiPriority="70" w:unhideWhenUsed="0"/>
+    <w:lsdException w:name="Colorful Shading Accent 6" w:semiHidden="0" w:uiPriority="71" w:unhideWhenUsed="0"/>
+    <w:lsdException w:name="Colorful List Accent 6" w:semiHidden="0" w:uiPriority="72" w:unhideWhenUsed="0"/>
+    <w:lsdException w:name="Colorful Grid Accent 6" w:semiHidden="0" w:uiPriority="73" w:unhideWhenUsed="0"/>
+    <w:lsdException w:name="Subtle Emphasis" w:semiHidden="0" w:uiPriority="19" w:unhideWhenUsed="0" w:qFormat="1"/>
+    <w:lsdException w:name="Intense Emphasis" w:semiHidden="0" w:uiPriority="21" w:unhideWhenUsed="0" w:qFormat="1"/>
+    <w:lsdException w:name="Subtle Reference" w:semiHidden="0" w:uiPriority="31" w:unhideWhenUsed="0" w:qFormat="1"/>
+    <w:lsdException w:name="Intense Reference" w:semiHidden="0" w:uiPriority="32" w:unhideWhenUsed="0" w:qFormat="1"/>
+    <w:lsdException w:name="Book Title" w:semiHidden="0" w:uiPriority="33" w:unhideWhenUsed="0" w:qFormat="1"/>
+    <w:lsdException w:name="Bibliography" w:uiPriority="37"/>
+    <w:lsdException w:name="TOC Heading" w:uiPriority="39" w:qFormat="1"/>
   </w:latentStyles>
   <w:style w:type="paragraph" w:default="1" w:styleId="Normal">
     <w:name w:val="Normal"/>
@@ -8159,6 +5069,7 @@
     <w:uiPriority w:val="99"/>
     <w:semiHidden/>
     <w:unhideWhenUsed/>
+    <w:qFormat/>
     <w:tblPr>
       <w:tblInd w:w="0" w:type="dxa"/>
       <w:tblCellMar>
@@ -8692,7 +5603,7 @@
   <a:extraClrSchemeLst/>
   <a:extLst>
     <a:ext uri="{05A4C25C-085E-4340-85A3-A5531E510DB2}">
-      <thm15:themeFamily xmlns:thm15="http://schemas.microsoft.com/office/thememl/2012/main" name="Office Theme" id="{62F939B6-93AF-4DB8-9C6B-D6C7DFDC589F}" vid="{4A3C46E8-61CC-4603-A589-7422A47A8E4A}"/>
+      <thm15:themeFamily xmlns:thm15="http://schemas.microsoft.com/office/thememl/2012/main" xmlns="" name="Office Theme" id="{62F939B6-93AF-4DB8-9C6B-D6C7DFDC589F}" vid="{4A3C46E8-61CC-4603-A589-7422A47A8E4A}"/>
     </a:ext>
   </a:extLst>
 </a:theme>

</xml_diff>